<commit_message>
Khởi tạo dự án + bổ sung phần khảo sát hệ thống, các use case
</commit_message>
<xml_diff>
--- a/BaoCaoBaitapLon_Java_Nhom10.docx
+++ b/BaoCaoBaitapLon_Java_Nhom10.docx
@@ -3239,8 +3239,6 @@
         </w:rPr>
         <w:t>là quá trình điều hành và tổ chức nguồn lực con người trong một tổ chức hoặc doanh nghiệp để đạt được các mục tiêu kinh doanh và mục tiêu chiến lược. Nó bao gồm việc tuyển dụng, đào tạo, phát triển, đánh giá hiệu suất, và duy trì mối quan hệ lao động trong tổ chức.</w:t>
       </w:r>
-      <w:bookmarkStart w:id="1" w:name="_GoBack"/>
-      <w:bookmarkEnd w:id="1"/>
     </w:p>
     <w:p>
       <w:pPr>
@@ -3647,6 +3645,1600 @@
             </a:graphic>
           </wp:inline>
         </w:drawing>
+      </w:r>
+    </w:p>
+    <w:p>
+      <w:pPr>
+        <w:pStyle w:val="Heading2"/>
+        <w:spacing w:before="240" w:after="240" w:line="360" w:lineRule="auto"/>
+        <w:jc w:val="both"/>
+        <w:rPr>
+          <w:rFonts w:ascii="Times New Roman" w:eastAsia="Times New Roman" w:hAnsi="Times New Roman" w:cs="Times New Roman"/>
+          <w:b/>
+          <w:sz w:val="28"/>
+          <w:szCs w:val="28"/>
+        </w:rPr>
+      </w:pPr>
+      <w:r>
+        <w:rPr>
+          <w:rFonts w:ascii="Times New Roman" w:eastAsia="Times New Roman" w:hAnsi="Times New Roman" w:cs="Times New Roman"/>
+          <w:b/>
+          <w:sz w:val="28"/>
+          <w:szCs w:val="28"/>
+        </w:rPr>
+        <w:t>2.2. Khảo sát hệ thống</w:t>
+      </w:r>
+    </w:p>
+    <w:p>
+      <w:pPr>
+        <w:pStyle w:val="Heading3"/>
+        <w:spacing w:line="360" w:lineRule="auto"/>
+        <w:rPr>
+          <w:rFonts w:ascii="Times New Roman" w:eastAsia="Times New Roman" w:hAnsi="Times New Roman" w:cs="Times New Roman"/>
+          <w:b/>
+          <w:color w:val="000000"/>
+        </w:rPr>
+      </w:pPr>
+      <w:r>
+        <w:rPr>
+          <w:rFonts w:ascii="Times New Roman" w:eastAsia="Times New Roman" w:hAnsi="Times New Roman" w:cs="Times New Roman"/>
+          <w:b/>
+          <w:color w:val="000000"/>
+        </w:rPr>
+        <w:t>2.2.1. Khảo sát sơ bộ</w:t>
+      </w:r>
+    </w:p>
+    <w:p>
+      <w:pPr>
+        <w:numPr>
+          <w:ilvl w:val="0"/>
+          <w:numId w:val="33"/>
+        </w:numPr>
+        <w:spacing w:line="360" w:lineRule="auto"/>
+        <w:ind w:left="1275" w:hanging="570"/>
+        <w:jc w:val="both"/>
+        <w:rPr>
+          <w:rFonts w:ascii="Times New Roman" w:eastAsia="Times New Roman" w:hAnsi="Times New Roman" w:cs="Times New Roman"/>
+          <w:i/>
+          <w:sz w:val="28"/>
+          <w:szCs w:val="28"/>
+        </w:rPr>
+      </w:pPr>
+      <w:r>
+        <w:rPr>
+          <w:rFonts w:ascii="Times New Roman" w:eastAsia="Times New Roman" w:hAnsi="Times New Roman" w:cs="Times New Roman"/>
+          <w:i/>
+          <w:sz w:val="28"/>
+          <w:szCs w:val="28"/>
+        </w:rPr>
+        <w:t>Mục tiêu</w:t>
+      </w:r>
+    </w:p>
+    <w:p>
+      <w:pPr>
+        <w:spacing w:line="360" w:lineRule="auto"/>
+        <w:ind w:left="1275"/>
+        <w:jc w:val="both"/>
+        <w:rPr>
+          <w:rFonts w:ascii="Times New Roman" w:eastAsia="Times New Roman" w:hAnsi="Times New Roman" w:cs="Times New Roman"/>
+          <w:sz w:val="28"/>
+          <w:szCs w:val="28"/>
+        </w:rPr>
+      </w:pPr>
+      <w:r>
+        <w:rPr>
+          <w:rFonts w:ascii="Times New Roman" w:eastAsia="Times New Roman" w:hAnsi="Times New Roman" w:cs="Times New Roman"/>
+          <w:sz w:val="28"/>
+          <w:szCs w:val="28"/>
+        </w:rPr>
+        <w:lastRenderedPageBreak/>
+        <w:t>Điều tra, khảo sát về hệ thống quản lý nhân sự. Tìm hiểu cách quản lý thông tin thông tin phòng ban,</w:t>
+      </w:r>
+      <w:r>
+        <w:rPr>
+          <w:rFonts w:ascii="Times New Roman" w:eastAsia="Times New Roman" w:hAnsi="Times New Roman" w:cs="Times New Roman"/>
+          <w:sz w:val="28"/>
+          <w:szCs w:val="28"/>
+          <w:lang w:val="en-US"/>
+        </w:rPr>
+        <w:t xml:space="preserve"> </w:t>
+      </w:r>
+      <w:r>
+        <w:rPr>
+          <w:rFonts w:ascii="Times New Roman" w:eastAsia="Times New Roman" w:hAnsi="Times New Roman" w:cs="Times New Roman"/>
+          <w:sz w:val="28"/>
+          <w:szCs w:val="28"/>
+        </w:rPr>
+        <w:t>lịch làm việc…</w:t>
+      </w:r>
+    </w:p>
+    <w:p>
+      <w:pPr>
+        <w:spacing w:line="360" w:lineRule="auto"/>
+        <w:ind w:firstLine="720"/>
+        <w:jc w:val="both"/>
+        <w:rPr>
+          <w:rFonts w:ascii="Times New Roman" w:eastAsia="Times New Roman" w:hAnsi="Times New Roman" w:cs="Times New Roman"/>
+          <w:i/>
+          <w:sz w:val="28"/>
+          <w:szCs w:val="28"/>
+        </w:rPr>
+      </w:pPr>
+      <w:r>
+        <w:rPr>
+          <w:rFonts w:ascii="Times New Roman" w:eastAsia="Times New Roman" w:hAnsi="Times New Roman" w:cs="Times New Roman"/>
+          <w:i/>
+          <w:sz w:val="28"/>
+          <w:szCs w:val="28"/>
+        </w:rPr>
+        <w:t>b)      Phương pháp</w:t>
+      </w:r>
+    </w:p>
+    <w:p>
+      <w:pPr>
+        <w:spacing w:line="360" w:lineRule="auto"/>
+        <w:ind w:left="1275"/>
+        <w:jc w:val="both"/>
+        <w:rPr>
+          <w:rFonts w:ascii="Times New Roman" w:eastAsia="Times New Roman" w:hAnsi="Times New Roman" w:cs="Times New Roman"/>
+          <w:b/>
+          <w:sz w:val="28"/>
+          <w:szCs w:val="28"/>
+        </w:rPr>
+      </w:pPr>
+      <w:r>
+        <w:rPr>
+          <w:rFonts w:ascii="Times New Roman" w:eastAsia="Times New Roman" w:hAnsi="Times New Roman" w:cs="Times New Roman"/>
+          <w:b/>
+          <w:sz w:val="28"/>
+          <w:szCs w:val="28"/>
+        </w:rPr>
+        <w:t xml:space="preserve"> - </w:t>
+      </w:r>
+      <w:r>
+        <w:rPr>
+          <w:rFonts w:ascii="Times New Roman" w:eastAsia="Times New Roman" w:hAnsi="Times New Roman" w:cs="Times New Roman"/>
+          <w:sz w:val="28"/>
+          <w:szCs w:val="28"/>
+        </w:rPr>
+        <w:t>Phỏng vấn.</w:t>
+      </w:r>
+    </w:p>
+    <w:tbl>
+      <w:tblPr>
+        <w:tblStyle w:val="10"/>
+        <w:tblW w:w="9810" w:type="dxa"/>
+        <w:tblInd w:w="-185" w:type="dxa"/>
+        <w:tblBorders>
+          <w:top w:val="single" w:sz="4" w:space="0" w:color="000000"/>
+          <w:left w:val="single" w:sz="4" w:space="0" w:color="000000"/>
+          <w:bottom w:val="single" w:sz="4" w:space="0" w:color="000000"/>
+          <w:right w:val="single" w:sz="4" w:space="0" w:color="000000"/>
+          <w:insideH w:val="single" w:sz="4" w:space="0" w:color="000000"/>
+          <w:insideV w:val="single" w:sz="4" w:space="0" w:color="000000"/>
+        </w:tblBorders>
+        <w:tblLayout w:type="fixed"/>
+        <w:tblLook w:val="0400" w:firstRow="0" w:lastRow="0" w:firstColumn="0" w:lastColumn="0" w:noHBand="0" w:noVBand="1"/>
+      </w:tblPr>
+      <w:tblGrid>
+        <w:gridCol w:w="4895"/>
+        <w:gridCol w:w="4915"/>
+      </w:tblGrid>
+      <w:tr>
+        <w:trPr>
+          <w:trHeight w:val="598"/>
+        </w:trPr>
+        <w:tc>
+          <w:tcPr>
+            <w:tcW w:w="9810" w:type="dxa"/>
+            <w:gridSpan w:val="2"/>
+          </w:tcPr>
+          <w:p>
+            <w:pPr>
+              <w:spacing w:before="120" w:after="120" w:line="360" w:lineRule="auto"/>
+              <w:ind w:left="708"/>
+              <w:jc w:val="center"/>
+              <w:rPr>
+                <w:rFonts w:ascii="Times New Roman" w:eastAsia="Times New Roman" w:hAnsi="Times New Roman" w:cs="Times New Roman"/>
+                <w:sz w:val="28"/>
+                <w:szCs w:val="28"/>
+              </w:rPr>
+            </w:pPr>
+            <w:r>
+              <w:rPr>
+                <w:rFonts w:ascii="Times New Roman" w:eastAsia="Times New Roman" w:hAnsi="Times New Roman" w:cs="Times New Roman"/>
+                <w:sz w:val="28"/>
+                <w:szCs w:val="28"/>
+              </w:rPr>
+              <w:t>Kế hoạch phỏng vấn</w:t>
+            </w:r>
+          </w:p>
+        </w:tc>
+      </w:tr>
+      <w:tr>
+        <w:tc>
+          <w:tcPr>
+            <w:tcW w:w="4895" w:type="dxa"/>
+          </w:tcPr>
+          <w:p>
+            <w:pPr>
+              <w:spacing w:before="120" w:after="120" w:line="360" w:lineRule="auto"/>
+              <w:ind w:left="708"/>
+              <w:jc w:val="both"/>
+              <w:rPr>
+                <w:rFonts w:ascii="Times New Roman" w:eastAsia="Times New Roman" w:hAnsi="Times New Roman" w:cs="Times New Roman"/>
+                <w:sz w:val="28"/>
+                <w:szCs w:val="28"/>
+                <w:lang w:val="vi-VN"/>
+              </w:rPr>
+            </w:pPr>
+            <w:r>
+              <w:rPr>
+                <w:rFonts w:ascii="Times New Roman" w:eastAsia="Times New Roman" w:hAnsi="Times New Roman" w:cs="Times New Roman"/>
+                <w:sz w:val="28"/>
+                <w:szCs w:val="28"/>
+              </w:rPr>
+              <w:t xml:space="preserve">Người phỏng vấn: </w:t>
+            </w:r>
+            <w:r>
+              <w:rPr>
+                <w:rFonts w:ascii="Times New Roman" w:eastAsia="Times New Roman" w:hAnsi="Times New Roman" w:cs="Times New Roman"/>
+                <w:sz w:val="28"/>
+                <w:szCs w:val="28"/>
+              </w:rPr>
+              <w:t>Phạm</w:t>
+            </w:r>
+            <w:r>
+              <w:rPr>
+                <w:rFonts w:ascii="Times New Roman" w:eastAsia="Times New Roman" w:hAnsi="Times New Roman" w:cs="Times New Roman"/>
+                <w:sz w:val="28"/>
+                <w:szCs w:val="28"/>
+                <w:lang w:val="vi-VN"/>
+              </w:rPr>
+              <w:t xml:space="preserve"> Văn Thành</w:t>
+            </w:r>
+          </w:p>
+        </w:tc>
+        <w:tc>
+          <w:tcPr>
+            <w:tcW w:w="4915" w:type="dxa"/>
+          </w:tcPr>
+          <w:p>
+            <w:pPr>
+              <w:spacing w:before="120" w:after="120" w:line="360" w:lineRule="auto"/>
+              <w:ind w:left="708"/>
+              <w:jc w:val="both"/>
+              <w:rPr>
+                <w:rFonts w:ascii="Times New Roman" w:eastAsia="Times New Roman" w:hAnsi="Times New Roman" w:cs="Times New Roman"/>
+                <w:sz w:val="28"/>
+                <w:szCs w:val="28"/>
+                <w:lang w:val="en-US"/>
+              </w:rPr>
+            </w:pPr>
+            <w:r>
+              <w:rPr>
+                <w:rFonts w:ascii="Times New Roman" w:eastAsia="Times New Roman" w:hAnsi="Times New Roman" w:cs="Times New Roman"/>
+                <w:sz w:val="28"/>
+                <w:szCs w:val="28"/>
+              </w:rPr>
+              <w:t xml:space="preserve">Người được hỏi: </w:t>
+            </w:r>
+            <w:proofErr w:type="spellStart"/>
+            <w:r>
+              <w:rPr>
+                <w:rFonts w:ascii="Times New Roman" w:eastAsia="Times New Roman" w:hAnsi="Times New Roman" w:cs="Times New Roman"/>
+                <w:sz w:val="28"/>
+                <w:szCs w:val="28"/>
+                <w:lang w:val="en-US"/>
+              </w:rPr>
+              <w:t>Nguyễn</w:t>
+            </w:r>
+            <w:proofErr w:type="spellEnd"/>
+            <w:r>
+              <w:rPr>
+                <w:rFonts w:ascii="Times New Roman" w:eastAsia="Times New Roman" w:hAnsi="Times New Roman" w:cs="Times New Roman"/>
+                <w:sz w:val="28"/>
+                <w:szCs w:val="28"/>
+                <w:lang w:val="en-US"/>
+              </w:rPr>
+              <w:t xml:space="preserve"> </w:t>
+            </w:r>
+            <w:proofErr w:type="spellStart"/>
+            <w:r>
+              <w:rPr>
+                <w:rFonts w:ascii="Times New Roman" w:eastAsia="Times New Roman" w:hAnsi="Times New Roman" w:cs="Times New Roman"/>
+                <w:sz w:val="28"/>
+                <w:szCs w:val="28"/>
+                <w:lang w:val="en-US"/>
+              </w:rPr>
+              <w:t>Văn</w:t>
+            </w:r>
+            <w:proofErr w:type="spellEnd"/>
+            <w:r>
+              <w:rPr>
+                <w:rFonts w:ascii="Times New Roman" w:eastAsia="Times New Roman" w:hAnsi="Times New Roman" w:cs="Times New Roman"/>
+                <w:sz w:val="28"/>
+                <w:szCs w:val="28"/>
+                <w:lang w:val="en-US"/>
+              </w:rPr>
+              <w:t xml:space="preserve"> An</w:t>
+            </w:r>
+          </w:p>
+        </w:tc>
+      </w:tr>
+      <w:tr>
+        <w:tc>
+          <w:tcPr>
+            <w:tcW w:w="4895" w:type="dxa"/>
+          </w:tcPr>
+          <w:p>
+            <w:pPr>
+              <w:spacing w:before="120" w:after="120" w:line="360" w:lineRule="auto"/>
+              <w:ind w:left="708"/>
+              <w:jc w:val="both"/>
+              <w:rPr>
+                <w:rFonts w:ascii="Times New Roman" w:eastAsia="Times New Roman" w:hAnsi="Times New Roman" w:cs="Times New Roman"/>
+                <w:sz w:val="28"/>
+                <w:szCs w:val="28"/>
+              </w:rPr>
+            </w:pPr>
+            <w:r>
+              <w:rPr>
+                <w:rFonts w:ascii="Times New Roman" w:eastAsia="Times New Roman" w:hAnsi="Times New Roman" w:cs="Times New Roman"/>
+                <w:sz w:val="28"/>
+                <w:szCs w:val="28"/>
+              </w:rPr>
+              <w:t>Thời gian hẹn: 8h45</w:t>
+            </w:r>
+            <w:bookmarkStart w:id="1" w:name="_GoBack"/>
+            <w:bookmarkEnd w:id="1"/>
+          </w:p>
+          <w:p>
+            <w:pPr>
+              <w:spacing w:before="120" w:after="120" w:line="360" w:lineRule="auto"/>
+              <w:ind w:left="708"/>
+              <w:jc w:val="both"/>
+              <w:rPr>
+                <w:rFonts w:ascii="Times New Roman" w:eastAsia="Times New Roman" w:hAnsi="Times New Roman" w:cs="Times New Roman"/>
+                <w:sz w:val="28"/>
+                <w:szCs w:val="28"/>
+              </w:rPr>
+            </w:pPr>
+            <w:r>
+              <w:rPr>
+                <w:rFonts w:ascii="Times New Roman" w:eastAsia="Times New Roman" w:hAnsi="Times New Roman" w:cs="Times New Roman"/>
+                <w:sz w:val="28"/>
+                <w:szCs w:val="28"/>
+              </w:rPr>
+              <w:t>Thời gian bắt đầu: 9h15</w:t>
+            </w:r>
+          </w:p>
+          <w:p>
+            <w:pPr>
+              <w:spacing w:before="120" w:after="120" w:line="360" w:lineRule="auto"/>
+              <w:ind w:left="708"/>
+              <w:jc w:val="both"/>
+              <w:rPr>
+                <w:rFonts w:ascii="Times New Roman" w:eastAsia="Times New Roman" w:hAnsi="Times New Roman" w:cs="Times New Roman"/>
+                <w:sz w:val="28"/>
+                <w:szCs w:val="28"/>
+              </w:rPr>
+            </w:pPr>
+            <w:r>
+              <w:rPr>
+                <w:rFonts w:ascii="Times New Roman" w:eastAsia="Times New Roman" w:hAnsi="Times New Roman" w:cs="Times New Roman"/>
+                <w:sz w:val="28"/>
+                <w:szCs w:val="28"/>
+              </w:rPr>
+              <w:t>Thời gian kết thúc: 10h30</w:t>
+            </w:r>
+          </w:p>
+        </w:tc>
+        <w:tc>
+          <w:tcPr>
+            <w:tcW w:w="4915" w:type="dxa"/>
+          </w:tcPr>
+          <w:p>
+            <w:pPr>
+              <w:spacing w:before="120" w:after="120" w:line="360" w:lineRule="auto"/>
+              <w:ind w:left="708"/>
+              <w:jc w:val="both"/>
+              <w:rPr>
+                <w:rFonts w:ascii="Times New Roman" w:eastAsia="Times New Roman" w:hAnsi="Times New Roman" w:cs="Times New Roman"/>
+                <w:sz w:val="28"/>
+                <w:szCs w:val="28"/>
+              </w:rPr>
+            </w:pPr>
+            <w:r>
+              <w:rPr>
+                <w:rFonts w:ascii="Times New Roman" w:eastAsia="Times New Roman" w:hAnsi="Times New Roman" w:cs="Times New Roman"/>
+                <w:sz w:val="28"/>
+                <w:szCs w:val="28"/>
+              </w:rPr>
+              <w:t xml:space="preserve">Địa chỉ: Tòa 9 tòa nhà </w:t>
+            </w:r>
+            <w:r>
+              <w:rPr>
+                <w:rFonts w:ascii="Times New Roman" w:eastAsia="Times New Roman" w:hAnsi="Times New Roman" w:cs="Times New Roman"/>
+                <w:sz w:val="28"/>
+                <w:szCs w:val="28"/>
+                <w:lang w:val="en-US"/>
+              </w:rPr>
+              <w:t>FPT Software</w:t>
+            </w:r>
+            <w:r>
+              <w:rPr>
+                <w:rFonts w:ascii="Times New Roman" w:eastAsia="Times New Roman" w:hAnsi="Times New Roman" w:cs="Times New Roman"/>
+                <w:sz w:val="28"/>
+                <w:szCs w:val="28"/>
+                <w:highlight w:val="white"/>
+              </w:rPr>
+              <w:t>, Hà Nội.</w:t>
+            </w:r>
+          </w:p>
+        </w:tc>
+      </w:tr>
+      <w:tr>
+        <w:tc>
+          <w:tcPr>
+            <w:tcW w:w="4895" w:type="dxa"/>
+          </w:tcPr>
+          <w:p>
+            <w:pPr>
+              <w:spacing w:before="120" w:after="120" w:line="360" w:lineRule="auto"/>
+              <w:ind w:left="708"/>
+              <w:jc w:val="both"/>
+              <w:rPr>
+                <w:rFonts w:ascii="Times New Roman" w:eastAsia="Times New Roman" w:hAnsi="Times New Roman" w:cs="Times New Roman"/>
+                <w:sz w:val="28"/>
+                <w:szCs w:val="28"/>
+              </w:rPr>
+            </w:pPr>
+            <w:r>
+              <w:rPr>
+                <w:rFonts w:ascii="Times New Roman" w:eastAsia="Times New Roman" w:hAnsi="Times New Roman" w:cs="Times New Roman"/>
+                <w:sz w:val="28"/>
+                <w:szCs w:val="28"/>
+              </w:rPr>
+              <w:t>Yêu cầu:</w:t>
+            </w:r>
+          </w:p>
+          <w:p>
+            <w:pPr>
+              <w:spacing w:before="120" w:after="120" w:line="360" w:lineRule="auto"/>
+              <w:ind w:left="708"/>
+              <w:jc w:val="both"/>
+              <w:rPr>
+                <w:rFonts w:ascii="Times New Roman" w:eastAsia="Times New Roman" w:hAnsi="Times New Roman" w:cs="Times New Roman"/>
+                <w:sz w:val="28"/>
+                <w:szCs w:val="28"/>
+              </w:rPr>
+            </w:pPr>
+            <w:r>
+              <w:rPr>
+                <w:rFonts w:ascii="Times New Roman" w:eastAsia="Times New Roman" w:hAnsi="Times New Roman" w:cs="Times New Roman"/>
+                <w:sz w:val="28"/>
+                <w:szCs w:val="28"/>
+              </w:rPr>
+              <w:t>Vị trí: Người quản lý</w:t>
+            </w:r>
+          </w:p>
+          <w:p>
+            <w:pPr>
+              <w:spacing w:before="120" w:after="120" w:line="360" w:lineRule="auto"/>
+              <w:ind w:left="708"/>
+              <w:jc w:val="both"/>
+              <w:rPr>
+                <w:rFonts w:ascii="Times New Roman" w:eastAsia="Times New Roman" w:hAnsi="Times New Roman" w:cs="Times New Roman"/>
+                <w:sz w:val="28"/>
+                <w:szCs w:val="28"/>
+              </w:rPr>
+            </w:pPr>
+            <w:r>
+              <w:rPr>
+                <w:rFonts w:ascii="Times New Roman" w:eastAsia="Times New Roman" w:hAnsi="Times New Roman" w:cs="Times New Roman"/>
+                <w:sz w:val="28"/>
+                <w:szCs w:val="28"/>
+              </w:rPr>
+              <w:t>Trình độ: Hiểu rõ về quản lý phòng ban, thông tin nhân viên, thời gian làm việc.</w:t>
+            </w:r>
+          </w:p>
+        </w:tc>
+        <w:tc>
+          <w:tcPr>
+            <w:tcW w:w="4915" w:type="dxa"/>
+          </w:tcPr>
+          <w:p>
+            <w:pPr>
+              <w:spacing w:before="120" w:after="120" w:line="360" w:lineRule="auto"/>
+              <w:ind w:left="708"/>
+              <w:jc w:val="both"/>
+              <w:rPr>
+                <w:rFonts w:ascii="Times New Roman" w:eastAsia="Times New Roman" w:hAnsi="Times New Roman" w:cs="Times New Roman"/>
+                <w:sz w:val="28"/>
+                <w:szCs w:val="28"/>
+              </w:rPr>
+            </w:pPr>
+            <w:r>
+              <w:rPr>
+                <w:rFonts w:ascii="Times New Roman" w:eastAsia="Times New Roman" w:hAnsi="Times New Roman" w:cs="Times New Roman"/>
+                <w:sz w:val="28"/>
+                <w:szCs w:val="28"/>
+              </w:rPr>
+              <w:t>Đối tượng:</w:t>
+            </w:r>
+          </w:p>
+          <w:p>
+            <w:pPr>
+              <w:spacing w:before="120" w:after="120" w:line="360" w:lineRule="auto"/>
+              <w:ind w:left="708"/>
+              <w:jc w:val="both"/>
+              <w:rPr>
+                <w:rFonts w:ascii="Times New Roman" w:eastAsia="Times New Roman" w:hAnsi="Times New Roman" w:cs="Times New Roman"/>
+                <w:sz w:val="28"/>
+                <w:szCs w:val="28"/>
+              </w:rPr>
+            </w:pPr>
+            <w:r>
+              <w:rPr>
+                <w:rFonts w:ascii="Times New Roman" w:eastAsia="Times New Roman" w:hAnsi="Times New Roman" w:cs="Times New Roman"/>
+                <w:sz w:val="28"/>
+                <w:szCs w:val="28"/>
+              </w:rPr>
+              <w:t>Vị trí: Quản lý phòng nhân sự</w:t>
+            </w:r>
+          </w:p>
+          <w:p>
+            <w:pPr>
+              <w:spacing w:before="120" w:after="120" w:line="360" w:lineRule="auto"/>
+              <w:ind w:left="708"/>
+              <w:jc w:val="both"/>
+              <w:rPr>
+                <w:rFonts w:ascii="Times New Roman" w:eastAsia="Times New Roman" w:hAnsi="Times New Roman" w:cs="Times New Roman"/>
+                <w:sz w:val="28"/>
+                <w:szCs w:val="28"/>
+              </w:rPr>
+            </w:pPr>
+            <w:r>
+              <w:rPr>
+                <w:rFonts w:ascii="Times New Roman" w:eastAsia="Times New Roman" w:hAnsi="Times New Roman" w:cs="Times New Roman"/>
+                <w:sz w:val="28"/>
+                <w:szCs w:val="28"/>
+              </w:rPr>
+              <w:t>Cần thu thập dữ liệu: Cách thức quản lý phòng nhân sự và cung cấp phòng ban cho nhân viên.</w:t>
+            </w:r>
+          </w:p>
+        </w:tc>
+      </w:tr>
+    </w:tbl>
+    <w:p>
+      <w:pPr>
+        <w:tabs>
+          <w:tab w:val="left" w:pos="5505"/>
+        </w:tabs>
+        <w:spacing w:line="360" w:lineRule="auto"/>
+        <w:ind w:left="708"/>
+        <w:jc w:val="both"/>
+        <w:rPr>
+          <w:rFonts w:ascii="Times New Roman" w:eastAsia="Times New Roman" w:hAnsi="Times New Roman" w:cs="Times New Roman"/>
+          <w:sz w:val="28"/>
+          <w:szCs w:val="28"/>
+        </w:rPr>
+      </w:pPr>
+      <w:r>
+        <w:rPr>
+          <w:rFonts w:ascii="Times New Roman" w:eastAsia="Times New Roman" w:hAnsi="Times New Roman" w:cs="Times New Roman"/>
+          <w:sz w:val="28"/>
+          <w:szCs w:val="28"/>
+        </w:rPr>
+        <w:tab/>
+      </w:r>
+      <w:r>
+        <w:rPr>
+          <w:noProof/>
+          <w:sz w:val="28"/>
+          <w:szCs w:val="28"/>
+        </w:rPr>
+        <w:drawing>
+          <wp:anchor distT="0" distB="0" distL="0" distR="0" simplePos="0" relativeHeight="251659264" behindDoc="1" locked="0" layoutInCell="1" hidden="0" allowOverlap="1" wp14:anchorId="27F802D0" wp14:editId="7090ABEB">
+            <wp:simplePos x="0" y="0"/>
+            <wp:positionH relativeFrom="column">
+              <wp:posOffset>1158875</wp:posOffset>
+            </wp:positionH>
+            <wp:positionV relativeFrom="paragraph">
+              <wp:posOffset>-20116799</wp:posOffset>
+            </wp:positionV>
+            <wp:extent cx="6106160" cy="8528050"/>
+            <wp:effectExtent l="9525" t="9525" r="9525" b="9525"/>
+            <wp:wrapNone/>
+            <wp:docPr id="49" name="image47.jpg" descr="khung doi"/>
+            <wp:cNvGraphicFramePr/>
+            <a:graphic xmlns:a="http://schemas.openxmlformats.org/drawingml/2006/main">
+              <a:graphicData uri="http://schemas.openxmlformats.org/drawingml/2006/picture">
+                <pic:pic xmlns:pic="http://schemas.openxmlformats.org/drawingml/2006/picture">
+                  <pic:nvPicPr>
+                    <pic:cNvPr id="0" name="image47.jpg" descr="khung doi"/>
+                    <pic:cNvPicPr preferRelativeResize="0"/>
+                  </pic:nvPicPr>
+                  <pic:blipFill>
+                    <a:blip r:embed="rId13"/>
+                    <a:srcRect/>
+                    <a:stretch>
+                      <a:fillRect/>
+                    </a:stretch>
+                  </pic:blipFill>
+                  <pic:spPr>
+                    <a:xfrm>
+                      <a:off x="0" y="0"/>
+                      <a:ext cx="6106160" cy="8528050"/>
+                    </a:xfrm>
+                    <a:prstGeom prst="rect">
+                      <a:avLst/>
+                    </a:prstGeom>
+                    <a:ln w="9525">
+                      <a:solidFill>
+                        <a:srgbClr val="0000FF"/>
+                      </a:solidFill>
+                      <a:prstDash val="solid"/>
+                    </a:ln>
+                  </pic:spPr>
+                </pic:pic>
+              </a:graphicData>
+            </a:graphic>
+          </wp:anchor>
+        </w:drawing>
+      </w:r>
+    </w:p>
+    <w:p>
+      <w:pPr>
+        <w:spacing w:line="360" w:lineRule="auto"/>
+        <w:ind w:firstLine="720"/>
+        <w:jc w:val="both"/>
+        <w:rPr>
+          <w:rFonts w:ascii="Times New Roman" w:eastAsia="Times New Roman" w:hAnsi="Times New Roman" w:cs="Times New Roman"/>
+          <w:i/>
+          <w:sz w:val="28"/>
+          <w:szCs w:val="28"/>
+        </w:rPr>
+      </w:pPr>
+      <w:r>
+        <w:rPr>
+          <w:rFonts w:ascii="Times New Roman" w:eastAsia="Times New Roman" w:hAnsi="Times New Roman" w:cs="Times New Roman"/>
+          <w:i/>
+          <w:sz w:val="28"/>
+          <w:szCs w:val="28"/>
+        </w:rPr>
+        <w:t xml:space="preserve">c) </w:t>
+      </w:r>
+      <w:r>
+        <w:rPr>
+          <w:rFonts w:ascii="Times New Roman" w:eastAsia="Times New Roman" w:hAnsi="Times New Roman" w:cs="Times New Roman"/>
+          <w:i/>
+          <w:sz w:val="28"/>
+          <w:szCs w:val="28"/>
+        </w:rPr>
+        <w:tab/>
+        <w:t>Kết quả sơ bộ.</w:t>
+      </w:r>
+    </w:p>
+    <w:p>
+      <w:pPr>
+        <w:numPr>
+          <w:ilvl w:val="0"/>
+          <w:numId w:val="11"/>
+        </w:numPr>
+        <w:spacing w:line="360" w:lineRule="auto"/>
+        <w:jc w:val="both"/>
+        <w:rPr>
+          <w:rFonts w:ascii="Times New Roman" w:eastAsia="Times New Roman" w:hAnsi="Times New Roman" w:cs="Times New Roman"/>
+          <w:sz w:val="28"/>
+          <w:szCs w:val="28"/>
+        </w:rPr>
+      </w:pPr>
+      <w:r>
+        <w:rPr>
+          <w:rFonts w:ascii="Times New Roman" w:eastAsia="Times New Roman" w:hAnsi="Times New Roman" w:cs="Times New Roman"/>
+          <w:sz w:val="28"/>
+          <w:szCs w:val="28"/>
+        </w:rPr>
+        <w:t>Điểm mạnh và điểm yếu của hệ thống đang vận hành</w:t>
+      </w:r>
+    </w:p>
+    <w:p>
+      <w:pPr>
+        <w:numPr>
+          <w:ilvl w:val="1"/>
+          <w:numId w:val="7"/>
+        </w:numPr>
+        <w:spacing w:line="360" w:lineRule="auto"/>
+        <w:jc w:val="both"/>
+        <w:rPr>
+          <w:rFonts w:ascii="Times New Roman" w:eastAsia="Times New Roman" w:hAnsi="Times New Roman" w:cs="Times New Roman"/>
+          <w:sz w:val="28"/>
+          <w:szCs w:val="28"/>
+        </w:rPr>
+      </w:pPr>
+      <w:r>
+        <w:rPr>
+          <w:rFonts w:ascii="Times New Roman" w:eastAsia="Times New Roman" w:hAnsi="Times New Roman" w:cs="Times New Roman"/>
+          <w:sz w:val="28"/>
+          <w:szCs w:val="28"/>
+        </w:rPr>
+        <w:t>Điểm mạnh: Hệ thống hoạt động ổn định.</w:t>
+      </w:r>
+    </w:p>
+    <w:p>
+      <w:pPr>
+        <w:numPr>
+          <w:ilvl w:val="1"/>
+          <w:numId w:val="7"/>
+        </w:numPr>
+        <w:spacing w:line="360" w:lineRule="auto"/>
+        <w:jc w:val="both"/>
+        <w:rPr>
+          <w:rFonts w:ascii="Times New Roman" w:eastAsia="Times New Roman" w:hAnsi="Times New Roman" w:cs="Times New Roman"/>
+          <w:sz w:val="28"/>
+          <w:szCs w:val="28"/>
+        </w:rPr>
+      </w:pPr>
+      <w:bookmarkStart w:id="2" w:name="_17dp8vu" w:colFirst="0" w:colLast="0"/>
+      <w:bookmarkEnd w:id="2"/>
+      <w:r>
+        <w:rPr>
+          <w:rFonts w:ascii="Times New Roman" w:eastAsia="Times New Roman" w:hAnsi="Times New Roman" w:cs="Times New Roman"/>
+          <w:sz w:val="28"/>
+          <w:szCs w:val="28"/>
+        </w:rPr>
+        <w:t>Điểm yếu: Hệ thống phải dùng nhiều những giấy tờ thủ tục rườm rà, mất rất nhiều thời gian và công sức cho báo cáo và lên danh sách , đôi lúc còn bị sai sót, tính bảo mật chưa cao. Tài liệu đặc tả yêu cầu người dùng.</w:t>
+      </w:r>
+    </w:p>
+    <w:p>
+      <w:pPr>
+        <w:pStyle w:val="Heading3"/>
+        <w:spacing w:line="360" w:lineRule="auto"/>
+        <w:rPr>
+          <w:rFonts w:ascii="Times New Roman" w:eastAsia="Times New Roman" w:hAnsi="Times New Roman" w:cs="Times New Roman"/>
+          <w:b/>
+          <w:color w:val="000000"/>
+        </w:rPr>
+      </w:pPr>
+      <w:r>
+        <w:rPr>
+          <w:rFonts w:ascii="Times New Roman" w:eastAsia="Times New Roman" w:hAnsi="Times New Roman" w:cs="Times New Roman"/>
+          <w:b/>
+          <w:color w:val="000000"/>
+        </w:rPr>
+        <w:lastRenderedPageBreak/>
+        <w:t>2.2.2. Khảo sát chi tiết</w:t>
+      </w:r>
+    </w:p>
+    <w:p>
+      <w:pPr>
+        <w:spacing w:before="240" w:after="240" w:line="360" w:lineRule="auto"/>
+        <w:rPr>
+          <w:rFonts w:ascii="Times New Roman" w:eastAsia="Times New Roman" w:hAnsi="Times New Roman" w:cs="Times New Roman"/>
+          <w:sz w:val="28"/>
+          <w:szCs w:val="28"/>
+        </w:rPr>
+      </w:pPr>
+      <w:r>
+        <w:rPr>
+          <w:rFonts w:ascii="Times New Roman" w:eastAsia="Times New Roman" w:hAnsi="Times New Roman" w:cs="Times New Roman"/>
+          <w:sz w:val="28"/>
+          <w:szCs w:val="28"/>
+        </w:rPr>
+        <w:t>Để thực hiện khảo sát chi tiết cho việc thiết kế hệ thống quản lý nhân viên bằng Java, nhóm thực hiện các bước sau:</w:t>
+      </w:r>
+    </w:p>
+    <w:p>
+      <w:pPr>
+        <w:numPr>
+          <w:ilvl w:val="0"/>
+          <w:numId w:val="31"/>
+        </w:numPr>
+        <w:spacing w:before="240" w:line="360" w:lineRule="auto"/>
+        <w:rPr>
+          <w:rFonts w:ascii="Times New Roman" w:eastAsia="Times New Roman" w:hAnsi="Times New Roman" w:cs="Times New Roman"/>
+          <w:sz w:val="28"/>
+          <w:szCs w:val="28"/>
+        </w:rPr>
+      </w:pPr>
+      <w:r>
+        <w:rPr>
+          <w:rFonts w:ascii="Times New Roman" w:eastAsia="Times New Roman" w:hAnsi="Times New Roman" w:cs="Times New Roman"/>
+          <w:sz w:val="28"/>
+          <w:szCs w:val="28"/>
+        </w:rPr>
+        <w:t>Xác định đối tượng khảo sát:</w:t>
+      </w:r>
+    </w:p>
+    <w:p>
+      <w:pPr>
+        <w:numPr>
+          <w:ilvl w:val="0"/>
+          <w:numId w:val="35"/>
+        </w:numPr>
+        <w:spacing w:line="360" w:lineRule="auto"/>
+        <w:rPr>
+          <w:rFonts w:ascii="Times New Roman" w:eastAsia="Times New Roman" w:hAnsi="Times New Roman" w:cs="Times New Roman"/>
+          <w:sz w:val="28"/>
+          <w:szCs w:val="28"/>
+        </w:rPr>
+      </w:pPr>
+      <w:r>
+        <w:rPr>
+          <w:rFonts w:ascii="Times New Roman" w:eastAsia="Times New Roman" w:hAnsi="Times New Roman" w:cs="Times New Roman"/>
+          <w:sz w:val="28"/>
+          <w:szCs w:val="28"/>
+        </w:rPr>
+        <w:t>Người dùng chính của hệ thống sẽ là quản lý nhân sự,</w:t>
+      </w:r>
+      <w:r>
+        <w:rPr>
+          <w:rFonts w:ascii="Times New Roman" w:eastAsia="Times New Roman" w:hAnsi="Times New Roman" w:cs="Times New Roman"/>
+          <w:sz w:val="28"/>
+          <w:szCs w:val="28"/>
+          <w:lang w:val="en-US"/>
+        </w:rPr>
+        <w:t xml:space="preserve"> </w:t>
+      </w:r>
+      <w:r>
+        <w:rPr>
+          <w:rFonts w:ascii="Times New Roman" w:eastAsia="Times New Roman" w:hAnsi="Times New Roman" w:cs="Times New Roman"/>
+          <w:sz w:val="28"/>
+          <w:szCs w:val="28"/>
+        </w:rPr>
+        <w:t xml:space="preserve">các bên liên quan khác như </w:t>
+      </w:r>
+      <w:proofErr w:type="spellStart"/>
+      <w:r>
+        <w:rPr>
+          <w:rFonts w:ascii="Times New Roman" w:eastAsia="Times New Roman" w:hAnsi="Times New Roman" w:cs="Times New Roman"/>
+          <w:sz w:val="28"/>
+          <w:szCs w:val="28"/>
+          <w:lang w:val="en-US"/>
+        </w:rPr>
+        <w:t>trưởng</w:t>
+      </w:r>
+      <w:proofErr w:type="spellEnd"/>
+      <w:r>
+        <w:rPr>
+          <w:rFonts w:ascii="Times New Roman" w:eastAsia="Times New Roman" w:hAnsi="Times New Roman" w:cs="Times New Roman"/>
+          <w:sz w:val="28"/>
+          <w:szCs w:val="28"/>
+          <w:lang w:val="en-US"/>
+        </w:rPr>
+        <w:t xml:space="preserve"> </w:t>
+      </w:r>
+      <w:proofErr w:type="spellStart"/>
+      <w:r>
+        <w:rPr>
+          <w:rFonts w:ascii="Times New Roman" w:eastAsia="Times New Roman" w:hAnsi="Times New Roman" w:cs="Times New Roman"/>
+          <w:sz w:val="28"/>
+          <w:szCs w:val="28"/>
+          <w:lang w:val="en-US"/>
+        </w:rPr>
+        <w:t>phòng</w:t>
+      </w:r>
+      <w:proofErr w:type="spellEnd"/>
+      <w:r>
+        <w:rPr>
+          <w:rFonts w:ascii="Times New Roman" w:eastAsia="Times New Roman" w:hAnsi="Times New Roman" w:cs="Times New Roman"/>
+          <w:sz w:val="28"/>
+          <w:szCs w:val="28"/>
+          <w:lang w:val="en-US"/>
+        </w:rPr>
+        <w:t xml:space="preserve">, </w:t>
+      </w:r>
+      <w:proofErr w:type="spellStart"/>
+      <w:r>
+        <w:rPr>
+          <w:rFonts w:ascii="Times New Roman" w:eastAsia="Times New Roman" w:hAnsi="Times New Roman" w:cs="Times New Roman"/>
+          <w:sz w:val="28"/>
+          <w:szCs w:val="28"/>
+          <w:lang w:val="en-US"/>
+        </w:rPr>
+        <w:t>giám</w:t>
+      </w:r>
+      <w:proofErr w:type="spellEnd"/>
+      <w:r>
+        <w:rPr>
+          <w:rFonts w:ascii="Times New Roman" w:eastAsia="Times New Roman" w:hAnsi="Times New Roman" w:cs="Times New Roman"/>
+          <w:sz w:val="28"/>
+          <w:szCs w:val="28"/>
+          <w:lang w:val="en-US"/>
+        </w:rPr>
+        <w:t xml:space="preserve"> </w:t>
+      </w:r>
+      <w:proofErr w:type="spellStart"/>
+      <w:r>
+        <w:rPr>
+          <w:rFonts w:ascii="Times New Roman" w:eastAsia="Times New Roman" w:hAnsi="Times New Roman" w:cs="Times New Roman"/>
+          <w:sz w:val="28"/>
+          <w:szCs w:val="28"/>
+          <w:lang w:val="en-US"/>
+        </w:rPr>
+        <w:t>đốc</w:t>
+      </w:r>
+      <w:proofErr w:type="spellEnd"/>
+      <w:r>
+        <w:rPr>
+          <w:rFonts w:ascii="Times New Roman" w:eastAsia="Times New Roman" w:hAnsi="Times New Roman" w:cs="Times New Roman"/>
+          <w:sz w:val="28"/>
+          <w:szCs w:val="28"/>
+        </w:rPr>
+        <w:t>.</w:t>
+      </w:r>
+    </w:p>
+    <w:p>
+      <w:pPr>
+        <w:numPr>
+          <w:ilvl w:val="0"/>
+          <w:numId w:val="35"/>
+        </w:numPr>
+        <w:spacing w:line="360" w:lineRule="auto"/>
+        <w:rPr>
+          <w:rFonts w:ascii="Times New Roman" w:eastAsia="Times New Roman" w:hAnsi="Times New Roman" w:cs="Times New Roman"/>
+          <w:sz w:val="28"/>
+          <w:szCs w:val="28"/>
+        </w:rPr>
+      </w:pPr>
+      <w:r>
+        <w:rPr>
+          <w:rFonts w:ascii="Times New Roman" w:eastAsia="Times New Roman" w:hAnsi="Times New Roman" w:cs="Times New Roman"/>
+          <w:sz w:val="28"/>
+          <w:szCs w:val="28"/>
+        </w:rPr>
+        <w:t>Cần xác định số lượng đại diện cần được phỏng vấn/khảo sát từ mỗi nhóm người dùng này.</w:t>
+      </w:r>
+    </w:p>
+    <w:p>
+      <w:pPr>
+        <w:numPr>
+          <w:ilvl w:val="0"/>
+          <w:numId w:val="31"/>
+        </w:numPr>
+        <w:spacing w:after="240" w:line="360" w:lineRule="auto"/>
+        <w:rPr>
+          <w:rFonts w:ascii="Times New Roman" w:eastAsia="Times New Roman" w:hAnsi="Times New Roman" w:cs="Times New Roman"/>
+          <w:sz w:val="28"/>
+          <w:szCs w:val="28"/>
+        </w:rPr>
+      </w:pPr>
+      <w:r>
+        <w:rPr>
+          <w:rFonts w:ascii="Times New Roman" w:eastAsia="Times New Roman" w:hAnsi="Times New Roman" w:cs="Times New Roman"/>
+          <w:sz w:val="28"/>
+          <w:szCs w:val="28"/>
+        </w:rPr>
+        <w:t>Thu thập thông tin:</w:t>
+      </w:r>
+    </w:p>
+    <w:p>
+      <w:pPr>
+        <w:spacing w:before="240" w:after="240" w:line="360" w:lineRule="auto"/>
+        <w:ind w:left="720"/>
+        <w:rPr>
+          <w:rFonts w:ascii="Times New Roman" w:eastAsia="Times New Roman" w:hAnsi="Times New Roman" w:cs="Times New Roman"/>
+          <w:sz w:val="28"/>
+          <w:szCs w:val="28"/>
+        </w:rPr>
+      </w:pPr>
+      <w:r>
+        <w:rPr>
+          <w:rFonts w:ascii="Times New Roman" w:eastAsia="Times New Roman" w:hAnsi="Times New Roman" w:cs="Times New Roman"/>
+          <w:sz w:val="28"/>
+          <w:szCs w:val="28"/>
+        </w:rPr>
+        <w:t>Xây dựng bộ câu hỏi khảo sát chi tiết bao gồm:</w:t>
+      </w:r>
+    </w:p>
+    <w:p>
+      <w:pPr>
+        <w:numPr>
+          <w:ilvl w:val="0"/>
+          <w:numId w:val="4"/>
+        </w:numPr>
+        <w:spacing w:before="240" w:line="360" w:lineRule="auto"/>
+        <w:rPr>
+          <w:rFonts w:ascii="Times New Roman" w:eastAsia="Times New Roman" w:hAnsi="Times New Roman" w:cs="Times New Roman"/>
+          <w:sz w:val="28"/>
+          <w:szCs w:val="28"/>
+        </w:rPr>
+      </w:pPr>
+      <w:r>
+        <w:rPr>
+          <w:rFonts w:ascii="Times New Roman" w:eastAsia="Times New Roman" w:hAnsi="Times New Roman" w:cs="Times New Roman"/>
+          <w:sz w:val="28"/>
+          <w:szCs w:val="28"/>
+        </w:rPr>
+        <w:t xml:space="preserve">Các chức năng hiện tại và mong muốn của hệ thống quản lý nhân viên (quản lý thông tin nhân viên, </w:t>
+      </w:r>
+      <w:proofErr w:type="spellStart"/>
+      <w:r>
+        <w:rPr>
+          <w:rFonts w:ascii="Times New Roman" w:eastAsia="Times New Roman" w:hAnsi="Times New Roman" w:cs="Times New Roman"/>
+          <w:sz w:val="28"/>
+          <w:szCs w:val="28"/>
+          <w:lang w:val="en-US"/>
+        </w:rPr>
+        <w:t>phòng</w:t>
+      </w:r>
+      <w:proofErr w:type="spellEnd"/>
+      <w:r>
+        <w:rPr>
+          <w:rFonts w:ascii="Times New Roman" w:eastAsia="Times New Roman" w:hAnsi="Times New Roman" w:cs="Times New Roman"/>
+          <w:sz w:val="28"/>
+          <w:szCs w:val="28"/>
+          <w:lang w:val="en-US"/>
+        </w:rPr>
+        <w:t xml:space="preserve"> ban</w:t>
+      </w:r>
+      <w:r>
+        <w:rPr>
+          <w:rFonts w:ascii="Times New Roman" w:eastAsia="Times New Roman" w:hAnsi="Times New Roman" w:cs="Times New Roman"/>
+          <w:sz w:val="28"/>
+          <w:szCs w:val="28"/>
+        </w:rPr>
+        <w:t xml:space="preserve">, </w:t>
+      </w:r>
+      <w:proofErr w:type="spellStart"/>
+      <w:r>
+        <w:rPr>
+          <w:rFonts w:ascii="Times New Roman" w:eastAsia="Times New Roman" w:hAnsi="Times New Roman" w:cs="Times New Roman"/>
+          <w:sz w:val="28"/>
+          <w:szCs w:val="28"/>
+          <w:lang w:val="en-US"/>
+        </w:rPr>
+        <w:t>quản</w:t>
+      </w:r>
+      <w:proofErr w:type="spellEnd"/>
+      <w:r>
+        <w:rPr>
+          <w:rFonts w:ascii="Times New Roman" w:eastAsia="Times New Roman" w:hAnsi="Times New Roman" w:cs="Times New Roman"/>
+          <w:sz w:val="28"/>
+          <w:szCs w:val="28"/>
+          <w:lang w:val="en-US"/>
+        </w:rPr>
+        <w:t xml:space="preserve"> </w:t>
+      </w:r>
+      <w:proofErr w:type="spellStart"/>
+      <w:r>
+        <w:rPr>
+          <w:rFonts w:ascii="Times New Roman" w:eastAsia="Times New Roman" w:hAnsi="Times New Roman" w:cs="Times New Roman"/>
+          <w:sz w:val="28"/>
+          <w:szCs w:val="28"/>
+          <w:lang w:val="en-US"/>
+        </w:rPr>
+        <w:t>lí</w:t>
+      </w:r>
+      <w:proofErr w:type="spellEnd"/>
+      <w:r>
+        <w:rPr>
+          <w:rFonts w:ascii="Times New Roman" w:eastAsia="Times New Roman" w:hAnsi="Times New Roman" w:cs="Times New Roman"/>
+          <w:sz w:val="28"/>
+          <w:szCs w:val="28"/>
+          <w:lang w:val="en-US"/>
+        </w:rPr>
+        <w:t xml:space="preserve"> </w:t>
+      </w:r>
+      <w:proofErr w:type="spellStart"/>
+      <w:r>
+        <w:rPr>
+          <w:rFonts w:ascii="Times New Roman" w:eastAsia="Times New Roman" w:hAnsi="Times New Roman" w:cs="Times New Roman"/>
+          <w:sz w:val="28"/>
+          <w:szCs w:val="28"/>
+          <w:lang w:val="en-US"/>
+        </w:rPr>
+        <w:t>lương</w:t>
+      </w:r>
+      <w:proofErr w:type="spellEnd"/>
+      <w:r>
+        <w:rPr>
+          <w:rFonts w:ascii="Times New Roman" w:eastAsia="Times New Roman" w:hAnsi="Times New Roman" w:cs="Times New Roman"/>
+          <w:sz w:val="28"/>
+          <w:szCs w:val="28"/>
+        </w:rPr>
+        <w:t>, đánh giá)</w:t>
+      </w:r>
+    </w:p>
+    <w:p>
+      <w:pPr>
+        <w:numPr>
+          <w:ilvl w:val="0"/>
+          <w:numId w:val="4"/>
+        </w:numPr>
+        <w:spacing w:line="360" w:lineRule="auto"/>
+        <w:rPr>
+          <w:rFonts w:ascii="Times New Roman" w:eastAsia="Times New Roman" w:hAnsi="Times New Roman" w:cs="Times New Roman"/>
+          <w:sz w:val="28"/>
+          <w:szCs w:val="28"/>
+        </w:rPr>
+      </w:pPr>
+      <w:r>
+        <w:rPr>
+          <w:rFonts w:ascii="Times New Roman" w:eastAsia="Times New Roman" w:hAnsi="Times New Roman" w:cs="Times New Roman"/>
+          <w:sz w:val="28"/>
+          <w:szCs w:val="28"/>
+        </w:rPr>
+        <w:t>Các vấn đề, thách thức trong quản lý nhân viên hiện tại</w:t>
+      </w:r>
+    </w:p>
+    <w:p>
+      <w:pPr>
+        <w:numPr>
+          <w:ilvl w:val="0"/>
+          <w:numId w:val="4"/>
+        </w:numPr>
+        <w:spacing w:line="360" w:lineRule="auto"/>
+        <w:rPr>
+          <w:rFonts w:ascii="Times New Roman" w:eastAsia="Times New Roman" w:hAnsi="Times New Roman" w:cs="Times New Roman"/>
+          <w:sz w:val="28"/>
+          <w:szCs w:val="28"/>
+        </w:rPr>
+      </w:pPr>
+      <w:r>
+        <w:rPr>
+          <w:rFonts w:ascii="Times New Roman" w:eastAsia="Times New Roman" w:hAnsi="Times New Roman" w:cs="Times New Roman"/>
+          <w:sz w:val="28"/>
+          <w:szCs w:val="28"/>
+        </w:rPr>
+        <w:t>Lựa chọn phương pháp thu thập thông tin như phỏng vấn trực tiếp, khảo sát online, quan sát quy trình, etc.</w:t>
+      </w:r>
+    </w:p>
+    <w:p>
+      <w:pPr>
+        <w:numPr>
+          <w:ilvl w:val="0"/>
+          <w:numId w:val="31"/>
+        </w:numPr>
+        <w:spacing w:line="360" w:lineRule="auto"/>
+        <w:rPr>
+          <w:rFonts w:ascii="Times New Roman" w:eastAsia="Times New Roman" w:hAnsi="Times New Roman" w:cs="Times New Roman"/>
+          <w:sz w:val="28"/>
+          <w:szCs w:val="28"/>
+        </w:rPr>
+      </w:pPr>
+      <w:r>
+        <w:rPr>
+          <w:rFonts w:ascii="Times New Roman" w:eastAsia="Times New Roman" w:hAnsi="Times New Roman" w:cs="Times New Roman"/>
+          <w:sz w:val="28"/>
+          <w:szCs w:val="28"/>
+        </w:rPr>
+        <w:t>Phân tích và tổng hợp thông tin:</w:t>
+      </w:r>
+    </w:p>
+    <w:p>
+      <w:pPr>
+        <w:numPr>
+          <w:ilvl w:val="0"/>
+          <w:numId w:val="9"/>
+        </w:numPr>
+        <w:spacing w:line="360" w:lineRule="auto"/>
+        <w:rPr>
+          <w:rFonts w:ascii="Times New Roman" w:eastAsia="Times New Roman" w:hAnsi="Times New Roman" w:cs="Times New Roman"/>
+          <w:sz w:val="28"/>
+          <w:szCs w:val="28"/>
+        </w:rPr>
+      </w:pPr>
+      <w:r>
+        <w:rPr>
+          <w:rFonts w:ascii="Times New Roman" w:eastAsia="Times New Roman" w:hAnsi="Times New Roman" w:cs="Times New Roman"/>
+          <w:sz w:val="28"/>
+          <w:szCs w:val="28"/>
+        </w:rPr>
+        <w:t>Tổng hợp, phân loại và phân tích dữ liệu thu thập được.</w:t>
+      </w:r>
+    </w:p>
+    <w:p>
+      <w:pPr>
+        <w:numPr>
+          <w:ilvl w:val="0"/>
+          <w:numId w:val="9"/>
+        </w:numPr>
+        <w:spacing w:line="360" w:lineRule="auto"/>
+        <w:rPr>
+          <w:rFonts w:ascii="Times New Roman" w:eastAsia="Times New Roman" w:hAnsi="Times New Roman" w:cs="Times New Roman"/>
+          <w:sz w:val="28"/>
+          <w:szCs w:val="28"/>
+        </w:rPr>
+      </w:pPr>
+      <w:r>
+        <w:rPr>
+          <w:rFonts w:ascii="Times New Roman" w:eastAsia="Times New Roman" w:hAnsi="Times New Roman" w:cs="Times New Roman"/>
+          <w:sz w:val="28"/>
+          <w:szCs w:val="28"/>
+        </w:rPr>
+        <w:t>Xác định các chức năng chính, quy trình quan trọng và các yêu cầu ưu tiên của người dùng.</w:t>
+      </w:r>
+    </w:p>
+    <w:p>
+      <w:pPr>
+        <w:numPr>
+          <w:ilvl w:val="0"/>
+          <w:numId w:val="9"/>
+        </w:numPr>
+        <w:spacing w:line="360" w:lineRule="auto"/>
+        <w:rPr>
+          <w:rFonts w:ascii="Times New Roman" w:eastAsia="Times New Roman" w:hAnsi="Times New Roman" w:cs="Times New Roman"/>
+          <w:sz w:val="28"/>
+          <w:szCs w:val="28"/>
+        </w:rPr>
+      </w:pPr>
+      <w:r>
+        <w:rPr>
+          <w:rFonts w:ascii="Times New Roman" w:eastAsia="Times New Roman" w:hAnsi="Times New Roman" w:cs="Times New Roman"/>
+          <w:sz w:val="28"/>
+          <w:szCs w:val="28"/>
+        </w:rPr>
+        <w:t>Xác định các yêu cầu chức năng và phi chức năng chính cho hệ thống mới, bao gồm:</w:t>
+      </w:r>
+    </w:p>
+    <w:p>
+      <w:pPr>
+        <w:numPr>
+          <w:ilvl w:val="0"/>
+          <w:numId w:val="10"/>
+        </w:numPr>
+        <w:spacing w:line="360" w:lineRule="auto"/>
+        <w:rPr>
+          <w:rFonts w:ascii="Times New Roman" w:eastAsia="Times New Roman" w:hAnsi="Times New Roman" w:cs="Times New Roman"/>
+          <w:sz w:val="28"/>
+          <w:szCs w:val="28"/>
+        </w:rPr>
+      </w:pPr>
+      <w:r>
+        <w:rPr>
+          <w:rFonts w:ascii="Times New Roman" w:eastAsia="Times New Roman" w:hAnsi="Times New Roman" w:cs="Times New Roman"/>
+          <w:sz w:val="28"/>
+          <w:szCs w:val="28"/>
+        </w:rPr>
+        <w:t>Quản lý thông tin nhân viên</w:t>
+      </w:r>
+    </w:p>
+    <w:p>
+      <w:pPr>
+        <w:numPr>
+          <w:ilvl w:val="0"/>
+          <w:numId w:val="10"/>
+        </w:numPr>
+        <w:spacing w:line="360" w:lineRule="auto"/>
+        <w:rPr>
+          <w:rFonts w:ascii="Times New Roman" w:eastAsia="Times New Roman" w:hAnsi="Times New Roman" w:cs="Times New Roman"/>
+          <w:sz w:val="28"/>
+          <w:szCs w:val="28"/>
+        </w:rPr>
+      </w:pPr>
+      <w:r>
+        <w:rPr>
+          <w:rFonts w:ascii="Times New Roman" w:eastAsia="Times New Roman" w:hAnsi="Times New Roman" w:cs="Times New Roman"/>
+          <w:sz w:val="28"/>
+          <w:szCs w:val="28"/>
+        </w:rPr>
+        <w:t xml:space="preserve">Quản lý </w:t>
+      </w:r>
+      <w:proofErr w:type="spellStart"/>
+      <w:r>
+        <w:rPr>
+          <w:rFonts w:ascii="Times New Roman" w:eastAsia="Times New Roman" w:hAnsi="Times New Roman" w:cs="Times New Roman"/>
+          <w:sz w:val="28"/>
+          <w:szCs w:val="28"/>
+          <w:lang w:val="en-US"/>
+        </w:rPr>
+        <w:t>thông</w:t>
+      </w:r>
+      <w:proofErr w:type="spellEnd"/>
+      <w:r>
+        <w:rPr>
+          <w:rFonts w:ascii="Times New Roman" w:eastAsia="Times New Roman" w:hAnsi="Times New Roman" w:cs="Times New Roman"/>
+          <w:sz w:val="28"/>
+          <w:szCs w:val="28"/>
+          <w:lang w:val="en-US"/>
+        </w:rPr>
+        <w:t xml:space="preserve"> tin </w:t>
+      </w:r>
+      <w:proofErr w:type="spellStart"/>
+      <w:r>
+        <w:rPr>
+          <w:rFonts w:ascii="Times New Roman" w:eastAsia="Times New Roman" w:hAnsi="Times New Roman" w:cs="Times New Roman"/>
+          <w:sz w:val="28"/>
+          <w:szCs w:val="28"/>
+          <w:lang w:val="en-US"/>
+        </w:rPr>
+        <w:t>phòng</w:t>
+      </w:r>
+      <w:proofErr w:type="spellEnd"/>
+      <w:r>
+        <w:rPr>
+          <w:rFonts w:ascii="Times New Roman" w:eastAsia="Times New Roman" w:hAnsi="Times New Roman" w:cs="Times New Roman"/>
+          <w:sz w:val="28"/>
+          <w:szCs w:val="28"/>
+          <w:lang w:val="en-US"/>
+        </w:rPr>
+        <w:t xml:space="preserve"> ban</w:t>
+      </w:r>
+    </w:p>
+    <w:p>
+      <w:pPr>
+        <w:numPr>
+          <w:ilvl w:val="0"/>
+          <w:numId w:val="10"/>
+        </w:numPr>
+        <w:spacing w:line="360" w:lineRule="auto"/>
+        <w:rPr>
+          <w:rFonts w:ascii="Times New Roman" w:eastAsia="Times New Roman" w:hAnsi="Times New Roman" w:cs="Times New Roman"/>
+          <w:sz w:val="28"/>
+          <w:szCs w:val="28"/>
+        </w:rPr>
+      </w:pPr>
+      <w:r>
+        <w:rPr>
+          <w:rFonts w:ascii="Times New Roman" w:eastAsia="Times New Roman" w:hAnsi="Times New Roman" w:cs="Times New Roman"/>
+          <w:sz w:val="28"/>
+          <w:szCs w:val="28"/>
+        </w:rPr>
+        <w:t xml:space="preserve">Quản lý </w:t>
+      </w:r>
+      <w:r>
+        <w:rPr>
+          <w:rFonts w:ascii="Times New Roman" w:eastAsia="Times New Roman" w:hAnsi="Times New Roman" w:cs="Times New Roman"/>
+          <w:sz w:val="28"/>
+          <w:szCs w:val="28"/>
+        </w:rPr>
+        <w:t>thông</w:t>
+      </w:r>
+      <w:r>
+        <w:rPr>
+          <w:rFonts w:ascii="Times New Roman" w:eastAsia="Times New Roman" w:hAnsi="Times New Roman" w:cs="Times New Roman"/>
+          <w:sz w:val="28"/>
+          <w:szCs w:val="28"/>
+          <w:lang w:val="vi-VN"/>
+        </w:rPr>
+        <w:t xml:space="preserve"> tin </w:t>
+      </w:r>
+      <w:proofErr w:type="spellStart"/>
+      <w:r>
+        <w:rPr>
+          <w:rFonts w:ascii="Times New Roman" w:eastAsia="Times New Roman" w:hAnsi="Times New Roman" w:cs="Times New Roman"/>
+          <w:sz w:val="28"/>
+          <w:szCs w:val="28"/>
+          <w:lang w:val="en-US"/>
+        </w:rPr>
+        <w:t>chức</w:t>
+      </w:r>
+      <w:proofErr w:type="spellEnd"/>
+      <w:r>
+        <w:rPr>
+          <w:rFonts w:ascii="Times New Roman" w:eastAsia="Times New Roman" w:hAnsi="Times New Roman" w:cs="Times New Roman"/>
+          <w:sz w:val="28"/>
+          <w:szCs w:val="28"/>
+          <w:lang w:val="en-US"/>
+        </w:rPr>
+        <w:t xml:space="preserve"> </w:t>
+      </w:r>
+      <w:proofErr w:type="spellStart"/>
+      <w:r>
+        <w:rPr>
+          <w:rFonts w:ascii="Times New Roman" w:eastAsia="Times New Roman" w:hAnsi="Times New Roman" w:cs="Times New Roman"/>
+          <w:sz w:val="28"/>
+          <w:szCs w:val="28"/>
+          <w:lang w:val="en-US"/>
+        </w:rPr>
+        <w:t>vụ</w:t>
+      </w:r>
+      <w:proofErr w:type="spellEnd"/>
+    </w:p>
+    <w:p>
+      <w:pPr>
+        <w:numPr>
+          <w:ilvl w:val="0"/>
+          <w:numId w:val="10"/>
+        </w:numPr>
+        <w:spacing w:line="360" w:lineRule="auto"/>
+        <w:rPr>
+          <w:rFonts w:ascii="Times New Roman" w:eastAsia="Times New Roman" w:hAnsi="Times New Roman" w:cs="Times New Roman"/>
+          <w:sz w:val="28"/>
+          <w:szCs w:val="28"/>
+        </w:rPr>
+      </w:pPr>
+      <w:proofErr w:type="spellStart"/>
+      <w:r>
+        <w:rPr>
+          <w:rFonts w:ascii="Times New Roman" w:eastAsia="Times New Roman" w:hAnsi="Times New Roman" w:cs="Times New Roman"/>
+          <w:sz w:val="28"/>
+          <w:szCs w:val="28"/>
+          <w:lang w:val="en-US"/>
+        </w:rPr>
+        <w:t>Quản</w:t>
+      </w:r>
+      <w:proofErr w:type="spellEnd"/>
+      <w:r>
+        <w:rPr>
+          <w:rFonts w:ascii="Times New Roman" w:eastAsia="Times New Roman" w:hAnsi="Times New Roman" w:cs="Times New Roman"/>
+          <w:sz w:val="28"/>
+          <w:szCs w:val="28"/>
+          <w:lang w:val="vi-VN"/>
+        </w:rPr>
+        <w:t xml:space="preserve"> lý tài khoản</w:t>
+      </w:r>
+    </w:p>
+    <w:p>
+      <w:pPr>
+        <w:numPr>
+          <w:ilvl w:val="0"/>
+          <w:numId w:val="10"/>
+        </w:numPr>
+        <w:spacing w:line="360" w:lineRule="auto"/>
+        <w:rPr>
+          <w:rFonts w:ascii="Times New Roman" w:eastAsia="Times New Roman" w:hAnsi="Times New Roman" w:cs="Times New Roman"/>
+          <w:sz w:val="28"/>
+          <w:szCs w:val="28"/>
+        </w:rPr>
+      </w:pPr>
+      <w:r>
+        <w:rPr>
+          <w:rFonts w:ascii="Times New Roman" w:eastAsia="Times New Roman" w:hAnsi="Times New Roman" w:cs="Times New Roman"/>
+          <w:sz w:val="28"/>
+          <w:szCs w:val="28"/>
+        </w:rPr>
+        <w:t xml:space="preserve">Quản lý </w:t>
+      </w:r>
+      <w:proofErr w:type="spellStart"/>
+      <w:r>
+        <w:rPr>
+          <w:rFonts w:ascii="Times New Roman" w:eastAsia="Times New Roman" w:hAnsi="Times New Roman" w:cs="Times New Roman"/>
+          <w:sz w:val="28"/>
+          <w:szCs w:val="28"/>
+          <w:lang w:val="en-US"/>
+        </w:rPr>
+        <w:t>lương</w:t>
+      </w:r>
+      <w:proofErr w:type="spellEnd"/>
+    </w:p>
+    <w:p>
+      <w:pPr>
+        <w:numPr>
+          <w:ilvl w:val="0"/>
+          <w:numId w:val="10"/>
+        </w:numPr>
+        <w:spacing w:line="360" w:lineRule="auto"/>
+        <w:rPr>
+          <w:rFonts w:ascii="Times New Roman" w:eastAsia="Times New Roman" w:hAnsi="Times New Roman" w:cs="Times New Roman"/>
+          <w:sz w:val="28"/>
+          <w:szCs w:val="28"/>
+        </w:rPr>
+      </w:pPr>
+      <w:r>
+        <w:rPr>
+          <w:rFonts w:ascii="Times New Roman" w:eastAsia="Times New Roman" w:hAnsi="Times New Roman" w:cs="Times New Roman"/>
+          <w:sz w:val="28"/>
+          <w:szCs w:val="28"/>
+        </w:rPr>
+        <w:lastRenderedPageBreak/>
+        <w:t xml:space="preserve">Yêu cầu về </w:t>
+      </w:r>
+      <w:proofErr w:type="spellStart"/>
+      <w:r>
+        <w:rPr>
+          <w:rFonts w:ascii="Times New Roman" w:eastAsia="Times New Roman" w:hAnsi="Times New Roman" w:cs="Times New Roman"/>
+          <w:sz w:val="28"/>
+          <w:szCs w:val="28"/>
+          <w:lang w:val="en-US"/>
+        </w:rPr>
+        <w:t>thống</w:t>
+      </w:r>
+      <w:proofErr w:type="spellEnd"/>
+      <w:r>
+        <w:rPr>
+          <w:rFonts w:ascii="Times New Roman" w:eastAsia="Times New Roman" w:hAnsi="Times New Roman" w:cs="Times New Roman"/>
+          <w:sz w:val="28"/>
+          <w:szCs w:val="28"/>
+          <w:lang w:val="en-US"/>
+        </w:rPr>
+        <w:t xml:space="preserve"> </w:t>
+      </w:r>
+      <w:proofErr w:type="spellStart"/>
+      <w:r>
+        <w:rPr>
+          <w:rFonts w:ascii="Times New Roman" w:eastAsia="Times New Roman" w:hAnsi="Times New Roman" w:cs="Times New Roman"/>
+          <w:sz w:val="28"/>
+          <w:szCs w:val="28"/>
+          <w:lang w:val="en-US"/>
+        </w:rPr>
+        <w:t>kê</w:t>
+      </w:r>
+      <w:proofErr w:type="spellEnd"/>
+      <w:r>
+        <w:rPr>
+          <w:rFonts w:ascii="Times New Roman" w:eastAsia="Times New Roman" w:hAnsi="Times New Roman" w:cs="Times New Roman"/>
+          <w:sz w:val="28"/>
+          <w:szCs w:val="28"/>
+          <w:lang w:val="en-US"/>
+        </w:rPr>
+        <w:t xml:space="preserve">, </w:t>
+      </w:r>
+      <w:proofErr w:type="spellStart"/>
+      <w:r>
+        <w:rPr>
+          <w:rFonts w:ascii="Times New Roman" w:eastAsia="Times New Roman" w:hAnsi="Times New Roman" w:cs="Times New Roman"/>
+          <w:sz w:val="28"/>
+          <w:szCs w:val="28"/>
+          <w:lang w:val="en-US"/>
+        </w:rPr>
+        <w:t>báo</w:t>
+      </w:r>
+      <w:proofErr w:type="spellEnd"/>
+      <w:r>
+        <w:rPr>
+          <w:rFonts w:ascii="Times New Roman" w:eastAsia="Times New Roman" w:hAnsi="Times New Roman" w:cs="Times New Roman"/>
+          <w:sz w:val="28"/>
+          <w:szCs w:val="28"/>
+          <w:lang w:val="en-US"/>
+        </w:rPr>
+        <w:t xml:space="preserve"> </w:t>
+      </w:r>
+      <w:proofErr w:type="spellStart"/>
+      <w:r>
+        <w:rPr>
+          <w:rFonts w:ascii="Times New Roman" w:eastAsia="Times New Roman" w:hAnsi="Times New Roman" w:cs="Times New Roman"/>
+          <w:sz w:val="28"/>
+          <w:szCs w:val="28"/>
+          <w:lang w:val="en-US"/>
+        </w:rPr>
+        <w:t>cáo</w:t>
+      </w:r>
+      <w:proofErr w:type="spellEnd"/>
+      <w:r>
+        <w:rPr>
+          <w:rFonts w:ascii="Times New Roman" w:eastAsia="Times New Roman" w:hAnsi="Times New Roman" w:cs="Times New Roman"/>
+          <w:sz w:val="28"/>
+          <w:szCs w:val="28"/>
+        </w:rPr>
+        <w:t>.</w:t>
+      </w:r>
+    </w:p>
+    <w:p>
+      <w:pPr>
+        <w:numPr>
+          <w:ilvl w:val="0"/>
+          <w:numId w:val="31"/>
+        </w:numPr>
+        <w:spacing w:line="360" w:lineRule="auto"/>
+        <w:rPr>
+          <w:rFonts w:ascii="Times New Roman" w:eastAsia="Times New Roman" w:hAnsi="Times New Roman" w:cs="Times New Roman"/>
+          <w:sz w:val="28"/>
+          <w:szCs w:val="28"/>
+        </w:rPr>
+      </w:pPr>
+      <w:r>
+        <w:rPr>
+          <w:rFonts w:ascii="Times New Roman" w:eastAsia="Times New Roman" w:hAnsi="Times New Roman" w:cs="Times New Roman"/>
+          <w:sz w:val="28"/>
+          <w:szCs w:val="28"/>
+        </w:rPr>
+        <w:t>Báo cáo và trình bày kết quả:</w:t>
+      </w:r>
+    </w:p>
+    <w:p>
+      <w:pPr>
+        <w:numPr>
+          <w:ilvl w:val="0"/>
+          <w:numId w:val="15"/>
+        </w:numPr>
+        <w:spacing w:after="240" w:line="360" w:lineRule="auto"/>
+        <w:rPr>
+          <w:rFonts w:ascii="Times New Roman" w:eastAsia="Times New Roman" w:hAnsi="Times New Roman" w:cs="Times New Roman"/>
+          <w:sz w:val="28"/>
+          <w:szCs w:val="28"/>
+        </w:rPr>
+      </w:pPr>
+      <w:r>
+        <w:rPr>
+          <w:rFonts w:ascii="Times New Roman" w:eastAsia="Times New Roman" w:hAnsi="Times New Roman" w:cs="Times New Roman"/>
+          <w:sz w:val="28"/>
+          <w:szCs w:val="28"/>
+        </w:rPr>
+        <w:t>Đảm bảo các yêu cầu được ghi lại đầy đủ và rõ ràng để làm cơ sở cho giai đoạn thiết kế và phát triển.</w:t>
       </w:r>
     </w:p>
     <w:p>
@@ -12381,6 +13973,7 @@
     <w:name w:val="heading 2"/>
     <w:basedOn w:val="Normal"/>
     <w:next w:val="Normal"/>
+    <w:link w:val="Heading2Char"/>
     <w:uiPriority w:val="9"/>
     <w:unhideWhenUsed/>
     <w:qFormat/>
@@ -12399,6 +13992,7 @@
     <w:name w:val="heading 3"/>
     <w:basedOn w:val="Normal"/>
     <w:next w:val="Normal"/>
+    <w:link w:val="Heading3Char"/>
     <w:uiPriority w:val="9"/>
     <w:unhideWhenUsed/>
     <w:qFormat/>
@@ -12822,6 +14416,29 @@
       <w:ind w:left="660"/>
     </w:pPr>
   </w:style>
+  <w:style w:type="character" w:customStyle="1" w:styleId="Heading2Char">
+    <w:name w:val="Heading 2 Char"/>
+    <w:basedOn w:val="DefaultParagraphFont"/>
+    <w:link w:val="Heading2"/>
+    <w:uiPriority w:val="9"/>
+    <w:rsid w:val="002F6319"/>
+    <w:rPr>
+      <w:sz w:val="32"/>
+      <w:szCs w:val="32"/>
+    </w:rPr>
+  </w:style>
+  <w:style w:type="character" w:customStyle="1" w:styleId="Heading3Char">
+    <w:name w:val="Heading 3 Char"/>
+    <w:basedOn w:val="DefaultParagraphFont"/>
+    <w:link w:val="Heading3"/>
+    <w:uiPriority w:val="9"/>
+    <w:rsid w:val="002F6319"/>
+    <w:rPr>
+      <w:color w:val="434343"/>
+      <w:sz w:val="28"/>
+      <w:szCs w:val="28"/>
+    </w:rPr>
+  </w:style>
 </w:styles>
 </file>
 
@@ -13150,7 +14767,7 @@
 </file>
 
 <file path=customXml/itemProps1.xml><?xml version="1.0" encoding="utf-8"?>
-<ds:datastoreItem xmlns:ds="http://schemas.openxmlformats.org/officeDocument/2006/customXml" ds:itemID="{6F144660-77F2-46A3-BB30-D4B523B6B52A}">
+<ds:datastoreItem xmlns:ds="http://schemas.openxmlformats.org/officeDocument/2006/customXml" ds:itemID="{43A081FA-141D-46F6-ACFF-E18B8E619029}">
   <ds:schemaRefs>
     <ds:schemaRef ds:uri="http://schemas.openxmlformats.org/officeDocument/2006/bibliography"/>
   </ds:schemaRefs>

</xml_diff>

<commit_message>
Bổ sung thêm chức năng thống kê, chi tiết thông tin về nhân viên và lương, chỉnh sửa lương nhân viên, thêm script Proc sửa lương nhân viên theo is trong Employee.sql
</commit_message>
<xml_diff>
--- a/BaoCaoBaitapLon_Java_Nhom10.docx
+++ b/BaoCaoBaitapLon_Java_Nhom10.docx
@@ -505,7 +505,16 @@
                 <w:szCs w:val="28"/>
                 <w:lang w:val="en-US"/>
               </w:rPr>
-              <w:t>10</w:t>
+              <w:t>1</w:t>
+            </w:r>
+            <w:r>
+              <w:rPr>
+                <w:rFonts w:ascii="Times New Roman" w:eastAsia="Times New Roman" w:hAnsi="Times New Roman" w:cs="Times New Roman"/>
+                <w:sz w:val="28"/>
+                <w:szCs w:val="28"/>
+                <w:lang w:val="en-US"/>
+              </w:rPr>
+              <w:t>4</w:t>
             </w:r>
           </w:p>
         </w:tc>
@@ -744,7 +753,7 @@
         <w:pStyle w:val="Heading1"/>
         <w:keepLines w:val="0"/>
         <w:pageBreakBefore/>
-        <w:spacing w:before="240" w:after="60" w:line="360" w:lineRule="auto"/>
+        <w:spacing w:before="120" w:line="360" w:lineRule="auto"/>
         <w:ind w:left="720" w:hanging="360"/>
         <w:jc w:val="center"/>
         <w:rPr>
@@ -768,7 +777,7 @@
     <w:p>
       <w:pPr>
         <w:pStyle w:val="Heading2"/>
-        <w:spacing w:before="240" w:after="240" w:line="360" w:lineRule="auto"/>
+        <w:spacing w:before="120" w:line="360" w:lineRule="auto"/>
         <w:jc w:val="both"/>
         <w:rPr>
           <w:rFonts w:ascii="Times New Roman" w:eastAsia="Times New Roman" w:hAnsi="Times New Roman" w:cs="Times New Roman"/>
@@ -789,22 +798,33 @@
     </w:p>
     <w:p>
       <w:pPr>
-        <w:spacing w:line="360" w:lineRule="auto"/>
+        <w:spacing w:before="120" w:after="120" w:line="360" w:lineRule="auto"/>
         <w:ind w:firstLine="566"/>
-        <w:jc w:val="both"/>
-        <w:rPr>
-          <w:rFonts w:ascii="Times New Roman" w:eastAsia="Times New Roman" w:hAnsi="Times New Roman" w:cs="Times New Roman"/>
-          <w:sz w:val="28"/>
-          <w:szCs w:val="28"/>
-        </w:rPr>
-      </w:pPr>
-      <w:r>
-        <w:rPr>
-          <w:rFonts w:ascii="Times New Roman" w:eastAsia="Times New Roman" w:hAnsi="Times New Roman" w:cs="Times New Roman"/>
-          <w:sz w:val="28"/>
-          <w:szCs w:val="28"/>
-        </w:rPr>
-        <w:t>Java là một trong những ngôn ngữ lập trình hướng đối tượng. Nó được sử dụng trong phát triển phần mềm, trang web, game hay ứng dụng trên các thiết bị di động. Java được khởi đầu bởi James Gosling và bạn đồng nghiệp ở Sun MicroSystem năm 1991. Ban đầu Java được tạo ra nhằm mục đích viết phần mềm cho các sản phẩm gia dụng, và có tên là Oak. Java được phát hành năm 1994, đến năm 2010 được Oracle mua lại từ Sun MicroSystem. Java được tạo ra với tiêu chí “Viết (code) một lần, thực thi khắp nơi” (Write Once, Run Anywhere – WORA).</w:t>
+        <w:contextualSpacing/>
+        <w:jc w:val="both"/>
+        <w:rPr>
+          <w:rFonts w:ascii="Times New Roman" w:eastAsia="Times New Roman" w:hAnsi="Times New Roman" w:cs="Times New Roman"/>
+          <w:sz w:val="28"/>
+          <w:szCs w:val="28"/>
+        </w:rPr>
+      </w:pPr>
+      <w:r>
+        <w:rPr>
+          <w:rFonts w:ascii="Times New Roman" w:eastAsia="Times New Roman" w:hAnsi="Times New Roman" w:cs="Times New Roman"/>
+          <w:sz w:val="28"/>
+          <w:szCs w:val="28"/>
+        </w:rPr>
+        <w:t>Java là một trong những ngôn ngữ lập trình hướng đối tượng. Nó được sử dụng trong phát triển phần mềm, trang web, game hay ứng dụng trên các thiết bị di động. Java được khởi đầu bởi James Gosling và bạn đồng nghiệp ở Sun MicroSystem năm 1991. Ban đầu Java được t</w:t>
+      </w:r>
+      <w:bookmarkStart w:id="1" w:name="_GoBack"/>
+      <w:bookmarkEnd w:id="1"/>
+      <w:r>
+        <w:rPr>
+          <w:rFonts w:ascii="Times New Roman" w:eastAsia="Times New Roman" w:hAnsi="Times New Roman" w:cs="Times New Roman"/>
+          <w:sz w:val="28"/>
+          <w:szCs w:val="28"/>
+        </w:rPr>
+        <w:t>ạo ra nhằm mục đích viết phần mềm cho các sản phẩm gia dụng, và có tên là Oak. Java được phát hành năm 1994, đến năm 2010 được Oracle mua lại từ Sun MicroSystem. Java được tạo ra với tiêu chí “Viết (code) một lần, thực thi khắp nơi” (Write Once, Run Anywhere – WORA).</w:t>
       </w:r>
       <w:r>
         <w:rPr>
@@ -819,7 +839,8 @@
     <w:p>
       <w:pPr>
         <w:pStyle w:val="Heading2"/>
-        <w:spacing w:before="240" w:after="240" w:line="360" w:lineRule="auto"/>
+        <w:spacing w:before="120" w:line="360" w:lineRule="auto"/>
+        <w:contextualSpacing/>
         <w:jc w:val="both"/>
         <w:rPr>
           <w:rFonts w:ascii="Times New Roman" w:eastAsia="Times New Roman" w:hAnsi="Times New Roman" w:cs="Times New Roman"/>
@@ -851,7 +872,8 @@
     </w:p>
     <w:p>
       <w:pPr>
-        <w:spacing w:line="360" w:lineRule="auto"/>
+        <w:spacing w:before="120" w:after="120" w:line="360" w:lineRule="auto"/>
+        <w:contextualSpacing/>
         <w:jc w:val="both"/>
         <w:rPr>
           <w:rFonts w:ascii="Times New Roman" w:hAnsi="Times New Roman" w:cs="Times New Roman"/>
@@ -3107,7 +3129,8 @@
     <w:p>
       <w:pPr>
         <w:pStyle w:val="Heading2"/>
-        <w:spacing w:before="240" w:after="240" w:line="360" w:lineRule="auto"/>
+        <w:spacing w:before="120" w:line="360" w:lineRule="auto"/>
+        <w:contextualSpacing/>
         <w:jc w:val="both"/>
         <w:rPr>
           <w:rFonts w:ascii="Times New Roman" w:eastAsia="Times New Roman" w:hAnsi="Times New Roman" w:cs="Times New Roman"/>
@@ -3124,9 +3147,238 @@
           <w:sz w:val="28"/>
           <w:szCs w:val="28"/>
         </w:rPr>
+        <w:t xml:space="preserve">1.3. Tổng quan về bài toán quản lý nhân </w:t>
+      </w:r>
+      <w:r>
+        <w:rPr>
+          <w:rFonts w:ascii="Times New Roman" w:eastAsia="Times New Roman" w:hAnsi="Times New Roman" w:cs="Times New Roman"/>
+          <w:b/>
+          <w:sz w:val="28"/>
+          <w:szCs w:val="28"/>
+        </w:rPr>
+        <w:t>viên</w:t>
+      </w:r>
+    </w:p>
+    <w:p>
+      <w:pPr>
+        <w:spacing w:before="120" w:after="120" w:line="360" w:lineRule="auto"/>
+        <w:ind w:firstLine="720"/>
+        <w:contextualSpacing/>
+        <w:jc w:val="both"/>
+        <w:rPr>
+          <w:rFonts w:ascii="Times New Roman" w:eastAsia="Times New Roman" w:hAnsi="Times New Roman" w:cs="Times New Roman"/>
+          <w:color w:val="0D0D0D"/>
+          <w:sz w:val="28"/>
+          <w:szCs w:val="28"/>
+          <w:highlight w:val="white"/>
+        </w:rPr>
+      </w:pPr>
+      <w:r>
+        <w:rPr>
+          <w:rFonts w:ascii="Times New Roman" w:eastAsia="Times New Roman" w:hAnsi="Times New Roman" w:cs="Times New Roman"/>
+          <w:color w:val="0D0D0D"/>
+          <w:sz w:val="28"/>
+          <w:szCs w:val="28"/>
+          <w:highlight w:val="white"/>
+        </w:rPr>
+        <w:t xml:space="preserve">Bài toán quản lý nhân </w:t>
+      </w:r>
+      <w:r>
+        <w:rPr>
+          <w:rFonts w:ascii="Times New Roman" w:eastAsia="Times New Roman" w:hAnsi="Times New Roman" w:cs="Times New Roman"/>
+          <w:color w:val="0D0D0D"/>
+          <w:sz w:val="28"/>
+          <w:szCs w:val="28"/>
+          <w:highlight w:val="white"/>
+        </w:rPr>
+        <w:t>viên</w:t>
+      </w:r>
+      <w:r>
+        <w:rPr>
+          <w:rFonts w:ascii="Times New Roman" w:eastAsia="Times New Roman" w:hAnsi="Times New Roman" w:cs="Times New Roman"/>
+          <w:color w:val="0D0D0D"/>
+          <w:sz w:val="28"/>
+          <w:szCs w:val="28"/>
+          <w:highlight w:val="white"/>
+          <w:lang w:val="vi-VN"/>
+        </w:rPr>
+        <w:t xml:space="preserve"> </w:t>
+      </w:r>
+      <w:r>
+        <w:rPr>
+          <w:rFonts w:ascii="Times New Roman" w:eastAsia="Times New Roman" w:hAnsi="Times New Roman" w:cs="Times New Roman"/>
+          <w:color w:val="0D0D0D"/>
+          <w:sz w:val="28"/>
+          <w:szCs w:val="28"/>
+          <w:highlight w:val="white"/>
+        </w:rPr>
+        <w:t xml:space="preserve">là quá trình quản lý và tối ưu hóa tất cả các hoạt động liên quan đến nhân sự trong một tổ chức. Nó bao gồm một loạt các hoạt </w:t>
+      </w:r>
+      <w:r>
+        <w:rPr>
+          <w:rFonts w:ascii="Times New Roman" w:eastAsia="Times New Roman" w:hAnsi="Times New Roman" w:cs="Times New Roman"/>
+          <w:color w:val="0D0D0D"/>
+          <w:sz w:val="28"/>
+          <w:szCs w:val="28"/>
+          <w:highlight w:val="white"/>
+        </w:rPr>
         <w:lastRenderedPageBreak/>
-        <w:t xml:space="preserve">1.3. Tổng quan về bài toán quản lý nhân </w:t>
-      </w:r>
+        <w:t>động từ việc tuyển dụng, phát triển, quản lý hiệu suất, và duy trì mối quan hệ lao động.</w:t>
+      </w:r>
+    </w:p>
+    <w:p>
+      <w:pPr>
+        <w:spacing w:line="360" w:lineRule="auto"/>
+        <w:ind w:firstLine="720"/>
+        <w:jc w:val="both"/>
+        <w:rPr>
+          <w:rFonts w:ascii="Times New Roman" w:eastAsia="Times New Roman" w:hAnsi="Times New Roman" w:cs="Times New Roman"/>
+          <w:color w:val="0D0D0D"/>
+          <w:sz w:val="28"/>
+          <w:szCs w:val="28"/>
+          <w:highlight w:val="white"/>
+        </w:rPr>
+      </w:pPr>
+      <w:r>
+        <w:rPr>
+          <w:rFonts w:ascii="Times New Roman" w:eastAsia="Times New Roman" w:hAnsi="Times New Roman" w:cs="Times New Roman"/>
+          <w:color w:val="0D0D0D"/>
+          <w:sz w:val="28"/>
+          <w:szCs w:val="28"/>
+          <w:highlight w:val="white"/>
+        </w:rPr>
+        <w:t xml:space="preserve">Quản lý nhân </w:t>
+      </w:r>
+      <w:r>
+        <w:rPr>
+          <w:rFonts w:ascii="Times New Roman" w:eastAsia="Times New Roman" w:hAnsi="Times New Roman" w:cs="Times New Roman"/>
+          <w:color w:val="0D0D0D"/>
+          <w:sz w:val="28"/>
+          <w:szCs w:val="28"/>
+          <w:highlight w:val="white"/>
+        </w:rPr>
+        <w:t>sự</w:t>
+      </w:r>
+      <w:r>
+        <w:rPr>
+          <w:rFonts w:ascii="Times New Roman" w:eastAsia="Times New Roman" w:hAnsi="Times New Roman" w:cs="Times New Roman"/>
+          <w:color w:val="0D0D0D"/>
+          <w:sz w:val="28"/>
+          <w:szCs w:val="28"/>
+          <w:highlight w:val="white"/>
+          <w:lang w:val="vi-VN"/>
+        </w:rPr>
+        <w:t xml:space="preserve"> </w:t>
+      </w:r>
+      <w:r>
+        <w:rPr>
+          <w:rFonts w:ascii="Times New Roman" w:eastAsia="Times New Roman" w:hAnsi="Times New Roman" w:cs="Times New Roman"/>
+          <w:color w:val="0D0D0D"/>
+          <w:sz w:val="28"/>
+          <w:szCs w:val="28"/>
+          <w:highlight w:val="white"/>
+        </w:rPr>
+        <w:t>là quá trình điều hành và tổ chức nguồn lực con người trong một tổ chức hoặc doanh nghiệp để đạt được các mục tiêu kinh doanh và mục tiêu chiến lược. Nó bao gồm việc tuyển dụng, đào tạo, phát triển, đánh giá hiệu suất, và duy trì mối quan hệ lao động trong tổ chức.</w:t>
+      </w:r>
+    </w:p>
+    <w:p>
+      <w:pPr>
+        <w:spacing w:line="360" w:lineRule="auto"/>
+        <w:ind w:firstLine="720"/>
+        <w:jc w:val="both"/>
+        <w:rPr>
+          <w:rFonts w:ascii="Times New Roman" w:eastAsia="Times New Roman" w:hAnsi="Times New Roman" w:cs="Times New Roman"/>
+          <w:color w:val="0D0D0D"/>
+          <w:sz w:val="28"/>
+          <w:szCs w:val="28"/>
+          <w:highlight w:val="white"/>
+        </w:rPr>
+      </w:pPr>
+      <w:r>
+        <w:rPr>
+          <w:rFonts w:ascii="Times New Roman" w:eastAsia="Times New Roman" w:hAnsi="Times New Roman" w:cs="Times New Roman"/>
+          <w:color w:val="0D0D0D"/>
+          <w:sz w:val="28"/>
+          <w:szCs w:val="28"/>
+          <w:highlight w:val="white"/>
+        </w:rPr>
+        <w:t xml:space="preserve">Quản lý nhân </w:t>
+      </w:r>
+      <w:r>
+        <w:rPr>
+          <w:rFonts w:ascii="Times New Roman" w:eastAsia="Times New Roman" w:hAnsi="Times New Roman" w:cs="Times New Roman"/>
+          <w:color w:val="0D0D0D"/>
+          <w:sz w:val="28"/>
+          <w:szCs w:val="28"/>
+          <w:highlight w:val="white"/>
+        </w:rPr>
+        <w:t>sự</w:t>
+      </w:r>
+      <w:r>
+        <w:rPr>
+          <w:rFonts w:ascii="Times New Roman" w:eastAsia="Times New Roman" w:hAnsi="Times New Roman" w:cs="Times New Roman"/>
+          <w:color w:val="0D0D0D"/>
+          <w:sz w:val="28"/>
+          <w:szCs w:val="28"/>
+          <w:highlight w:val="white"/>
+          <w:lang w:val="vi-VN"/>
+        </w:rPr>
+        <w:t xml:space="preserve"> </w:t>
+      </w:r>
+      <w:r>
+        <w:rPr>
+          <w:rFonts w:ascii="Times New Roman" w:eastAsia="Times New Roman" w:hAnsi="Times New Roman" w:cs="Times New Roman"/>
+          <w:color w:val="0D0D0D"/>
+          <w:sz w:val="28"/>
+          <w:szCs w:val="28"/>
+          <w:highlight w:val="white"/>
+        </w:rPr>
+        <w:t>đảm bảo rằng tổ chức có đủ nguồn lực con người với kỹ năng và năng lực phù hợp để thực hiện công việc của mình một cách hiệu quả. Nó cũng liên quan đến việc tạo ra một môi trường làm việc tích cực và động viên nhân viên để họ phát triển và thăng tiến trong sự nghiệp của mình.Điều này có thể bao gồm việc thiết lập chính sách và quy trình liên quan đến tiền lương, phúc lợi, đào tạo, và phát triển nhân viên. Ngoài ra, quản lý nhân sự cũng phải giải quyết các vấn đề và xung đột liên quan đến nhân viên, đảm bảo tính công bằng và tuân thủ các quy định pháp luật lao động.</w:t>
+      </w:r>
+    </w:p>
+    <w:p>
+      <w:pPr>
+        <w:spacing w:before="120" w:after="120" w:line="360" w:lineRule="auto"/>
+        <w:ind w:firstLine="720"/>
+        <w:contextualSpacing/>
+        <w:jc w:val="both"/>
+        <w:rPr>
+          <w:rFonts w:ascii="Times New Roman" w:eastAsia="Times New Roman" w:hAnsi="Times New Roman" w:cs="Times New Roman"/>
+          <w:sz w:val="28"/>
+          <w:szCs w:val="28"/>
+        </w:rPr>
+      </w:pPr>
+      <w:r>
+        <w:rPr>
+          <w:rFonts w:ascii="Times New Roman" w:eastAsia="Times New Roman" w:hAnsi="Times New Roman" w:cs="Times New Roman"/>
+          <w:color w:val="0D0D0D"/>
+          <w:sz w:val="28"/>
+          <w:szCs w:val="28"/>
+          <w:highlight w:val="white"/>
+        </w:rPr>
+        <w:t>Tóm lại, quản lý nhân sự là một phần quan trọng trong việc xây dựng và duy trì một tổ chức hoạt động hiệu quả và mang lại thành công bền vững thông qua việc quản lý và phát triển nguồn lực con người.</w:t>
+      </w:r>
+      <w:r>
+        <w:rPr>
+          <w:rFonts w:ascii="Times New Roman" w:eastAsia="Times New Roman" w:hAnsi="Times New Roman" w:cs="Times New Roman"/>
+          <w:sz w:val="28"/>
+          <w:szCs w:val="28"/>
+        </w:rPr>
+        <w:t xml:space="preserve"> Các công nghệ thông tin và ứng dụng phần mềm hiện đại, như ứng dụng Swing trong Java, có thể được áp dụng để xây dựng các giải pháp tối ưu cho bài toán này.</w:t>
+      </w:r>
+    </w:p>
+    <w:p>
+      <w:pPr>
+        <w:pStyle w:val="Heading2"/>
+        <w:spacing w:before="120" w:line="360" w:lineRule="auto"/>
+        <w:contextualSpacing/>
+        <w:jc w:val="both"/>
+        <w:rPr>
+          <w:rFonts w:ascii="Times New Roman" w:eastAsia="Times New Roman" w:hAnsi="Times New Roman" w:cs="Times New Roman"/>
+          <w:sz w:val="28"/>
+          <w:szCs w:val="28"/>
+        </w:rPr>
+      </w:pPr>
       <w:r>
         <w:rPr>
           <w:rFonts w:ascii="Times New Roman" w:eastAsia="Times New Roman" w:hAnsi="Times New Roman" w:cs="Times New Roman"/>
@@ -3134,229 +3386,14 @@
           <w:sz w:val="28"/>
           <w:szCs w:val="28"/>
         </w:rPr>
-        <w:t>viên</w:t>
-      </w:r>
-    </w:p>
-    <w:p>
-      <w:pPr>
-        <w:spacing w:line="360" w:lineRule="auto"/>
+        <w:t>1.4. Tổng quan về mô hình MVC</w:t>
+      </w:r>
+    </w:p>
+    <w:p>
+      <w:pPr>
+        <w:spacing w:before="120" w:after="120" w:line="360" w:lineRule="auto"/>
         <w:ind w:firstLine="720"/>
-        <w:jc w:val="both"/>
-        <w:rPr>
-          <w:rFonts w:ascii="Times New Roman" w:eastAsia="Times New Roman" w:hAnsi="Times New Roman" w:cs="Times New Roman"/>
-          <w:color w:val="0D0D0D"/>
-          <w:sz w:val="28"/>
-          <w:szCs w:val="28"/>
-          <w:highlight w:val="white"/>
-        </w:rPr>
-      </w:pPr>
-      <w:r>
-        <w:rPr>
-          <w:rFonts w:ascii="Times New Roman" w:eastAsia="Times New Roman" w:hAnsi="Times New Roman" w:cs="Times New Roman"/>
-          <w:color w:val="0D0D0D"/>
-          <w:sz w:val="28"/>
-          <w:szCs w:val="28"/>
-          <w:highlight w:val="white"/>
-        </w:rPr>
-        <w:t xml:space="preserve">Bài toán quản lý nhân </w:t>
-      </w:r>
-      <w:r>
-        <w:rPr>
-          <w:rFonts w:ascii="Times New Roman" w:eastAsia="Times New Roman" w:hAnsi="Times New Roman" w:cs="Times New Roman"/>
-          <w:color w:val="0D0D0D"/>
-          <w:sz w:val="28"/>
-          <w:szCs w:val="28"/>
-          <w:highlight w:val="white"/>
-        </w:rPr>
-        <w:t>viên</w:t>
-      </w:r>
-      <w:r>
-        <w:rPr>
-          <w:rFonts w:ascii="Times New Roman" w:eastAsia="Times New Roman" w:hAnsi="Times New Roman" w:cs="Times New Roman"/>
-          <w:color w:val="0D0D0D"/>
-          <w:sz w:val="28"/>
-          <w:szCs w:val="28"/>
-          <w:highlight w:val="white"/>
-          <w:lang w:val="vi-VN"/>
-        </w:rPr>
-        <w:t xml:space="preserve"> </w:t>
-      </w:r>
-      <w:r>
-        <w:rPr>
-          <w:rFonts w:ascii="Times New Roman" w:eastAsia="Times New Roman" w:hAnsi="Times New Roman" w:cs="Times New Roman"/>
-          <w:color w:val="0D0D0D"/>
-          <w:sz w:val="28"/>
-          <w:szCs w:val="28"/>
-          <w:highlight w:val="white"/>
-        </w:rPr>
-        <w:t>là quá trình quản lý và tối ưu hóa tất cả các hoạt động liên quan đến nhân sự trong một tổ chức. Nó bao gồm một loạt các hoạt động từ việc tuyển dụng, phát triển, quản lý hiệu suất, và duy trì mối quan hệ lao động.</w:t>
-      </w:r>
-    </w:p>
-    <w:p>
-      <w:pPr>
-        <w:spacing w:line="360" w:lineRule="auto"/>
-        <w:ind w:firstLine="720"/>
-        <w:jc w:val="both"/>
-        <w:rPr>
-          <w:rFonts w:ascii="Times New Roman" w:eastAsia="Times New Roman" w:hAnsi="Times New Roman" w:cs="Times New Roman"/>
-          <w:color w:val="0D0D0D"/>
-          <w:sz w:val="28"/>
-          <w:szCs w:val="28"/>
-          <w:highlight w:val="white"/>
-        </w:rPr>
-      </w:pPr>
-      <w:r>
-        <w:rPr>
-          <w:rFonts w:ascii="Times New Roman" w:eastAsia="Times New Roman" w:hAnsi="Times New Roman" w:cs="Times New Roman"/>
-          <w:color w:val="0D0D0D"/>
-          <w:sz w:val="28"/>
-          <w:szCs w:val="28"/>
-          <w:highlight w:val="white"/>
-        </w:rPr>
-        <w:t xml:space="preserve">Quản lý nhân </w:t>
-      </w:r>
-      <w:r>
-        <w:rPr>
-          <w:rFonts w:ascii="Times New Roman" w:eastAsia="Times New Roman" w:hAnsi="Times New Roman" w:cs="Times New Roman"/>
-          <w:color w:val="0D0D0D"/>
-          <w:sz w:val="28"/>
-          <w:szCs w:val="28"/>
-          <w:highlight w:val="white"/>
-        </w:rPr>
-        <w:t>sự</w:t>
-      </w:r>
-      <w:r>
-        <w:rPr>
-          <w:rFonts w:ascii="Times New Roman" w:eastAsia="Times New Roman" w:hAnsi="Times New Roman" w:cs="Times New Roman"/>
-          <w:color w:val="0D0D0D"/>
-          <w:sz w:val="28"/>
-          <w:szCs w:val="28"/>
-          <w:highlight w:val="white"/>
-          <w:lang w:val="vi-VN"/>
-        </w:rPr>
-        <w:t xml:space="preserve"> </w:t>
-      </w:r>
-      <w:r>
-        <w:rPr>
-          <w:rFonts w:ascii="Times New Roman" w:eastAsia="Times New Roman" w:hAnsi="Times New Roman" w:cs="Times New Roman"/>
-          <w:color w:val="0D0D0D"/>
-          <w:sz w:val="28"/>
-          <w:szCs w:val="28"/>
-          <w:highlight w:val="white"/>
-        </w:rPr>
-        <w:t>là quá trình điều hành và tổ chức nguồn lực con người trong một tổ chức hoặc doanh nghiệp để đạt được các mục tiêu kinh doanh và mục tiêu chiến lược. Nó bao gồm việc tuyển dụng, đào tạo, phát triển, đánh giá hiệu suất, và duy trì mối quan hệ lao động trong tổ chức.</w:t>
-      </w:r>
-    </w:p>
-    <w:p>
-      <w:pPr>
-        <w:spacing w:line="360" w:lineRule="auto"/>
-        <w:ind w:firstLine="720"/>
-        <w:jc w:val="both"/>
-        <w:rPr>
-          <w:rFonts w:ascii="Times New Roman" w:eastAsia="Times New Roman" w:hAnsi="Times New Roman" w:cs="Times New Roman"/>
-          <w:color w:val="0D0D0D"/>
-          <w:sz w:val="28"/>
-          <w:szCs w:val="28"/>
-          <w:highlight w:val="white"/>
-        </w:rPr>
-      </w:pPr>
-      <w:r>
-        <w:rPr>
-          <w:rFonts w:ascii="Times New Roman" w:eastAsia="Times New Roman" w:hAnsi="Times New Roman" w:cs="Times New Roman"/>
-          <w:color w:val="0D0D0D"/>
-          <w:sz w:val="28"/>
-          <w:szCs w:val="28"/>
-          <w:highlight w:val="white"/>
-        </w:rPr>
-        <w:t xml:space="preserve">Quản lý nhân </w:t>
-      </w:r>
-      <w:r>
-        <w:rPr>
-          <w:rFonts w:ascii="Times New Roman" w:eastAsia="Times New Roman" w:hAnsi="Times New Roman" w:cs="Times New Roman"/>
-          <w:color w:val="0D0D0D"/>
-          <w:sz w:val="28"/>
-          <w:szCs w:val="28"/>
-          <w:highlight w:val="white"/>
-        </w:rPr>
-        <w:t>sự</w:t>
-      </w:r>
-      <w:r>
-        <w:rPr>
-          <w:rFonts w:ascii="Times New Roman" w:eastAsia="Times New Roman" w:hAnsi="Times New Roman" w:cs="Times New Roman"/>
-          <w:color w:val="0D0D0D"/>
-          <w:sz w:val="28"/>
-          <w:szCs w:val="28"/>
-          <w:highlight w:val="white"/>
-          <w:lang w:val="vi-VN"/>
-        </w:rPr>
-        <w:t xml:space="preserve"> </w:t>
-      </w:r>
-      <w:r>
-        <w:rPr>
-          <w:rFonts w:ascii="Times New Roman" w:eastAsia="Times New Roman" w:hAnsi="Times New Roman" w:cs="Times New Roman"/>
-          <w:color w:val="0D0D0D"/>
-          <w:sz w:val="28"/>
-          <w:szCs w:val="28"/>
-          <w:highlight w:val="white"/>
-        </w:rPr>
-        <w:t>đảm bảo rằng tổ chức có đủ nguồn lực con người với kỹ năng và năng lực phù hợp để thực hiện công việc của mình một cách hiệu quả. Nó cũng liên quan đến việc tạo ra một môi trường làm việc tích cực và động viên nhân viên để họ phát triển và thăng tiến trong sự nghiệp của mình.Điều này có thể bao gồm việc thiết lập chính sách và quy trình liên quan đến tiền lương, phúc lợi, đào tạo, và phát triển nhân viên. Ngoài ra, quản lý nhân sự cũng phải giải quyết các vấn đề và xung đột liên quan đến nhân viên, đảm bảo tính công bằng và tuân thủ các quy định pháp luật lao động.</w:t>
-      </w:r>
-    </w:p>
-    <w:p>
-      <w:pPr>
-        <w:spacing w:line="360" w:lineRule="auto"/>
-        <w:ind w:firstLine="720"/>
-        <w:jc w:val="both"/>
-        <w:rPr>
-          <w:rFonts w:ascii="Times New Roman" w:eastAsia="Times New Roman" w:hAnsi="Times New Roman" w:cs="Times New Roman"/>
-          <w:sz w:val="28"/>
-          <w:szCs w:val="28"/>
-        </w:rPr>
-      </w:pPr>
-      <w:r>
-        <w:rPr>
-          <w:rFonts w:ascii="Times New Roman" w:eastAsia="Times New Roman" w:hAnsi="Times New Roman" w:cs="Times New Roman"/>
-          <w:color w:val="0D0D0D"/>
-          <w:sz w:val="28"/>
-          <w:szCs w:val="28"/>
-          <w:highlight w:val="white"/>
-        </w:rPr>
-        <w:t>Tóm lại, quản lý nhân sự là một phần quan trọng trong việc xây dựng và duy trì một tổ chức hoạt động hiệu quả và mang lại thành công bền vững thông qua việc quản lý và phát triển nguồn lực con người.</w:t>
-      </w:r>
-      <w:r>
-        <w:rPr>
-          <w:rFonts w:ascii="Times New Roman" w:eastAsia="Times New Roman" w:hAnsi="Times New Roman" w:cs="Times New Roman"/>
-          <w:sz w:val="28"/>
-          <w:szCs w:val="28"/>
-        </w:rPr>
-        <w:t xml:space="preserve"> Các công nghệ thông tin và ứng dụng phần mềm hiện đại, như ứng dụng Swing trong Java, có thể được áp dụng để xây dựng các giải pháp tối ưu cho bài toán này.</w:t>
-      </w:r>
-    </w:p>
-    <w:p>
-      <w:pPr>
-        <w:pStyle w:val="Heading2"/>
-        <w:spacing w:before="240" w:after="240" w:line="360" w:lineRule="auto"/>
-        <w:jc w:val="both"/>
-        <w:rPr>
-          <w:rFonts w:ascii="Times New Roman" w:eastAsia="Times New Roman" w:hAnsi="Times New Roman" w:cs="Times New Roman"/>
-          <w:sz w:val="28"/>
-          <w:szCs w:val="28"/>
-        </w:rPr>
-      </w:pPr>
-      <w:r>
-        <w:rPr>
-          <w:rFonts w:ascii="Times New Roman" w:eastAsia="Times New Roman" w:hAnsi="Times New Roman" w:cs="Times New Roman"/>
-          <w:b/>
-          <w:sz w:val="28"/>
-          <w:szCs w:val="28"/>
-        </w:rPr>
-        <w:t>1.4. Tổng quan về mô hình MVC</w:t>
-      </w:r>
-    </w:p>
-    <w:p>
-      <w:pPr>
-        <w:spacing w:line="360" w:lineRule="auto"/>
-        <w:ind w:firstLine="720"/>
+        <w:contextualSpacing/>
         <w:jc w:val="both"/>
         <w:rPr>
           <w:rFonts w:ascii="Times New Roman" w:eastAsia="Times New Roman" w:hAnsi="Times New Roman" w:cs="Times New Roman"/>
@@ -3431,96 +3468,96 @@
           <w:sz w:val="28"/>
           <w:szCs w:val="28"/>
         </w:rPr>
+        <w:t xml:space="preserve">- </w:t>
+      </w:r>
+      <w:r>
+        <w:rPr>
+          <w:rFonts w:ascii="Times New Roman" w:eastAsia="Times New Roman" w:hAnsi="Times New Roman" w:cs="Times New Roman"/>
+          <w:sz w:val="28"/>
+          <w:szCs w:val="28"/>
+          <w:lang w:val="vi-VN"/>
+        </w:rPr>
+        <w:t xml:space="preserve"> </w:t>
+      </w:r>
+      <w:r>
+        <w:rPr>
+          <w:rFonts w:ascii="Times New Roman" w:eastAsia="Times New Roman" w:hAnsi="Times New Roman" w:cs="Times New Roman"/>
+          <w:sz w:val="28"/>
+          <w:szCs w:val="28"/>
+        </w:rPr>
+        <w:t xml:space="preserve">Cập nhật trạng thái của ứng dụng khi dữ liệu thay đổi. </w:t>
+      </w:r>
+    </w:p>
+    <w:p>
+      <w:pPr>
+        <w:spacing w:line="360" w:lineRule="auto"/>
+        <w:ind w:left="720"/>
+        <w:rPr>
+          <w:rFonts w:ascii="Times New Roman" w:eastAsia="Times New Roman" w:hAnsi="Times New Roman" w:cs="Times New Roman"/>
+          <w:sz w:val="28"/>
+          <w:szCs w:val="28"/>
+        </w:rPr>
+      </w:pPr>
+      <w:r>
+        <w:rPr>
+          <w:rFonts w:ascii="Times New Roman" w:eastAsia="Times New Roman" w:hAnsi="Times New Roman" w:cs="Times New Roman"/>
+          <w:sz w:val="28"/>
+          <w:szCs w:val="28"/>
+        </w:rPr>
+        <w:t xml:space="preserve">- </w:t>
+      </w:r>
+      <w:r>
+        <w:rPr>
+          <w:rFonts w:ascii="Times New Roman" w:eastAsia="Times New Roman" w:hAnsi="Times New Roman" w:cs="Times New Roman"/>
+          <w:sz w:val="28"/>
+          <w:szCs w:val="28"/>
+          <w:lang w:val="vi-VN"/>
+        </w:rPr>
+        <w:t xml:space="preserve"> </w:t>
+      </w:r>
+      <w:r>
+        <w:rPr>
+          <w:rFonts w:ascii="Times New Roman" w:eastAsia="Times New Roman" w:hAnsi="Times New Roman" w:cs="Times New Roman"/>
+          <w:sz w:val="28"/>
+          <w:szCs w:val="28"/>
+        </w:rPr>
+        <w:t xml:space="preserve">Không có thông tin về cách dữ liệu được hiển thị hoặc tương tác với người dùng. </w:t>
+      </w:r>
+    </w:p>
+    <w:p>
+      <w:pPr>
+        <w:spacing w:line="360" w:lineRule="auto"/>
+        <w:rPr>
+          <w:rFonts w:ascii="Times New Roman" w:eastAsia="Times New Roman" w:hAnsi="Times New Roman" w:cs="Times New Roman"/>
+          <w:sz w:val="28"/>
+          <w:szCs w:val="28"/>
+        </w:rPr>
+      </w:pPr>
+      <w:r>
+        <w:rPr>
+          <w:rFonts w:ascii="Times New Roman" w:eastAsia="Times New Roman" w:hAnsi="Times New Roman" w:cs="Times New Roman"/>
+          <w:sz w:val="28"/>
+          <w:szCs w:val="28"/>
+        </w:rPr>
+        <w:t xml:space="preserve">     b. View</w:t>
+      </w:r>
+    </w:p>
+    <w:p>
+      <w:pPr>
+        <w:spacing w:line="360" w:lineRule="auto"/>
+        <w:rPr>
+          <w:rFonts w:ascii="Times New Roman" w:eastAsia="Times New Roman" w:hAnsi="Times New Roman" w:cs="Times New Roman"/>
+          <w:sz w:val="28"/>
+          <w:szCs w:val="28"/>
+        </w:rPr>
+      </w:pPr>
+      <w:r>
+        <w:rPr>
+          <w:rFonts w:ascii="Times New Roman" w:eastAsia="Times New Roman" w:hAnsi="Times New Roman" w:cs="Times New Roman"/>
+          <w:sz w:val="28"/>
+          <w:szCs w:val="28"/>
+        </w:rPr>
         <w:lastRenderedPageBreak/>
-        <w:t xml:space="preserve">- </w:t>
-      </w:r>
-      <w:r>
-        <w:rPr>
-          <w:rFonts w:ascii="Times New Roman" w:eastAsia="Times New Roman" w:hAnsi="Times New Roman" w:cs="Times New Roman"/>
-          <w:sz w:val="28"/>
-          <w:szCs w:val="28"/>
-          <w:lang w:val="vi-VN"/>
-        </w:rPr>
-        <w:t xml:space="preserve"> </w:t>
-      </w:r>
-      <w:r>
-        <w:rPr>
-          <w:rFonts w:ascii="Times New Roman" w:eastAsia="Times New Roman" w:hAnsi="Times New Roman" w:cs="Times New Roman"/>
-          <w:sz w:val="28"/>
-          <w:szCs w:val="28"/>
-        </w:rPr>
-        <w:t xml:space="preserve">Cập nhật trạng thái của ứng dụng khi dữ liệu thay đổi. </w:t>
-      </w:r>
-    </w:p>
-    <w:p>
-      <w:pPr>
-        <w:spacing w:line="360" w:lineRule="auto"/>
-        <w:ind w:left="720"/>
-        <w:rPr>
-          <w:rFonts w:ascii="Times New Roman" w:eastAsia="Times New Roman" w:hAnsi="Times New Roman" w:cs="Times New Roman"/>
-          <w:sz w:val="28"/>
-          <w:szCs w:val="28"/>
-        </w:rPr>
-      </w:pPr>
-      <w:r>
-        <w:rPr>
-          <w:rFonts w:ascii="Times New Roman" w:eastAsia="Times New Roman" w:hAnsi="Times New Roman" w:cs="Times New Roman"/>
-          <w:sz w:val="28"/>
-          <w:szCs w:val="28"/>
-        </w:rPr>
-        <w:t xml:space="preserve">- </w:t>
-      </w:r>
-      <w:r>
-        <w:rPr>
-          <w:rFonts w:ascii="Times New Roman" w:eastAsia="Times New Roman" w:hAnsi="Times New Roman" w:cs="Times New Roman"/>
-          <w:sz w:val="28"/>
-          <w:szCs w:val="28"/>
-          <w:lang w:val="vi-VN"/>
-        </w:rPr>
-        <w:t xml:space="preserve"> </w:t>
-      </w:r>
-      <w:r>
-        <w:rPr>
-          <w:rFonts w:ascii="Times New Roman" w:eastAsia="Times New Roman" w:hAnsi="Times New Roman" w:cs="Times New Roman"/>
-          <w:sz w:val="28"/>
-          <w:szCs w:val="28"/>
-        </w:rPr>
-        <w:t xml:space="preserve">Không có thông tin về cách dữ liệu được hiển thị hoặc tương tác với người dùng. </w:t>
-      </w:r>
-    </w:p>
-    <w:p>
-      <w:pPr>
-        <w:spacing w:line="360" w:lineRule="auto"/>
-        <w:rPr>
-          <w:rFonts w:ascii="Times New Roman" w:eastAsia="Times New Roman" w:hAnsi="Times New Roman" w:cs="Times New Roman"/>
-          <w:sz w:val="28"/>
-          <w:szCs w:val="28"/>
-        </w:rPr>
-      </w:pPr>
-      <w:r>
-        <w:rPr>
-          <w:rFonts w:ascii="Times New Roman" w:eastAsia="Times New Roman" w:hAnsi="Times New Roman" w:cs="Times New Roman"/>
-          <w:sz w:val="28"/>
-          <w:szCs w:val="28"/>
-        </w:rPr>
-        <w:t xml:space="preserve">     b. View</w:t>
-      </w:r>
-    </w:p>
-    <w:p>
-      <w:pPr>
-        <w:spacing w:line="360" w:lineRule="auto"/>
-        <w:rPr>
-          <w:rFonts w:ascii="Times New Roman" w:eastAsia="Times New Roman" w:hAnsi="Times New Roman" w:cs="Times New Roman"/>
-          <w:sz w:val="28"/>
-          <w:szCs w:val="28"/>
-        </w:rPr>
-      </w:pPr>
-      <w:r>
-        <w:rPr>
-          <w:rFonts w:ascii="Times New Roman" w:eastAsia="Times New Roman" w:hAnsi="Times New Roman" w:cs="Times New Roman"/>
-          <w:sz w:val="28"/>
-          <w:szCs w:val="28"/>
-        </w:rPr>
         <w:tab/>
         <w:t xml:space="preserve">- Hiển thị thông tin cho người dùng. </w:t>
       </w:r>
@@ -3814,7 +3851,6 @@
           <w:sz w:val="28"/>
           <w:szCs w:val="28"/>
         </w:rPr>
-        <w:lastRenderedPageBreak/>
         <w:t>b)      Phương pháp</w:t>
       </w:r>
     </w:p>
@@ -3925,6 +3961,7 @@
                 <w:sz w:val="28"/>
                 <w:szCs w:val="28"/>
               </w:rPr>
+              <w:lastRenderedPageBreak/>
               <w:t xml:space="preserve">Người phỏng vấn: </w:t>
             </w:r>
             <w:r>
@@ -4412,17 +4449,18 @@
           <w:ilvl w:val="1"/>
           <w:numId w:val="2"/>
         </w:numPr>
-        <w:spacing w:line="360" w:lineRule="auto"/>
+        <w:spacing w:before="120" w:after="120" w:line="360" w:lineRule="auto"/>
         <w:ind w:left="720"/>
-        <w:jc w:val="both"/>
-        <w:rPr>
-          <w:rFonts w:ascii="Times New Roman" w:eastAsia="Times New Roman" w:hAnsi="Times New Roman" w:cs="Times New Roman"/>
-          <w:sz w:val="28"/>
-          <w:szCs w:val="28"/>
-        </w:rPr>
-      </w:pPr>
-      <w:bookmarkStart w:id="1" w:name="_17dp8vu" w:colFirst="0" w:colLast="0"/>
-      <w:bookmarkEnd w:id="1"/>
+        <w:contextualSpacing/>
+        <w:jc w:val="both"/>
+        <w:rPr>
+          <w:rFonts w:ascii="Times New Roman" w:eastAsia="Times New Roman" w:hAnsi="Times New Roman" w:cs="Times New Roman"/>
+          <w:sz w:val="28"/>
+          <w:szCs w:val="28"/>
+        </w:rPr>
+      </w:pPr>
+      <w:bookmarkStart w:id="2" w:name="_17dp8vu" w:colFirst="0" w:colLast="0"/>
+      <w:bookmarkEnd w:id="2"/>
       <w:r>
         <w:rPr>
           <w:rFonts w:ascii="Times New Roman" w:eastAsia="Times New Roman" w:hAnsi="Times New Roman" w:cs="Times New Roman"/>
@@ -4435,7 +4473,8 @@
     <w:p>
       <w:pPr>
         <w:pStyle w:val="Heading3"/>
-        <w:spacing w:line="360" w:lineRule="auto"/>
+        <w:spacing w:before="120" w:after="120" w:line="360" w:lineRule="auto"/>
+        <w:contextualSpacing/>
         <w:rPr>
           <w:rFonts w:ascii="Times New Roman" w:eastAsia="Times New Roman" w:hAnsi="Times New Roman" w:cs="Times New Roman"/>
           <w:b/>
@@ -4453,7 +4492,8 @@
     </w:p>
     <w:p>
       <w:pPr>
-        <w:spacing w:before="240" w:after="240" w:line="360" w:lineRule="auto"/>
+        <w:spacing w:before="120" w:after="120" w:line="360" w:lineRule="auto"/>
+        <w:contextualSpacing/>
         <w:jc w:val="both"/>
         <w:rPr>
           <w:rFonts w:ascii="Times New Roman" w:eastAsia="Times New Roman" w:hAnsi="Times New Roman" w:cs="Times New Roman"/>
@@ -4632,7 +4672,6 @@
           <w:sz w:val="28"/>
           <w:szCs w:val="28"/>
         </w:rPr>
-        <w:lastRenderedPageBreak/>
         <w:t>Cần xác định số lượng đại diện cần được phỏng vấn/khảo sát từ mỗi nhóm người dùng này.</w:t>
       </w:r>
     </w:p>
@@ -4642,7 +4681,8 @@
           <w:ilvl w:val="0"/>
           <w:numId w:val="7"/>
         </w:numPr>
-        <w:spacing w:after="120" w:line="360" w:lineRule="auto"/>
+        <w:spacing w:before="100" w:beforeAutospacing="1" w:after="100" w:afterAutospacing="1" w:line="360" w:lineRule="auto"/>
+        <w:contextualSpacing/>
         <w:jc w:val="both"/>
         <w:rPr>
           <w:rFonts w:ascii="Times New Roman" w:eastAsia="Times New Roman" w:hAnsi="Times New Roman" w:cs="Times New Roman"/>
@@ -4663,6 +4703,7 @@
       <w:pPr>
         <w:spacing w:before="100" w:beforeAutospacing="1" w:after="100" w:afterAutospacing="1" w:line="360" w:lineRule="auto"/>
         <w:ind w:left="720"/>
+        <w:contextualSpacing/>
         <w:jc w:val="both"/>
         <w:rPr>
           <w:rFonts w:ascii="Times New Roman" w:eastAsia="Times New Roman" w:hAnsi="Times New Roman" w:cs="Times New Roman"/>
@@ -4687,19 +4728,21 @@
         </w:numPr>
         <w:spacing w:before="100" w:beforeAutospacing="1" w:after="100" w:afterAutospacing="1" w:line="360" w:lineRule="auto"/>
         <w:ind w:left="986" w:hanging="357"/>
-        <w:jc w:val="both"/>
-        <w:rPr>
-          <w:rFonts w:ascii="Times New Roman" w:eastAsia="Times New Roman" w:hAnsi="Times New Roman" w:cs="Times New Roman"/>
-          <w:sz w:val="28"/>
-          <w:szCs w:val="28"/>
-        </w:rPr>
-      </w:pPr>
-      <w:r>
-        <w:rPr>
-          <w:rFonts w:ascii="Times New Roman" w:eastAsia="Times New Roman" w:hAnsi="Times New Roman" w:cs="Times New Roman"/>
-          <w:sz w:val="28"/>
-          <w:szCs w:val="28"/>
-        </w:rPr>
+        <w:contextualSpacing/>
+        <w:jc w:val="both"/>
+        <w:rPr>
+          <w:rFonts w:ascii="Times New Roman" w:eastAsia="Times New Roman" w:hAnsi="Times New Roman" w:cs="Times New Roman"/>
+          <w:sz w:val="28"/>
+          <w:szCs w:val="28"/>
+        </w:rPr>
+      </w:pPr>
+      <w:r>
+        <w:rPr>
+          <w:rFonts w:ascii="Times New Roman" w:eastAsia="Times New Roman" w:hAnsi="Times New Roman" w:cs="Times New Roman"/>
+          <w:sz w:val="28"/>
+          <w:szCs w:val="28"/>
+        </w:rPr>
+        <w:lastRenderedPageBreak/>
         <w:t xml:space="preserve">Các chức năng hiện tại và mong muốn của hệ thống quản lý nhân viên (quản lý thông tin nhân viên, </w:t>
       </w:r>
       <w:proofErr w:type="spellStart"/>
@@ -5306,7 +5349,8 @@
     <w:p>
       <w:pPr>
         <w:pStyle w:val="Heading2"/>
-        <w:spacing w:before="240" w:after="240" w:line="360" w:lineRule="auto"/>
+        <w:spacing w:before="120" w:line="360" w:lineRule="auto"/>
+        <w:contextualSpacing/>
         <w:jc w:val="both"/>
         <w:rPr>
           <w:rFonts w:ascii="Times New Roman" w:hAnsi="Times New Roman" w:cs="Times New Roman"/>
@@ -5324,14 +5368,14 @@
           <w:szCs w:val="28"/>
           <w:lang w:val="vi-VN"/>
         </w:rPr>
-        <w:lastRenderedPageBreak/>
         <w:t>2.3. Phân tích hệ thống</w:t>
       </w:r>
     </w:p>
     <w:p>
       <w:pPr>
         <w:pStyle w:val="Heading3"/>
-        <w:spacing w:line="360" w:lineRule="auto"/>
+        <w:spacing w:before="120" w:after="120" w:line="360" w:lineRule="auto"/>
+        <w:contextualSpacing/>
         <w:rPr>
           <w:rFonts w:ascii="Times New Roman" w:hAnsi="Times New Roman" w:cs="Times New Roman"/>
           <w:b/>
@@ -5352,7 +5396,8 @@
     <w:p>
       <w:pPr>
         <w:pStyle w:val="Heading4"/>
-        <w:spacing w:line="360" w:lineRule="auto"/>
+        <w:spacing w:before="120" w:after="120" w:line="360" w:lineRule="auto"/>
+        <w:contextualSpacing/>
         <w:rPr>
           <w:rFonts w:ascii="Times New Roman" w:hAnsi="Times New Roman" w:cs="Times New Roman"/>
           <w:b/>
@@ -5371,7 +5416,7 @@
           <w:szCs w:val="28"/>
           <w:lang w:val="vi-VN"/>
         </w:rPr>
-        <w:t xml:space="preserve">  2.3.1.1. Biểu đồ use case</w:t>
+        <w:t>2.3.1.1. Biểu đồ use case</w:t>
       </w:r>
     </w:p>
     <w:tbl>
@@ -5524,7 +5569,17 @@
                 <w:szCs w:val="28"/>
                 <w:lang w:val="vi-VN"/>
               </w:rPr>
-              <w:t>Người quản trị hệ thống , nhân viên, phòng ban, chức vụ , cấp quyền tài khoản</w:t>
+              <w:t xml:space="preserve">Người quản trị hệ thống , nhân viên, phòng ban, chức vụ , cấp quyền tài </w:t>
+            </w:r>
+            <w:r>
+              <w:rPr>
+                <w:rFonts w:ascii="Times New Roman" w:eastAsia="Times New Roman" w:hAnsi="Times New Roman" w:cs="Times New Roman"/>
+                <w:sz w:val="28"/>
+                <w:szCs w:val="28"/>
+                <w:lang w:val="vi-VN"/>
+              </w:rPr>
+              <w:lastRenderedPageBreak/>
+              <w:t>khoản</w:t>
             </w:r>
           </w:p>
         </w:tc>
@@ -6313,16 +6368,7 @@
                 <w:sz w:val="28"/>
                 <w:szCs w:val="28"/>
               </w:rPr>
-              <w:t xml:space="preserve">, thực hiện các hành </w:t>
-            </w:r>
-            <w:r>
-              <w:rPr>
-                <w:rFonts w:ascii="Times New Roman" w:eastAsia="Times New Roman" w:hAnsi="Times New Roman" w:cs="Times New Roman"/>
-                <w:sz w:val="28"/>
-                <w:szCs w:val="28"/>
-              </w:rPr>
-              <w:lastRenderedPageBreak/>
-              <w:t>động thêm, sửa, xóa</w:t>
+              <w:t>, thực hiện các hành động thêm, sửa, xóa</w:t>
             </w:r>
             <w:r>
               <w:rPr>
@@ -6366,7 +6412,6 @@
                 <w:szCs w:val="28"/>
                 <w:lang w:val="vi-VN"/>
               </w:rPr>
-              <w:lastRenderedPageBreak/>
               <w:t>UC_0</w:t>
             </w:r>
             <w:r>
@@ -6564,7 +6609,17 @@
                 <w:szCs w:val="28"/>
                 <w:lang w:val="vi-VN"/>
               </w:rPr>
-              <w:t xml:space="preserve"> của chức vụ, thực hiện hành động sửa lương của chức vụ</w:t>
+              <w:t xml:space="preserve"> của chức vụ, thực hiện hành động </w:t>
+            </w:r>
+            <w:r>
+              <w:rPr>
+                <w:rFonts w:ascii="Times New Roman" w:eastAsia="Times New Roman" w:hAnsi="Times New Roman" w:cs="Times New Roman"/>
+                <w:sz w:val="28"/>
+                <w:szCs w:val="28"/>
+                <w:lang w:val="vi-VN"/>
+              </w:rPr>
+              <w:lastRenderedPageBreak/>
+              <w:t>sửa lương của chức vụ</w:t>
             </w:r>
           </w:p>
         </w:tc>
@@ -6599,6 +6654,7 @@
                 <w:szCs w:val="28"/>
                 <w:lang w:val="vi-VN"/>
               </w:rPr>
+              <w:lastRenderedPageBreak/>
               <w:t>UC_</w:t>
             </w:r>
             <w:r>
@@ -6845,7 +6901,6 @@
           <w:noProof/>
           <w:lang w:val="vi-VN"/>
         </w:rPr>
-        <w:lastRenderedPageBreak/>
         <w:drawing>
           <wp:inline distT="0" distB="0" distL="0" distR="0" wp14:anchorId="4E12EB23" wp14:editId="06DBFB2B">
             <wp:extent cx="5760720" cy="3261360"/>
@@ -6914,6 +6969,7 @@
           <w:szCs w:val="28"/>
           <w:lang w:val="vi-VN"/>
         </w:rPr>
+        <w:lastRenderedPageBreak/>
         <w:t xml:space="preserve">                                           Hình 2.2 Biểu đồ use case chính</w:t>
       </w:r>
     </w:p>
@@ -7029,8 +7085,9 @@
     </w:p>
     <w:p>
       <w:pPr>
-        <w:spacing w:line="360" w:lineRule="auto"/>
+        <w:spacing w:before="120" w:after="120" w:line="360" w:lineRule="auto"/>
         <w:ind w:firstLine="425"/>
+        <w:contextualSpacing/>
         <w:rPr>
           <w:rFonts w:ascii="Times New Roman" w:eastAsia="Times New Roman" w:hAnsi="Times New Roman" w:cs="Times New Roman"/>
           <w:b/>
@@ -7047,14 +7104,14 @@
           <w:sz w:val="28"/>
           <w:szCs w:val="28"/>
         </w:rPr>
-        <w:lastRenderedPageBreak/>
         <w:t>2.3.1.2. Mô tả chi tiết use case</w:t>
       </w:r>
     </w:p>
     <w:p>
       <w:pPr>
-        <w:spacing w:after="160" w:line="360" w:lineRule="auto"/>
+        <w:spacing w:before="120" w:after="120" w:line="360" w:lineRule="auto"/>
         <w:ind w:firstLine="283"/>
+        <w:contextualSpacing/>
         <w:jc w:val="both"/>
         <w:rPr>
           <w:rFonts w:ascii="Times New Roman" w:eastAsia="Times New Roman" w:hAnsi="Times New Roman" w:cs="Times New Roman"/>
@@ -7075,8 +7132,9 @@
     </w:p>
     <w:p>
       <w:pPr>
-        <w:spacing w:line="360" w:lineRule="auto"/>
+        <w:spacing w:before="120" w:after="120" w:line="360" w:lineRule="auto"/>
         <w:ind w:firstLine="283"/>
+        <w:contextualSpacing/>
         <w:jc w:val="both"/>
         <w:rPr>
           <w:rFonts w:ascii="Times New Roman" w:eastAsia="Times New Roman" w:hAnsi="Times New Roman" w:cs="Times New Roman"/>
@@ -7242,6 +7300,7 @@
           <w:sz w:val="28"/>
           <w:szCs w:val="28"/>
         </w:rPr>
+        <w:lastRenderedPageBreak/>
         <w:t>Hệ thống kiểm tra quyền đăng nhập của tài khoản</w:t>
       </w:r>
       <w:r>
@@ -7371,13 +7430,39 @@
           <w:sz w:val="28"/>
           <w:szCs w:val="28"/>
         </w:rPr>
-        <w:t>Tại bất kỳ thời điểm nào trong quá trình thực hiện use case nếu không kết   nối được với file dữ liệu thì hệ thống sẽ hiển thị một thông báo lỗi và Use case kết thúc.</w:t>
-      </w:r>
-    </w:p>
-    <w:p>
-      <w:pPr>
-        <w:spacing w:line="360" w:lineRule="auto"/>
+        <w:t xml:space="preserve">Tại bất kỳ thời điểm nào trong quá trình thực hiện use case nếu không kết nối được với </w:t>
+      </w:r>
+      <w:r>
+        <w:rPr>
+          <w:rFonts w:ascii="Times New Roman" w:eastAsia="Times New Roman" w:hAnsi="Times New Roman" w:cs="Times New Roman"/>
+          <w:sz w:val="28"/>
+          <w:szCs w:val="28"/>
+        </w:rPr>
+        <w:t>cơ</w:t>
+      </w:r>
+      <w:r>
+        <w:rPr>
+          <w:rFonts w:ascii="Times New Roman" w:eastAsia="Times New Roman" w:hAnsi="Times New Roman" w:cs="Times New Roman"/>
+          <w:sz w:val="28"/>
+          <w:szCs w:val="28"/>
+          <w:lang w:val="vi-VN"/>
+        </w:rPr>
+        <w:t xml:space="preserve"> sở </w:t>
+      </w:r>
+      <w:r>
+        <w:rPr>
+          <w:rFonts w:ascii="Times New Roman" w:eastAsia="Times New Roman" w:hAnsi="Times New Roman" w:cs="Times New Roman"/>
+          <w:sz w:val="28"/>
+          <w:szCs w:val="28"/>
+        </w:rPr>
+        <w:t>dữ liệu thì hệ thống sẽ hiển thị một thông báo lỗi và Use case kết thúc.</w:t>
+      </w:r>
+    </w:p>
+    <w:p>
+      <w:pPr>
+        <w:spacing w:before="120" w:after="120" w:line="360" w:lineRule="auto"/>
         <w:ind w:firstLine="283"/>
+        <w:contextualSpacing/>
         <w:jc w:val="both"/>
         <w:rPr>
           <w:rFonts w:ascii="Times New Roman" w:eastAsia="Times New Roman" w:hAnsi="Times New Roman" w:cs="Times New Roman"/>
@@ -7396,8 +7481,9 @@
     </w:p>
     <w:p>
       <w:pPr>
-        <w:spacing w:after="160" w:line="360" w:lineRule="auto"/>
+        <w:spacing w:before="120" w:after="120" w:line="360" w:lineRule="auto"/>
         <w:ind w:firstLine="283"/>
+        <w:contextualSpacing/>
         <w:jc w:val="both"/>
         <w:rPr>
           <w:rFonts w:ascii="Times New Roman" w:eastAsia="Times New Roman" w:hAnsi="Times New Roman" w:cs="Times New Roman"/>
@@ -7416,8 +7502,9 @@
     </w:p>
     <w:p>
       <w:pPr>
-        <w:spacing w:after="160" w:line="360" w:lineRule="auto"/>
+        <w:spacing w:before="120" w:after="120" w:line="360" w:lineRule="auto"/>
         <w:ind w:left="284"/>
+        <w:contextualSpacing/>
         <w:jc w:val="both"/>
         <w:rPr>
           <w:rFonts w:ascii="Times New Roman" w:eastAsia="Times New Roman" w:hAnsi="Times New Roman" w:cs="Times New Roman"/>
@@ -7445,8 +7532,9 @@
     </w:p>
     <w:p>
       <w:pPr>
-        <w:spacing w:line="360" w:lineRule="auto"/>
+        <w:spacing w:before="120" w:after="120" w:line="360" w:lineRule="auto"/>
         <w:ind w:firstLine="283"/>
+        <w:contextualSpacing/>
         <w:jc w:val="both"/>
         <w:rPr>
           <w:rFonts w:ascii="Times New Roman" w:eastAsia="Times New Roman" w:hAnsi="Times New Roman" w:cs="Times New Roman"/>
@@ -7502,7 +7590,6 @@
           <w:sz w:val="28"/>
           <w:szCs w:val="28"/>
         </w:rPr>
-        <w:lastRenderedPageBreak/>
         <w:t>1. Tên Use case: Đăng ký</w:t>
       </w:r>
     </w:p>
@@ -7832,6 +7919,7 @@
           <w:sz w:val="28"/>
           <w:szCs w:val="28"/>
         </w:rPr>
+        <w:lastRenderedPageBreak/>
         <w:t>Tại bước 1 luồng cơ bản khi người dùng không nhập đầy đủ các trường hệ thống thông báo lỗi và use case kết thúc.</w:t>
       </w:r>
     </w:p>
@@ -7947,8 +8035,9 @@
     </w:p>
     <w:p>
       <w:pPr>
-        <w:spacing w:line="360" w:lineRule="auto"/>
+        <w:spacing w:before="120" w:after="120" w:line="360" w:lineRule="auto"/>
         <w:ind w:firstLine="425"/>
+        <w:contextualSpacing/>
         <w:jc w:val="both"/>
         <w:rPr>
           <w:rFonts w:ascii="Times New Roman" w:eastAsia="Times New Roman" w:hAnsi="Times New Roman" w:cs="Times New Roman"/>
@@ -7967,8 +8056,9 @@
     </w:p>
     <w:p>
       <w:pPr>
-        <w:spacing w:after="160" w:line="360" w:lineRule="auto"/>
+        <w:spacing w:before="120" w:after="120" w:line="360" w:lineRule="auto"/>
         <w:ind w:firstLine="425"/>
+        <w:contextualSpacing/>
         <w:jc w:val="both"/>
         <w:rPr>
           <w:rFonts w:ascii="Times New Roman" w:eastAsia="Times New Roman" w:hAnsi="Times New Roman" w:cs="Times New Roman"/>
@@ -7987,8 +8077,9 @@
     </w:p>
     <w:p>
       <w:pPr>
-        <w:spacing w:after="160" w:line="360" w:lineRule="auto"/>
+        <w:spacing w:before="120" w:after="120" w:line="360" w:lineRule="auto"/>
         <w:ind w:left="425"/>
+        <w:contextualSpacing/>
         <w:jc w:val="both"/>
         <w:rPr>
           <w:rFonts w:ascii="Times New Roman" w:eastAsia="Times New Roman" w:hAnsi="Times New Roman" w:cs="Times New Roman"/>
@@ -8007,8 +8098,9 @@
     </w:p>
     <w:p>
       <w:pPr>
-        <w:spacing w:after="160" w:line="360" w:lineRule="auto"/>
+        <w:spacing w:before="120" w:after="120" w:line="360" w:lineRule="auto"/>
         <w:ind w:firstLine="425"/>
+        <w:contextualSpacing/>
         <w:jc w:val="both"/>
         <w:rPr>
           <w:rFonts w:ascii="Times New Roman" w:eastAsia="Times New Roman" w:hAnsi="Times New Roman" w:cs="Times New Roman"/>
@@ -8117,7 +8209,6 @@
           <w:szCs w:val="28"/>
           <w:lang w:val="vi-VN"/>
         </w:rPr>
-        <w:lastRenderedPageBreak/>
         <w:t xml:space="preserve">2. Mô tả vắn tắt: Use case này cho phép người quản trị thực hiện các chức năng thêm, sửa, xóa, tìm kiếm các tài khoản và xuất danh sách các tài khoản trong hệ thống. </w:t>
       </w:r>
     </w:p>
@@ -8292,6 +8383,7 @@
           <w:szCs w:val="28"/>
           <w:lang w:val="vi-VN"/>
         </w:rPr>
+        <w:lastRenderedPageBreak/>
         <w:t xml:space="preserve">Người quản trị click vào nút “Xác nhận”. Hệ thống sẽ tạo một bản ghi mới gồm các thông tin Tên tài khoản , Mật khẩu </w:t>
       </w:r>
       <w:proofErr w:type="spellStart"/>
@@ -8618,7 +8710,6 @@
           <w:szCs w:val="28"/>
           <w:lang w:val="vi-VN"/>
         </w:rPr>
-        <w:lastRenderedPageBreak/>
         <w:t>Tìm kiếm tài khoản:</w:t>
       </w:r>
     </w:p>
@@ -8768,6 +8859,7 @@
           <w:szCs w:val="28"/>
           <w:lang w:val="vi-VN"/>
         </w:rPr>
+        <w:lastRenderedPageBreak/>
         <w:t>Tại bước 2c luồng cơ bản khi người dùng nhập tên tài khoản trùng với tên tài khoản đã lưu trong cơ sở dữ liệu, hệ thống sẽ hiển thị thông báo lỗi “Tài khoản đã tồn tại”.</w:t>
       </w:r>
     </w:p>
@@ -8823,7 +8915,8 @@
     </w:p>
     <w:p>
       <w:pPr>
-        <w:spacing w:line="360" w:lineRule="auto"/>
+        <w:spacing w:before="120" w:after="120" w:line="360" w:lineRule="auto"/>
+        <w:contextualSpacing/>
         <w:jc w:val="both"/>
         <w:rPr>
           <w:rFonts w:ascii="Times New Roman" w:eastAsia="Times New Roman" w:hAnsi="Times New Roman" w:cs="Times New Roman"/>
@@ -8844,7 +8937,8 @@
     </w:p>
     <w:p>
       <w:pPr>
-        <w:spacing w:after="160" w:line="360" w:lineRule="auto"/>
+        <w:spacing w:before="120" w:after="120" w:line="360" w:lineRule="auto"/>
+        <w:contextualSpacing/>
         <w:jc w:val="both"/>
         <w:rPr>
           <w:rFonts w:ascii="Times New Roman" w:eastAsia="Times New Roman" w:hAnsi="Times New Roman" w:cs="Times New Roman"/>
@@ -8865,7 +8959,8 @@
     </w:p>
     <w:p>
       <w:pPr>
-        <w:spacing w:after="160" w:line="360" w:lineRule="auto"/>
+        <w:spacing w:before="120" w:after="120" w:line="360" w:lineRule="auto"/>
+        <w:contextualSpacing/>
         <w:jc w:val="both"/>
         <w:rPr>
           <w:rFonts w:ascii="Times New Roman" w:eastAsia="Times New Roman" w:hAnsi="Times New Roman" w:cs="Times New Roman"/>
@@ -8896,6 +8991,8 @@
     </w:p>
     <w:p>
       <w:pPr>
+        <w:spacing w:before="120" w:after="120" w:line="360" w:lineRule="auto"/>
+        <w:contextualSpacing/>
         <w:rPr>
           <w:rFonts w:ascii="Times New Roman" w:eastAsia="Times New Roman" w:hAnsi="Times New Roman" w:cs="Times New Roman"/>
           <w:sz w:val="28"/>
@@ -9003,7 +9100,6 @@
           <w:szCs w:val="28"/>
           <w:lang w:val="vi-VN"/>
         </w:rPr>
-        <w:lastRenderedPageBreak/>
         <w:t xml:space="preserve">2. Mô tả vắn tắt: Use case này cho phép người quản trị thực hiện các chức năng thêm, sửa, xóa, tìm kiếm nhân viên và xuất danh sách nhân viên trong hệ thống. </w:t>
       </w:r>
     </w:p>
@@ -9152,7 +9248,17 @@
           <w:szCs w:val="28"/>
           <w:lang w:val="vi-VN"/>
         </w:rPr>
-        <w:t>Người quản trị nhập các thông tin cho nhân viên mới bao gồm: ID nhân viên, họ tên, ngày sinh, quê quán, giới tính, số điện thoại , ngày làm việc, tên phòng ban, tên chức vụ vào các trường điền thông tin nhân viên.</w:t>
+        <w:t xml:space="preserve">Người quản trị nhập các thông tin cho nhân viên mới bao gồm: ID nhân viên, họ tên, ngày sinh, quê quán, giới tính, số điện thoại </w:t>
+      </w:r>
+      <w:r>
+        <w:rPr>
+          <w:rFonts w:ascii="Times New Roman" w:eastAsia="Times New Roman" w:hAnsi="Times New Roman" w:cs="Times New Roman"/>
+          <w:sz w:val="28"/>
+          <w:szCs w:val="28"/>
+          <w:lang w:val="vi-VN"/>
+        </w:rPr>
+        <w:lastRenderedPageBreak/>
+        <w:t>, ngày làm việc, tên phòng ban, tên chức vụ vào các trường điền thông tin nhân viên.</w:t>
       </w:r>
     </w:p>
     <w:p>
@@ -9388,7 +9494,6 @@
           <w:szCs w:val="28"/>
           <w:lang w:val="vi-VN"/>
         </w:rPr>
-        <w:lastRenderedPageBreak/>
         <w:t>Người quản trị kích nút “Xác nhận”. Hệ thống sẽ xóa bản ghi đó khỏi danh sách nhân viên trên giao diện và cập nhật lại dữ liệu trong bảng Employee trong cơ sở dữ liệu.</w:t>
       </w:r>
     </w:p>
@@ -9627,6 +9732,7 @@
           <w:szCs w:val="28"/>
           <w:lang w:val="vi-VN"/>
         </w:rPr>
+        <w:lastRenderedPageBreak/>
         <w:t>Tại bước 2b, 3b, 4b, 5a luồng cơ bản khi người quản trị không nhập đầy đủ thông tin thì hệ thống thông báo lỗi và use case kết thúc.</w:t>
       </w:r>
     </w:p>
@@ -9680,17 +9786,7 @@
           <w:szCs w:val="28"/>
           <w:lang w:val="vi-VN"/>
         </w:rPr>
-        <w:t xml:space="preserve">Tại bước 3c trong luồng cơ bản nếu người quản trị nhập sai định dạng của ngày sinh/ ngày làm việc thông báo lỗi “Ngày sinh không hợp lệ”/ “Ngày vào làm không hợp lệ” xuất hiện. Nếu người quản trị nhập vào id chức vụ/ id phòng ban không tồn tại trong bảng Department và Position trong cơ sở dữ liệu, hệ thống sẽ thông báo lỗi “Không tồn </w:t>
-      </w:r>
-      <w:r>
-        <w:rPr>
-          <w:rFonts w:ascii="Times New Roman" w:eastAsia="Times New Roman" w:hAnsi="Times New Roman" w:cs="Times New Roman"/>
-          <w:sz w:val="28"/>
-          <w:szCs w:val="28"/>
-          <w:lang w:val="vi-VN"/>
-        </w:rPr>
-        <w:lastRenderedPageBreak/>
-        <w:t>tại id chức vụ đã nhập”/ “Không tồn tại id phòng ban đã nhập” xuất hiện.</w:t>
+        <w:t>Tại bước 3c trong luồng cơ bản nếu người quản trị nhập sai định dạng của ngày sinh/ ngày làm việc thông báo lỗi “Ngày sinh không hợp lệ”/ “Ngày vào làm không hợp lệ” xuất hiện. Nếu người quản trị nhập vào id chức vụ/ id phòng ban không tồn tại trong bảng Department và Position trong cơ sở dữ liệu, hệ thống sẽ thông báo lỗi “Không tồn tại id chức vụ đã nhập”/ “Không tồn tại id phòng ban đã nhập” xuất hiện.</w:t>
       </w:r>
     </w:p>
     <w:p>
@@ -9747,7 +9843,8 @@
     </w:p>
     <w:p>
       <w:pPr>
-        <w:spacing w:line="360" w:lineRule="auto"/>
+        <w:spacing w:before="120" w:after="120" w:line="360" w:lineRule="auto"/>
+        <w:contextualSpacing/>
         <w:jc w:val="both"/>
         <w:rPr>
           <w:rFonts w:ascii="Times New Roman" w:eastAsia="Times New Roman" w:hAnsi="Times New Roman" w:cs="Times New Roman"/>
@@ -9768,7 +9865,8 @@
     </w:p>
     <w:p>
       <w:pPr>
-        <w:spacing w:after="160" w:line="360" w:lineRule="auto"/>
+        <w:spacing w:before="120" w:after="120" w:line="360" w:lineRule="auto"/>
+        <w:contextualSpacing/>
         <w:jc w:val="both"/>
         <w:rPr>
           <w:rFonts w:ascii="Times New Roman" w:eastAsia="Times New Roman" w:hAnsi="Times New Roman" w:cs="Times New Roman"/>
@@ -9789,7 +9887,8 @@
     </w:p>
     <w:p>
       <w:pPr>
-        <w:spacing w:after="160" w:line="360" w:lineRule="auto"/>
+        <w:spacing w:before="120" w:after="120" w:line="360" w:lineRule="auto"/>
+        <w:contextualSpacing/>
         <w:jc w:val="both"/>
         <w:rPr>
           <w:rFonts w:ascii="Times New Roman" w:eastAsia="Times New Roman" w:hAnsi="Times New Roman" w:cs="Times New Roman"/>
@@ -9820,7 +9919,8 @@
     </w:p>
     <w:p>
       <w:pPr>
-        <w:spacing w:after="160" w:line="360" w:lineRule="auto"/>
+        <w:spacing w:before="120" w:after="120" w:line="360" w:lineRule="auto"/>
+        <w:contextualSpacing/>
         <w:jc w:val="both"/>
         <w:rPr>
           <w:rFonts w:ascii="Times New Roman" w:eastAsia="Times New Roman" w:hAnsi="Times New Roman" w:cs="Times New Roman"/>
@@ -9841,7 +9941,8 @@
     </w:p>
     <w:p>
       <w:pPr>
-        <w:spacing w:line="360" w:lineRule="auto"/>
+        <w:spacing w:before="120" w:after="120" w:line="360" w:lineRule="auto"/>
+        <w:contextualSpacing/>
         <w:jc w:val="both"/>
         <w:rPr>
           <w:rFonts w:ascii="Times New Roman" w:eastAsia="Times New Roman" w:hAnsi="Times New Roman" w:cs="Times New Roman"/>
@@ -9892,7 +9993,8 @@
     </w:p>
     <w:p>
       <w:pPr>
-        <w:spacing w:line="360" w:lineRule="auto"/>
+        <w:spacing w:before="120" w:after="120" w:line="360" w:lineRule="auto"/>
+        <w:contextualSpacing/>
         <w:jc w:val="both"/>
         <w:rPr>
           <w:rFonts w:ascii="Times New Roman" w:eastAsia="Times New Roman" w:hAnsi="Times New Roman" w:cs="Times New Roman"/>
@@ -9929,6 +10031,7 @@
           <w:szCs w:val="28"/>
           <w:lang w:val="vi-VN"/>
         </w:rPr>
+        <w:lastRenderedPageBreak/>
         <w:t xml:space="preserve">2. Mô tả vắn tắt: Use case này cho phép người quản trị thực hiện các chức năng thêm, sửa, xóa, tìm kiếm phòng ban và xuất danh sách phòng ban trong hệ thống. </w:t>
       </w:r>
     </w:p>
@@ -10103,7 +10206,6 @@
           <w:szCs w:val="28"/>
           <w:lang w:val="vi-VN"/>
         </w:rPr>
-        <w:lastRenderedPageBreak/>
         <w:t>Sau đó click vào nút “Xác nhận”. Hệ thống sẽ tạo một bản ghi mới gồm các thông tin mã phòng, tên phòng, địa chỉ, số điện thoại</w:t>
       </w:r>
       <w:r>
@@ -10338,6 +10440,7 @@
           <w:szCs w:val="28"/>
           <w:lang w:val="vi-VN"/>
         </w:rPr>
+        <w:lastRenderedPageBreak/>
         <w:t>Người quản trị kích nút “Xác nhận”. Hệ thống sẽ tự động sửa thông tin của phòng ban trên bảng danh sách phòng ban trên màn hình, hệ thống sẽ cập nhật lại dữ liệu bảng Department trong cơ sở dữ liệu.</w:t>
       </w:r>
     </w:p>
@@ -10507,7 +10610,6 @@
           <w:szCs w:val="28"/>
           <w:lang w:val="vi-VN"/>
         </w:rPr>
-        <w:lastRenderedPageBreak/>
         <w:t>Tại bước 2b, 3b, 4b, 5a luồng cơ bản khi người quản trị không nhập đầy đủ thông tin thì hệ thống thông báo lỗi và use case kết thúc.</w:t>
       </w:r>
     </w:p>
@@ -10591,7 +10693,8 @@
     </w:p>
     <w:p>
       <w:pPr>
-        <w:spacing w:line="360" w:lineRule="auto"/>
+        <w:spacing w:before="120" w:after="120" w:line="360" w:lineRule="auto"/>
+        <w:contextualSpacing/>
         <w:jc w:val="both"/>
         <w:rPr>
           <w:rFonts w:ascii="Times New Roman" w:eastAsia="Times New Roman" w:hAnsi="Times New Roman" w:cs="Times New Roman"/>
@@ -10612,7 +10715,8 @@
     </w:p>
     <w:p>
       <w:pPr>
-        <w:spacing w:after="160" w:line="360" w:lineRule="auto"/>
+        <w:spacing w:before="120" w:after="120" w:line="360" w:lineRule="auto"/>
+        <w:contextualSpacing/>
         <w:jc w:val="both"/>
         <w:rPr>
           <w:rFonts w:ascii="Times New Roman" w:eastAsia="Times New Roman" w:hAnsi="Times New Roman" w:cs="Times New Roman"/>
@@ -10633,7 +10737,8 @@
     </w:p>
     <w:p>
       <w:pPr>
-        <w:spacing w:after="160" w:line="360" w:lineRule="auto"/>
+        <w:spacing w:before="120" w:after="120" w:line="360" w:lineRule="auto"/>
+        <w:contextualSpacing/>
         <w:jc w:val="both"/>
         <w:rPr>
           <w:rFonts w:ascii="Times New Roman" w:eastAsia="Times New Roman" w:hAnsi="Times New Roman" w:cs="Times New Roman"/>
@@ -10664,6 +10769,8 @@
     </w:p>
     <w:p>
       <w:pPr>
+        <w:spacing w:before="120" w:after="120" w:line="360" w:lineRule="auto"/>
+        <w:contextualSpacing/>
         <w:rPr>
           <w:rFonts w:ascii="Times New Roman" w:eastAsia="Times New Roman" w:hAnsi="Times New Roman" w:cs="Times New Roman"/>
           <w:sz w:val="28"/>
@@ -10683,7 +10790,8 @@
     </w:p>
     <w:p>
       <w:pPr>
-        <w:spacing w:line="360" w:lineRule="auto"/>
+        <w:spacing w:before="120" w:after="120" w:line="360" w:lineRule="auto"/>
+        <w:contextualSpacing/>
         <w:jc w:val="both"/>
         <w:rPr>
           <w:rFonts w:ascii="Times New Roman" w:eastAsia="Times New Roman" w:hAnsi="Times New Roman" w:cs="Times New Roman"/>
@@ -10699,6 +10807,7 @@
           <w:sz w:val="28"/>
           <w:szCs w:val="28"/>
         </w:rPr>
+        <w:lastRenderedPageBreak/>
         <w:t>2.3.1.2.</w:t>
       </w:r>
       <w:r>
@@ -10911,7 +11020,6 @@
           <w:sz w:val="28"/>
           <w:szCs w:val="28"/>
         </w:rPr>
-        <w:lastRenderedPageBreak/>
         <w:t xml:space="preserve">Người quản trị nhập các thông tin cho chức vụ mới bao gồm: Mã chức vụ, tên chức vụ, </w:t>
       </w:r>
       <w:proofErr w:type="spellStart"/>
@@ -11377,6 +11485,7 @@
           <w:sz w:val="28"/>
           <w:szCs w:val="28"/>
         </w:rPr>
+        <w:lastRenderedPageBreak/>
         <w:t>Người quản trị kích nút “Xác</w:t>
       </w:r>
       <w:r>
@@ -11683,7 +11792,6 @@
           <w:sz w:val="28"/>
           <w:szCs w:val="28"/>
         </w:rPr>
-        <w:lastRenderedPageBreak/>
         <w:t>Tại bước 2b, 3b</w:t>
       </w:r>
       <w:r>
@@ -11873,7 +11981,8 @@
     </w:p>
     <w:p>
       <w:pPr>
-        <w:spacing w:line="360" w:lineRule="auto"/>
+        <w:spacing w:before="120" w:after="120" w:line="360" w:lineRule="auto"/>
+        <w:contextualSpacing/>
         <w:jc w:val="both"/>
         <w:rPr>
           <w:rFonts w:ascii="Times New Roman" w:eastAsia="Times New Roman" w:hAnsi="Times New Roman" w:cs="Times New Roman"/>
@@ -11892,7 +12001,8 @@
     </w:p>
     <w:p>
       <w:pPr>
-        <w:spacing w:after="160" w:line="360" w:lineRule="auto"/>
+        <w:spacing w:before="120" w:after="120" w:line="360" w:lineRule="auto"/>
+        <w:contextualSpacing/>
         <w:jc w:val="both"/>
         <w:rPr>
           <w:rFonts w:ascii="Times New Roman" w:eastAsia="Times New Roman" w:hAnsi="Times New Roman" w:cs="Times New Roman"/>
@@ -11929,7 +12039,8 @@
     </w:p>
     <w:p>
       <w:pPr>
-        <w:spacing w:after="160" w:line="360" w:lineRule="auto"/>
+        <w:spacing w:before="120" w:after="120" w:line="360" w:lineRule="auto"/>
+        <w:contextualSpacing/>
         <w:jc w:val="both"/>
         <w:rPr>
           <w:rFonts w:ascii="Times New Roman" w:eastAsia="Times New Roman" w:hAnsi="Times New Roman" w:cs="Times New Roman"/>
@@ -11957,7 +12068,8 @@
     </w:p>
     <w:p>
       <w:pPr>
-        <w:spacing w:after="160" w:line="360" w:lineRule="auto"/>
+        <w:spacing w:before="120" w:after="120" w:line="360" w:lineRule="auto"/>
+        <w:contextualSpacing/>
         <w:jc w:val="both"/>
         <w:rPr>
           <w:rFonts w:ascii="Times New Roman" w:eastAsia="Times New Roman" w:hAnsi="Times New Roman" w:cs="Times New Roman"/>
@@ -11977,7 +12089,8 @@
     </w:p>
     <w:p>
       <w:pPr>
-        <w:spacing w:line="360" w:lineRule="auto"/>
+        <w:spacing w:before="120" w:after="120" w:line="360" w:lineRule="auto"/>
+        <w:contextualSpacing/>
         <w:jc w:val="both"/>
         <w:rPr>
           <w:rFonts w:ascii="Times New Roman" w:eastAsia="Times New Roman" w:hAnsi="Times New Roman" w:cs="Times New Roman"/>
@@ -12044,6 +12157,7 @@
           <w:szCs w:val="28"/>
           <w:lang w:val="vi-VN"/>
         </w:rPr>
+        <w:lastRenderedPageBreak/>
         <w:t xml:space="preserve">1. Tên Use case: </w:t>
       </w:r>
       <w:proofErr w:type="spellStart"/>
@@ -12106,7 +12220,7 @@
           <w:rFonts w:ascii="Times New Roman" w:eastAsia="Times New Roman" w:hAnsi="Times New Roman" w:cs="Times New Roman"/>
           <w:sz w:val="24"/>
           <w:szCs w:val="24"/>
-          <w:lang w:val="en-US"/>
+          <w:lang w:val="vi-VN"/>
         </w:rPr>
       </w:pPr>
       <w:r>
@@ -12258,7 +12372,7 @@
           <w:szCs w:val="28"/>
           <w:lang w:val="en-US"/>
         </w:rPr>
-        <w:t xml:space="preserve"> tin ID</w:t>
+        <w:t xml:space="preserve"> tin </w:t>
       </w:r>
       <w:r>
         <w:rPr>
@@ -12266,9 +12380,9 @@
           <w:color w:val="0D0D0D"/>
           <w:sz w:val="28"/>
           <w:szCs w:val="28"/>
-          <w:lang w:val="vi-VN"/>
-        </w:rPr>
-        <w:t xml:space="preserve"> chức vụ</w:t>
+          <w:lang w:val="en-US"/>
+        </w:rPr>
+        <w:t>chi</w:t>
       </w:r>
       <w:r>
         <w:rPr>
@@ -12276,110 +12390,30 @@
           <w:color w:val="0D0D0D"/>
           <w:sz w:val="28"/>
           <w:szCs w:val="28"/>
-          <w:lang w:val="en-US"/>
-        </w:rPr>
-        <w:t xml:space="preserve">, </w:t>
-      </w:r>
-      <w:proofErr w:type="spellStart"/>
+          <w:lang w:val="vi-VN"/>
+        </w:rPr>
+        <w:t xml:space="preserve"> tiết nhân viên và lương của</w:t>
+      </w:r>
       <w:r>
         <w:rPr>
           <w:rFonts w:ascii="Times New Roman" w:eastAsia="Times New Roman" w:hAnsi="Times New Roman" w:cs="Times New Roman"/>
           <w:color w:val="0D0D0D"/>
           <w:sz w:val="28"/>
           <w:szCs w:val="28"/>
-          <w:lang w:val="en-US"/>
-        </w:rPr>
-        <w:t>tên</w:t>
-      </w:r>
-      <w:proofErr w:type="spellEnd"/>
+          <w:lang w:val="vi-VN"/>
+        </w:rPr>
+        <w:t xml:space="preserve"> từng </w:t>
+      </w:r>
       <w:r>
         <w:rPr>
           <w:rFonts w:ascii="Times New Roman" w:eastAsia="Times New Roman" w:hAnsi="Times New Roman" w:cs="Times New Roman"/>
           <w:color w:val="0D0D0D"/>
           <w:sz w:val="28"/>
           <w:szCs w:val="28"/>
-          <w:lang w:val="en-US"/>
-        </w:rPr>
-        <w:t xml:space="preserve"> </w:t>
-      </w:r>
-      <w:proofErr w:type="spellStart"/>
-      <w:r>
-        <w:rPr>
-          <w:rFonts w:ascii="Times New Roman" w:eastAsia="Times New Roman" w:hAnsi="Times New Roman" w:cs="Times New Roman"/>
-          <w:color w:val="0D0D0D"/>
-          <w:sz w:val="28"/>
-          <w:szCs w:val="28"/>
-          <w:lang w:val="en-US"/>
-        </w:rPr>
-        <w:t>chức</w:t>
-      </w:r>
-      <w:proofErr w:type="spellEnd"/>
-      <w:r>
-        <w:rPr>
-          <w:rFonts w:ascii="Times New Roman" w:eastAsia="Times New Roman" w:hAnsi="Times New Roman" w:cs="Times New Roman"/>
-          <w:color w:val="0D0D0D"/>
-          <w:sz w:val="28"/>
-          <w:szCs w:val="28"/>
-          <w:lang w:val="en-US"/>
-        </w:rPr>
-        <w:t xml:space="preserve"> </w:t>
-      </w:r>
-      <w:proofErr w:type="spellStart"/>
-      <w:r>
-        <w:rPr>
-          <w:rFonts w:ascii="Times New Roman" w:eastAsia="Times New Roman" w:hAnsi="Times New Roman" w:cs="Times New Roman"/>
-          <w:color w:val="0D0D0D"/>
-          <w:sz w:val="28"/>
-          <w:szCs w:val="28"/>
-          <w:lang w:val="en-US"/>
-        </w:rPr>
-        <w:t>vụ</w:t>
-      </w:r>
-      <w:proofErr w:type="spellEnd"/>
-      <w:r>
-        <w:rPr>
-          <w:rFonts w:ascii="Times New Roman" w:eastAsia="Times New Roman" w:hAnsi="Times New Roman" w:cs="Times New Roman"/>
-          <w:color w:val="0D0D0D"/>
-          <w:sz w:val="28"/>
-          <w:szCs w:val="28"/>
-          <w:lang w:val="en-US"/>
-        </w:rPr>
-        <w:t xml:space="preserve"> </w:t>
-      </w:r>
-      <w:proofErr w:type="spellStart"/>
-      <w:r>
-        <w:rPr>
-          <w:rFonts w:ascii="Times New Roman" w:eastAsia="Times New Roman" w:hAnsi="Times New Roman" w:cs="Times New Roman"/>
-          <w:color w:val="0D0D0D"/>
-          <w:sz w:val="28"/>
-          <w:szCs w:val="28"/>
-          <w:lang w:val="en-US"/>
-        </w:rPr>
-        <w:t>và</w:t>
-      </w:r>
-      <w:proofErr w:type="spellEnd"/>
-      <w:r>
-        <w:rPr>
-          <w:rFonts w:ascii="Times New Roman" w:eastAsia="Times New Roman" w:hAnsi="Times New Roman" w:cs="Times New Roman"/>
-          <w:color w:val="0D0D0D"/>
-          <w:sz w:val="28"/>
-          <w:szCs w:val="28"/>
-          <w:lang w:val="en-US"/>
-        </w:rPr>
-        <w:t xml:space="preserve"> </w:t>
-      </w:r>
-      <w:proofErr w:type="spellStart"/>
-      <w:r>
-        <w:rPr>
-          <w:rFonts w:ascii="Times New Roman" w:eastAsia="Times New Roman" w:hAnsi="Times New Roman" w:cs="Times New Roman"/>
-          <w:color w:val="0D0D0D"/>
-          <w:sz w:val="28"/>
-          <w:szCs w:val="28"/>
-          <w:lang w:val="en-US"/>
-        </w:rPr>
-        <w:t>lương</w:t>
-      </w:r>
-      <w:proofErr w:type="spellEnd"/>
+          <w:lang w:val="vi-VN"/>
+        </w:rPr>
+        <w:t xml:space="preserve"> nhân viên</w:t>
+      </w:r>
     </w:p>
     <w:p>
       <w:pPr>
@@ -12468,199 +12502,6 @@
     </w:p>
     <w:p>
       <w:pPr>
-        <w:pStyle w:val="ListParagraph"/>
-        <w:numPr>
-          <w:ilvl w:val="0"/>
-          <w:numId w:val="11"/>
-        </w:numPr>
-        <w:spacing w:line="360" w:lineRule="auto"/>
-        <w:jc w:val="both"/>
-        <w:rPr>
-          <w:rFonts w:ascii="Times New Roman" w:eastAsia="Times New Roman" w:hAnsi="Times New Roman" w:cs="Times New Roman"/>
-          <w:sz w:val="28"/>
-          <w:szCs w:val="28"/>
-          <w:lang w:val="vi-VN"/>
-        </w:rPr>
-      </w:pPr>
-      <w:proofErr w:type="spellStart"/>
-      <w:r>
-        <w:rPr>
-          <w:rFonts w:ascii="Times New Roman" w:eastAsia="Times New Roman" w:hAnsi="Times New Roman" w:cs="Times New Roman"/>
-          <w:sz w:val="28"/>
-          <w:szCs w:val="28"/>
-          <w:lang w:val="en-US"/>
-        </w:rPr>
-        <w:t>Sửa</w:t>
-      </w:r>
-      <w:proofErr w:type="spellEnd"/>
-      <w:r>
-        <w:rPr>
-          <w:rFonts w:ascii="Times New Roman" w:eastAsia="Times New Roman" w:hAnsi="Times New Roman" w:cs="Times New Roman"/>
-          <w:sz w:val="28"/>
-          <w:szCs w:val="28"/>
-          <w:lang w:val="en-US"/>
-        </w:rPr>
-        <w:t xml:space="preserve"> </w:t>
-      </w:r>
-      <w:proofErr w:type="spellStart"/>
-      <w:r>
-        <w:rPr>
-          <w:rFonts w:ascii="Times New Roman" w:eastAsia="Times New Roman" w:hAnsi="Times New Roman" w:cs="Times New Roman"/>
-          <w:sz w:val="28"/>
-          <w:szCs w:val="28"/>
-          <w:lang w:val="en-US"/>
-        </w:rPr>
-        <w:t>lương</w:t>
-      </w:r>
-      <w:proofErr w:type="spellEnd"/>
-      <w:r>
-        <w:rPr>
-          <w:rFonts w:ascii="Times New Roman" w:eastAsia="Times New Roman" w:hAnsi="Times New Roman" w:cs="Times New Roman"/>
-          <w:sz w:val="28"/>
-          <w:szCs w:val="28"/>
-          <w:lang w:val="en-US"/>
-        </w:rPr>
-        <w:t xml:space="preserve"> </w:t>
-      </w:r>
-      <w:proofErr w:type="spellStart"/>
-      <w:r>
-        <w:rPr>
-          <w:rFonts w:ascii="Times New Roman" w:eastAsia="Times New Roman" w:hAnsi="Times New Roman" w:cs="Times New Roman"/>
-          <w:sz w:val="28"/>
-          <w:szCs w:val="28"/>
-          <w:lang w:val="en-US"/>
-        </w:rPr>
-        <w:t>chức</w:t>
-      </w:r>
-      <w:proofErr w:type="spellEnd"/>
-      <w:r>
-        <w:rPr>
-          <w:rFonts w:ascii="Times New Roman" w:eastAsia="Times New Roman" w:hAnsi="Times New Roman" w:cs="Times New Roman"/>
-          <w:sz w:val="28"/>
-          <w:szCs w:val="28"/>
-          <w:lang w:val="vi-VN"/>
-        </w:rPr>
-        <w:t xml:space="preserve"> vụ</w:t>
-      </w:r>
-    </w:p>
-    <w:p>
-      <w:pPr>
-        <w:pStyle w:val="ListParagraph"/>
-        <w:numPr>
-          <w:ilvl w:val="2"/>
-          <w:numId w:val="15"/>
-        </w:numPr>
-        <w:spacing w:line="360" w:lineRule="auto"/>
-        <w:ind w:left="1843"/>
-        <w:jc w:val="both"/>
-        <w:rPr>
-          <w:rFonts w:ascii="Times New Roman" w:eastAsia="Times New Roman" w:hAnsi="Times New Roman" w:cs="Times New Roman"/>
-          <w:sz w:val="28"/>
-          <w:szCs w:val="28"/>
-          <w:lang w:val="vi-VN"/>
-        </w:rPr>
-      </w:pPr>
-      <w:r>
-        <w:rPr>
-          <w:rFonts w:ascii="Times New Roman" w:eastAsia="Times New Roman" w:hAnsi="Times New Roman" w:cs="Times New Roman"/>
-          <w:sz w:val="28"/>
-          <w:szCs w:val="28"/>
-          <w:lang w:val="vi-VN"/>
-        </w:rPr>
-        <w:t>Người quản trị kích vào nút “Sửa” trên giao diện.</w:t>
-      </w:r>
-    </w:p>
-    <w:p>
-      <w:pPr>
-        <w:pStyle w:val="ListParagraph"/>
-        <w:numPr>
-          <w:ilvl w:val="2"/>
-          <w:numId w:val="15"/>
-        </w:numPr>
-        <w:spacing w:line="360" w:lineRule="auto"/>
-        <w:ind w:left="1843"/>
-        <w:jc w:val="both"/>
-        <w:rPr>
-          <w:rFonts w:ascii="Times New Roman" w:eastAsia="Times New Roman" w:hAnsi="Times New Roman" w:cs="Times New Roman"/>
-          <w:sz w:val="28"/>
-          <w:szCs w:val="28"/>
-          <w:lang w:val="vi-VN"/>
-        </w:rPr>
-      </w:pPr>
-      <w:r>
-        <w:rPr>
-          <w:rFonts w:ascii="Times New Roman" w:eastAsia="Times New Roman" w:hAnsi="Times New Roman" w:cs="Times New Roman"/>
-          <w:sz w:val="28"/>
-          <w:szCs w:val="28"/>
-          <w:lang w:val="vi-VN"/>
-        </w:rPr>
-        <w:t>Người quản trị nhập ID chức vụ cần sửa và nhập mức lương mới.</w:t>
-      </w:r>
-    </w:p>
-    <w:p>
-      <w:pPr>
-        <w:pStyle w:val="ListParagraph"/>
-        <w:numPr>
-          <w:ilvl w:val="2"/>
-          <w:numId w:val="15"/>
-        </w:numPr>
-        <w:spacing w:line="360" w:lineRule="auto"/>
-        <w:ind w:left="1843"/>
-        <w:jc w:val="both"/>
-        <w:rPr>
-          <w:rFonts w:ascii="Times New Roman" w:eastAsia="Times New Roman" w:hAnsi="Times New Roman" w:cs="Times New Roman"/>
-          <w:sz w:val="28"/>
-          <w:szCs w:val="28"/>
-          <w:lang w:val="vi-VN"/>
-        </w:rPr>
-      </w:pPr>
-      <w:r>
-        <w:rPr>
-          <w:rFonts w:ascii="Times New Roman" w:eastAsia="Times New Roman" w:hAnsi="Times New Roman" w:cs="Times New Roman"/>
-          <w:sz w:val="28"/>
-          <w:szCs w:val="28"/>
-          <w:lang w:val="vi-VN"/>
-        </w:rPr>
-        <w:t xml:space="preserve">Người quản trị kích nút “Xác nhận”. </w:t>
-      </w:r>
-      <w:r>
-        <w:rPr>
-          <w:rFonts w:ascii="Times New Roman" w:eastAsia="Times New Roman" w:hAnsi="Times New Roman" w:cs="Times New Roman"/>
-          <w:sz w:val="28"/>
-          <w:szCs w:val="28"/>
-        </w:rPr>
-        <w:t>Hệ thống sẽ tự động sửa thông tin của chức vụ trên bảng danh sách chức vụ trên màn hình</w:t>
-      </w:r>
-      <w:r>
-        <w:rPr>
-          <w:rFonts w:ascii="Times New Roman" w:eastAsia="Times New Roman" w:hAnsi="Times New Roman" w:cs="Times New Roman"/>
-          <w:sz w:val="28"/>
-          <w:szCs w:val="28"/>
-          <w:lang w:val="vi-VN"/>
-        </w:rPr>
-        <w:t xml:space="preserve">, </w:t>
-      </w:r>
-      <w:r>
-        <w:rPr>
-          <w:rFonts w:ascii="Times New Roman" w:eastAsia="Times New Roman" w:hAnsi="Times New Roman" w:cs="Times New Roman"/>
-          <w:sz w:val="28"/>
-          <w:szCs w:val="28"/>
-        </w:rPr>
-        <w:lastRenderedPageBreak/>
-        <w:t>hệ thống sẽ cập nhật dữ liệu vào bảng</w:t>
-      </w:r>
-      <w:r>
-        <w:rPr>
-          <w:rFonts w:ascii="Times New Roman" w:eastAsia="Times New Roman" w:hAnsi="Times New Roman" w:cs="Times New Roman"/>
-          <w:sz w:val="28"/>
-          <w:szCs w:val="28"/>
-          <w:lang w:val="vi-VN"/>
-        </w:rPr>
-        <w:t xml:space="preserve"> Position trong cơ sở dữ liệu.</w:t>
-      </w:r>
-    </w:p>
-    <w:p>
-      <w:pPr>
         <w:spacing w:line="360" w:lineRule="auto"/>
         <w:jc w:val="both"/>
         <w:rPr>
@@ -12704,47 +12545,13 @@
           <w:szCs w:val="28"/>
           <w:lang w:val="vi-VN"/>
         </w:rPr>
-        <w:t xml:space="preserve">Tại bước 2b trong luồng cơ bản, </w:t>
-      </w:r>
-      <w:r>
-        <w:rPr>
-          <w:rFonts w:ascii="Times New Roman" w:eastAsia="Times New Roman" w:hAnsi="Times New Roman" w:cs="Times New Roman"/>
-          <w:sz w:val="28"/>
-          <w:szCs w:val="28"/>
-        </w:rPr>
-        <w:t>khi người quản trị không nhập đầy đủ thông tin thì hệ thống thông báo lỗi và use case kết thúc.</w:t>
-      </w:r>
-    </w:p>
-    <w:p>
-      <w:pPr>
-        <w:pStyle w:val="ListParagraph"/>
-        <w:numPr>
-          <w:ilvl w:val="1"/>
-          <w:numId w:val="11"/>
-        </w:numPr>
-        <w:spacing w:line="360" w:lineRule="auto"/>
-        <w:ind w:left="1418"/>
-        <w:jc w:val="both"/>
-        <w:rPr>
-          <w:rFonts w:ascii="Times New Roman" w:eastAsia="Times New Roman" w:hAnsi="Times New Roman" w:cs="Times New Roman"/>
-          <w:sz w:val="28"/>
-          <w:szCs w:val="28"/>
-          <w:lang w:val="vi-VN"/>
-        </w:rPr>
-      </w:pPr>
-      <w:r>
-        <w:rPr>
-          <w:rFonts w:ascii="Times New Roman" w:eastAsia="Times New Roman" w:hAnsi="Times New Roman" w:cs="Times New Roman"/>
-          <w:sz w:val="28"/>
-          <w:szCs w:val="28"/>
-          <w:lang w:val="vi-VN"/>
-        </w:rPr>
         <w:t>Tại bất kỳ thời điểm nào trong quá trình thực hiện use case nếu không kết nối được với cơ sở dữ liệu thì hệ thống sẽ hiển thị một thông báo lỗi và use case kết thúc..</w:t>
       </w:r>
     </w:p>
     <w:p>
       <w:pPr>
-        <w:spacing w:line="360" w:lineRule="auto"/>
+        <w:spacing w:before="120" w:after="120" w:line="360" w:lineRule="auto"/>
+        <w:contextualSpacing/>
         <w:jc w:val="both"/>
         <w:rPr>
           <w:rFonts w:ascii="Times New Roman" w:eastAsia="Times New Roman" w:hAnsi="Times New Roman" w:cs="Times New Roman"/>
@@ -12765,7 +12572,8 @@
     </w:p>
     <w:p>
       <w:pPr>
-        <w:spacing w:after="160" w:line="360" w:lineRule="auto"/>
+        <w:spacing w:before="120" w:after="120" w:line="360" w:lineRule="auto"/>
+        <w:contextualSpacing/>
         <w:jc w:val="both"/>
         <w:rPr>
           <w:rFonts w:ascii="Times New Roman" w:eastAsia="Times New Roman" w:hAnsi="Times New Roman" w:cs="Times New Roman"/>
@@ -12797,206 +12605,48 @@
     </w:p>
     <w:p>
       <w:pPr>
-        <w:spacing w:line="360" w:lineRule="auto"/>
-        <w:jc w:val="both"/>
-        <w:rPr>
-          <w:rFonts w:ascii="Times New Roman" w:eastAsia="Times New Roman" w:hAnsi="Times New Roman" w:cs="Times New Roman"/>
-          <w:sz w:val="28"/>
-          <w:szCs w:val="28"/>
-          <w:lang w:val="vi-VN"/>
-        </w:rPr>
-      </w:pPr>
-      <w:r>
-        <w:rPr>
-          <w:rFonts w:ascii="Times New Roman" w:eastAsia="Times New Roman" w:hAnsi="Times New Roman" w:cs="Times New Roman"/>
-          <w:sz w:val="28"/>
-          <w:szCs w:val="28"/>
-          <w:lang w:val="vi-VN"/>
-        </w:rPr>
-        <w:t xml:space="preserve">6. Hậu điều kiện: Khi use case kết thúc thành công, </w:t>
-      </w:r>
-      <w:proofErr w:type="spellStart"/>
-      <w:r>
-        <w:rPr>
-          <w:rFonts w:ascii="Times New Roman" w:eastAsia="Times New Roman" w:hAnsi="Times New Roman" w:cs="Times New Roman"/>
-          <w:color w:val="0D0D0D"/>
-          <w:sz w:val="28"/>
-          <w:szCs w:val="28"/>
-          <w:lang w:val="en-US"/>
-        </w:rPr>
-        <w:t>thông</w:t>
-      </w:r>
-      <w:proofErr w:type="spellEnd"/>
-      <w:r>
-        <w:rPr>
-          <w:rFonts w:ascii="Times New Roman" w:eastAsia="Times New Roman" w:hAnsi="Times New Roman" w:cs="Times New Roman"/>
-          <w:color w:val="0D0D0D"/>
-          <w:sz w:val="28"/>
-          <w:szCs w:val="28"/>
-          <w:lang w:val="en-US"/>
-        </w:rPr>
-        <w:t xml:space="preserve"> tin </w:t>
-      </w:r>
-      <w:proofErr w:type="spellStart"/>
-      <w:r>
-        <w:rPr>
-          <w:rFonts w:ascii="Times New Roman" w:eastAsia="Times New Roman" w:hAnsi="Times New Roman" w:cs="Times New Roman"/>
-          <w:color w:val="0D0D0D"/>
-          <w:sz w:val="28"/>
-          <w:szCs w:val="28"/>
-          <w:lang w:val="en-US"/>
-        </w:rPr>
-        <w:t>về</w:t>
-      </w:r>
-      <w:proofErr w:type="spellEnd"/>
-      <w:r>
-        <w:rPr>
-          <w:rFonts w:ascii="Times New Roman" w:eastAsia="Times New Roman" w:hAnsi="Times New Roman" w:cs="Times New Roman"/>
-          <w:color w:val="0D0D0D"/>
-          <w:sz w:val="28"/>
-          <w:szCs w:val="28"/>
-          <w:lang w:val="en-US"/>
-        </w:rPr>
-        <w:t xml:space="preserve"> </w:t>
-      </w:r>
-      <w:proofErr w:type="spellStart"/>
-      <w:r>
-        <w:rPr>
-          <w:rFonts w:ascii="Times New Roman" w:eastAsia="Times New Roman" w:hAnsi="Times New Roman" w:cs="Times New Roman"/>
-          <w:color w:val="0D0D0D"/>
-          <w:sz w:val="28"/>
-          <w:szCs w:val="28"/>
-          <w:lang w:val="en-US"/>
-        </w:rPr>
-        <w:t>lương</w:t>
-      </w:r>
-      <w:proofErr w:type="spellEnd"/>
-      <w:r>
-        <w:rPr>
-          <w:rFonts w:ascii="Times New Roman" w:eastAsia="Times New Roman" w:hAnsi="Times New Roman" w:cs="Times New Roman"/>
-          <w:color w:val="0D0D0D"/>
-          <w:sz w:val="28"/>
-          <w:szCs w:val="28"/>
-          <w:lang w:val="en-US"/>
-        </w:rPr>
-        <w:t xml:space="preserve"> </w:t>
-      </w:r>
-      <w:proofErr w:type="spellStart"/>
-      <w:r>
-        <w:rPr>
-          <w:rFonts w:ascii="Times New Roman" w:eastAsia="Times New Roman" w:hAnsi="Times New Roman" w:cs="Times New Roman"/>
-          <w:color w:val="0D0D0D"/>
-          <w:sz w:val="28"/>
-          <w:szCs w:val="28"/>
-          <w:lang w:val="en-US"/>
-        </w:rPr>
-        <w:t>của</w:t>
-      </w:r>
-      <w:proofErr w:type="spellEnd"/>
-      <w:r>
-        <w:rPr>
-          <w:rFonts w:ascii="Times New Roman" w:eastAsia="Times New Roman" w:hAnsi="Times New Roman" w:cs="Times New Roman"/>
-          <w:color w:val="0D0D0D"/>
-          <w:sz w:val="28"/>
-          <w:szCs w:val="28"/>
-          <w:lang w:val="en-US"/>
-        </w:rPr>
-        <w:t xml:space="preserve"> </w:t>
-      </w:r>
-      <w:proofErr w:type="spellStart"/>
-      <w:r>
-        <w:rPr>
-          <w:rFonts w:ascii="Times New Roman" w:eastAsia="Times New Roman" w:hAnsi="Times New Roman" w:cs="Times New Roman"/>
-          <w:color w:val="0D0D0D"/>
-          <w:sz w:val="28"/>
-          <w:szCs w:val="28"/>
-          <w:lang w:val="en-US"/>
-        </w:rPr>
-        <w:t>chức</w:t>
-      </w:r>
-      <w:proofErr w:type="spellEnd"/>
-      <w:r>
-        <w:rPr>
-          <w:rFonts w:ascii="Times New Roman" w:eastAsia="Times New Roman" w:hAnsi="Times New Roman" w:cs="Times New Roman"/>
-          <w:color w:val="0D0D0D"/>
-          <w:sz w:val="28"/>
-          <w:szCs w:val="28"/>
-          <w:lang w:val="vi-VN"/>
-        </w:rPr>
-        <w:t xml:space="preserve"> vụ </w:t>
-      </w:r>
-      <w:proofErr w:type="spellStart"/>
-      <w:r>
-        <w:rPr>
-          <w:rFonts w:ascii="Times New Roman" w:eastAsia="Times New Roman" w:hAnsi="Times New Roman" w:cs="Times New Roman"/>
-          <w:color w:val="0D0D0D"/>
-          <w:sz w:val="28"/>
-          <w:szCs w:val="28"/>
-          <w:lang w:val="en-US"/>
-        </w:rPr>
-        <w:t>được</w:t>
-      </w:r>
-      <w:proofErr w:type="spellEnd"/>
-      <w:r>
-        <w:rPr>
-          <w:rFonts w:ascii="Times New Roman" w:eastAsia="Times New Roman" w:hAnsi="Times New Roman" w:cs="Times New Roman"/>
-          <w:color w:val="0D0D0D"/>
-          <w:sz w:val="28"/>
-          <w:szCs w:val="28"/>
-          <w:lang w:val="en-US"/>
-        </w:rPr>
-        <w:t xml:space="preserve"> </w:t>
-      </w:r>
-      <w:proofErr w:type="spellStart"/>
-      <w:r>
-        <w:rPr>
-          <w:rFonts w:ascii="Times New Roman" w:eastAsia="Times New Roman" w:hAnsi="Times New Roman" w:cs="Times New Roman"/>
-          <w:color w:val="0D0D0D"/>
-          <w:sz w:val="28"/>
-          <w:szCs w:val="28"/>
-          <w:lang w:val="en-US"/>
-        </w:rPr>
-        <w:t>cập</w:t>
-      </w:r>
-      <w:proofErr w:type="spellEnd"/>
-      <w:r>
-        <w:rPr>
-          <w:rFonts w:ascii="Times New Roman" w:eastAsia="Times New Roman" w:hAnsi="Times New Roman" w:cs="Times New Roman"/>
-          <w:color w:val="0D0D0D"/>
-          <w:sz w:val="28"/>
-          <w:szCs w:val="28"/>
-          <w:lang w:val="en-US"/>
-        </w:rPr>
-        <w:t xml:space="preserve"> </w:t>
-      </w:r>
-      <w:proofErr w:type="spellStart"/>
-      <w:r>
-        <w:rPr>
-          <w:rFonts w:ascii="Times New Roman" w:eastAsia="Times New Roman" w:hAnsi="Times New Roman" w:cs="Times New Roman"/>
-          <w:color w:val="0D0D0D"/>
-          <w:sz w:val="28"/>
-          <w:szCs w:val="28"/>
-          <w:lang w:val="en-US"/>
-        </w:rPr>
-        <w:t>nhật</w:t>
-      </w:r>
-      <w:proofErr w:type="spellEnd"/>
-      <w:r>
-        <w:rPr>
-          <w:rFonts w:ascii="Times New Roman" w:eastAsia="Times New Roman" w:hAnsi="Times New Roman" w:cs="Times New Roman"/>
-          <w:color w:val="0D0D0D"/>
-          <w:sz w:val="28"/>
-          <w:szCs w:val="28"/>
-          <w:lang w:val="vi-VN"/>
-        </w:rPr>
-        <w:t xml:space="preserve"> trong bảng Position.</w:t>
-      </w:r>
-      <w:bookmarkStart w:id="2" w:name="_GoBack"/>
-      <w:bookmarkEnd w:id="2"/>
-    </w:p>
-    <w:p>
-      <w:pPr>
-        <w:spacing w:line="360" w:lineRule="auto"/>
+        <w:spacing w:before="120" w:after="120" w:line="360" w:lineRule="auto"/>
+        <w:contextualSpacing/>
+        <w:jc w:val="both"/>
+        <w:rPr>
+          <w:rFonts w:ascii="Times New Roman" w:eastAsia="Times New Roman" w:hAnsi="Times New Roman" w:cs="Times New Roman"/>
+          <w:sz w:val="28"/>
+          <w:szCs w:val="28"/>
+          <w:lang w:val="vi-VN"/>
+        </w:rPr>
+      </w:pPr>
+      <w:r>
+        <w:rPr>
+          <w:rFonts w:ascii="Times New Roman" w:eastAsia="Times New Roman" w:hAnsi="Times New Roman" w:cs="Times New Roman"/>
+          <w:sz w:val="28"/>
+          <w:szCs w:val="28"/>
+          <w:lang w:val="vi-VN"/>
+        </w:rPr>
+        <w:t xml:space="preserve">6. Hậu điều kiện: </w:t>
+      </w:r>
+      <w:r>
+        <w:rPr>
+          <w:rFonts w:ascii="Times New Roman" w:eastAsia="Times New Roman" w:hAnsi="Times New Roman" w:cs="Times New Roman"/>
+          <w:sz w:val="28"/>
+          <w:szCs w:val="28"/>
+          <w:lang w:val="vi-VN"/>
+        </w:rPr>
+        <w:t xml:space="preserve">Không </w:t>
+      </w:r>
+      <w:r>
+        <w:rPr>
+          <w:rFonts w:ascii="Times New Roman" w:eastAsia="Times New Roman" w:hAnsi="Times New Roman" w:cs="Times New Roman"/>
+          <w:sz w:val="28"/>
+          <w:szCs w:val="28"/>
+          <w:lang w:val="vi-VN"/>
+        </w:rPr>
+        <w:t>có.</w:t>
+      </w:r>
+    </w:p>
+    <w:p>
+      <w:pPr>
+        <w:spacing w:before="120" w:after="120" w:line="360" w:lineRule="auto"/>
+        <w:contextualSpacing/>
         <w:jc w:val="both"/>
         <w:rPr>
           <w:rFonts w:ascii="Times New Roman" w:eastAsia="Times New Roman" w:hAnsi="Times New Roman" w:cs="Times New Roman"/>
@@ -13116,7 +12766,29 @@
           <w:szCs w:val="28"/>
           <w:lang w:val="vi-VN"/>
         </w:rPr>
-        <w:t>quá trình thống kê tổng số lượng nhân viên, số lượng nhân viên theo chức vụ và lương theo chức vụ.</w:t>
+        <w:t xml:space="preserve">quá trình thống kê tổng số lượng nhân viên, số lượng nhân viên theo chức vụ và </w:t>
+      </w:r>
+      <w:proofErr w:type="spellStart"/>
+      <w:r>
+        <w:rPr>
+          <w:rFonts w:ascii="Times New Roman" w:eastAsia="Times New Roman" w:hAnsi="Times New Roman" w:cs="Times New Roman"/>
+          <w:color w:val="0D0D0D"/>
+          <w:sz w:val="28"/>
+          <w:szCs w:val="28"/>
+          <w:lang w:val="en-US"/>
+        </w:rPr>
+        <w:t>tổng</w:t>
+      </w:r>
+      <w:proofErr w:type="spellEnd"/>
+      <w:r>
+        <w:rPr>
+          <w:rFonts w:ascii="Times New Roman" w:eastAsia="Times New Roman" w:hAnsi="Times New Roman" w:cs="Times New Roman"/>
+          <w:color w:val="0D0D0D"/>
+          <w:sz w:val="28"/>
+          <w:szCs w:val="28"/>
+          <w:lang w:val="vi-VN"/>
+        </w:rPr>
+        <w:t xml:space="preserve"> lương của nhân viên các phòng ban và chức vụ</w:t>
       </w:r>
     </w:p>
     <w:p>
@@ -13225,12 +12897,31 @@
           <w:szCs w:val="28"/>
           <w:lang w:val="vi-VN"/>
         </w:rPr>
-        <w:t>Tại bất kỳ thời điểm nào trong quá trình thực hiện use case nếu không kết nối được với các file dữ liệu thì hệ thống sẽ hiển thị một thông báo lỗi và use case kết thúc.</w:t>
-      </w:r>
-    </w:p>
-    <w:p>
-      <w:pPr>
-        <w:spacing w:line="360" w:lineRule="auto"/>
+        <w:t xml:space="preserve">Tại bất kỳ thời điểm nào trong quá trình thực hiện use case nếu không kết nối được với </w:t>
+      </w:r>
+      <w:r>
+        <w:rPr>
+          <w:rFonts w:ascii="Times New Roman" w:eastAsia="Times New Roman" w:hAnsi="Times New Roman" w:cs="Times New Roman"/>
+          <w:sz w:val="28"/>
+          <w:szCs w:val="28"/>
+          <w:lang w:val="vi-VN"/>
+        </w:rPr>
+        <w:t xml:space="preserve">cơ sở dữ liệu </w:t>
+      </w:r>
+      <w:r>
+        <w:rPr>
+          <w:rFonts w:ascii="Times New Roman" w:eastAsia="Times New Roman" w:hAnsi="Times New Roman" w:cs="Times New Roman"/>
+          <w:sz w:val="28"/>
+          <w:szCs w:val="28"/>
+          <w:lang w:val="vi-VN"/>
+        </w:rPr>
+        <w:t>thì hệ thống sẽ hiển thị một thông báo lỗi và use case kết thúc.</w:t>
+      </w:r>
+    </w:p>
+    <w:p>
+      <w:pPr>
+        <w:spacing w:before="120" w:after="120" w:line="360" w:lineRule="auto"/>
+        <w:contextualSpacing/>
         <w:jc w:val="both"/>
         <w:rPr>
           <w:rFonts w:ascii="Times New Roman" w:eastAsia="Times New Roman" w:hAnsi="Times New Roman" w:cs="Times New Roman"/>
@@ -13251,7 +12942,8 @@
     </w:p>
     <w:p>
       <w:pPr>
-        <w:spacing w:after="160" w:line="360" w:lineRule="auto"/>
+        <w:spacing w:before="120" w:after="120" w:line="360" w:lineRule="auto"/>
+        <w:contextualSpacing/>
         <w:jc w:val="both"/>
         <w:rPr>
           <w:rFonts w:ascii="Times New Roman" w:eastAsia="Times New Roman" w:hAnsi="Times New Roman" w:cs="Times New Roman"/>
@@ -13268,6 +12960,7 @@
           <w:szCs w:val="28"/>
           <w:lang w:val="vi-VN"/>
         </w:rPr>
+        <w:lastRenderedPageBreak/>
         <w:t xml:space="preserve">5. Tiền điều kiện: </w:t>
       </w:r>
       <w:r>
@@ -13283,7 +12976,8 @@
     </w:p>
     <w:p>
       <w:pPr>
-        <w:spacing w:line="360" w:lineRule="auto"/>
+        <w:spacing w:before="120" w:after="120" w:line="360" w:lineRule="auto"/>
+        <w:contextualSpacing/>
         <w:jc w:val="both"/>
         <w:rPr>
           <w:rFonts w:ascii="Times New Roman" w:eastAsia="Times New Roman" w:hAnsi="Times New Roman" w:cs="Times New Roman"/>
@@ -13304,30 +12998,31 @@
     </w:p>
     <w:p>
       <w:pPr>
-        <w:spacing w:line="360" w:lineRule="auto"/>
-        <w:jc w:val="both"/>
-        <w:rPr>
-          <w:rFonts w:ascii="Times New Roman" w:eastAsia="Times New Roman" w:hAnsi="Times New Roman" w:cs="Times New Roman"/>
-          <w:sz w:val="28"/>
-          <w:szCs w:val="28"/>
-          <w:lang w:val="vi-VN"/>
-        </w:rPr>
-      </w:pPr>
-      <w:r>
-        <w:rPr>
-          <w:rFonts w:ascii="Times New Roman" w:eastAsia="Times New Roman" w:hAnsi="Times New Roman" w:cs="Times New Roman"/>
-          <w:sz w:val="28"/>
-          <w:szCs w:val="28"/>
-          <w:lang w:val="vi-VN"/>
-        </w:rPr>
-        <w:lastRenderedPageBreak/>
+        <w:spacing w:before="120" w:after="120" w:line="360" w:lineRule="auto"/>
+        <w:contextualSpacing/>
+        <w:jc w:val="both"/>
+        <w:rPr>
+          <w:rFonts w:ascii="Times New Roman" w:eastAsia="Times New Roman" w:hAnsi="Times New Roman" w:cs="Times New Roman"/>
+          <w:sz w:val="28"/>
+          <w:szCs w:val="28"/>
+          <w:lang w:val="vi-VN"/>
+        </w:rPr>
+      </w:pPr>
+      <w:r>
+        <w:rPr>
+          <w:rFonts w:ascii="Times New Roman" w:eastAsia="Times New Roman" w:hAnsi="Times New Roman" w:cs="Times New Roman"/>
+          <w:sz w:val="28"/>
+          <w:szCs w:val="28"/>
+          <w:lang w:val="vi-VN"/>
+        </w:rPr>
         <w:t>7. Điểm mở rộng: Không có.</w:t>
       </w:r>
     </w:p>
     <w:p>
       <w:pPr>
-        <w:spacing w:line="360" w:lineRule="auto"/>
+        <w:spacing w:before="120" w:after="120" w:line="360" w:lineRule="auto"/>
         <w:ind w:left="-420" w:right="580" w:firstLine="420"/>
+        <w:contextualSpacing/>
         <w:jc w:val="both"/>
         <w:rPr>
           <w:rFonts w:ascii="Times New Roman" w:eastAsia="Times New Roman" w:hAnsi="Times New Roman" w:cs="Times New Roman"/>
@@ -13351,7 +13046,8 @@
     <w:p>
       <w:pPr>
         <w:pStyle w:val="Heading4"/>
-        <w:spacing w:line="360" w:lineRule="auto"/>
+        <w:spacing w:before="120" w:after="120" w:line="360" w:lineRule="auto"/>
+        <w:contextualSpacing/>
         <w:rPr>
           <w:rFonts w:ascii="Times New Roman" w:eastAsia="Times New Roman" w:hAnsi="Times New Roman" w:cs="Times New Roman"/>
           <w:b/>
@@ -13623,8 +13319,9 @@
           <w:rFonts w:ascii="Times New Roman" w:eastAsia="Times New Roman" w:hAnsi="Times New Roman" w:cs="Times New Roman"/>
           <w:sz w:val="28"/>
           <w:szCs w:val="28"/>
-        </w:rPr>
-        <w:t>accountName</w:t>
+          <w:lang w:val="en-US"/>
+        </w:rPr>
+        <w:t>username</w:t>
       </w:r>
       <w:r>
         <w:rPr>
@@ -13682,16 +13379,9 @@
           <w:rFonts w:ascii="Times New Roman" w:eastAsia="Times New Roman" w:hAnsi="Times New Roman" w:cs="Times New Roman"/>
           <w:sz w:val="28"/>
           <w:szCs w:val="28"/>
-        </w:rPr>
-        <w:t>accountP</w:t>
-      </w:r>
-      <w:r>
-        <w:rPr>
-          <w:rFonts w:ascii="Times New Roman" w:eastAsia="Times New Roman" w:hAnsi="Times New Roman" w:cs="Times New Roman"/>
-          <w:sz w:val="28"/>
-          <w:szCs w:val="28"/>
-        </w:rPr>
-        <w:t>assword</w:t>
+          <w:lang w:val="en-US"/>
+        </w:rPr>
+        <w:t>password</w:t>
       </w:r>
       <w:r>
         <w:rPr>
@@ -14464,6 +14154,7 @@
           <w:szCs w:val="28"/>
           <w:lang w:val="vi-VN"/>
         </w:rPr>
+        <w:lastRenderedPageBreak/>
         <w:t>employeeDepartment (Department)</w:t>
       </w:r>
     </w:p>
@@ -14487,7 +14178,6 @@
           <w:sz w:val="28"/>
           <w:szCs w:val="28"/>
         </w:rPr>
-        <w:lastRenderedPageBreak/>
         <w:t>2.3.2.2. Quan hệ giữa các lớp</w:t>
       </w:r>
     </w:p>
@@ -14554,7 +14244,8 @@
     <w:p>
       <w:pPr>
         <w:pStyle w:val="Heading2"/>
-        <w:spacing w:before="240" w:after="240" w:line="360" w:lineRule="auto"/>
+        <w:spacing w:before="120" w:line="360" w:lineRule="auto"/>
+        <w:contextualSpacing/>
         <w:jc w:val="both"/>
         <w:rPr>
           <w:rFonts w:ascii="Times New Roman" w:eastAsia="Times New Roman" w:hAnsi="Times New Roman" w:cs="Times New Roman"/>
@@ -14576,7 +14267,8 @@
     <w:p>
       <w:pPr>
         <w:pStyle w:val="Heading3"/>
-        <w:spacing w:line="360" w:lineRule="auto"/>
+        <w:spacing w:before="120" w:after="120" w:line="360" w:lineRule="auto"/>
+        <w:contextualSpacing/>
         <w:rPr>
           <w:rFonts w:ascii="Times New Roman" w:eastAsia="Times New Roman" w:hAnsi="Times New Roman" w:cs="Times New Roman"/>
           <w:b/>
@@ -14598,8 +14290,9 @@
           <w:ilvl w:val="0"/>
           <w:numId w:val="25"/>
         </w:numPr>
-        <w:spacing w:line="360" w:lineRule="auto"/>
+        <w:spacing w:before="120" w:after="120" w:line="360" w:lineRule="auto"/>
         <w:ind w:left="0"/>
+        <w:contextualSpacing/>
         <w:rPr>
           <w:rFonts w:ascii="Times New Roman" w:eastAsia="Times New Roman" w:hAnsi="Times New Roman" w:cs="Times New Roman"/>
           <w:sz w:val="28"/>
@@ -14765,25 +14458,35 @@
           <w:sz w:val="28"/>
           <w:szCs w:val="28"/>
           <w:u w:val="single"/>
-        </w:rPr>
-        <w:t>accountName</w:t>
-      </w:r>
-      <w:r>
-        <w:rPr>
-          <w:rFonts w:ascii="Times New Roman" w:eastAsia="Times New Roman" w:hAnsi="Times New Roman" w:cs="Times New Roman"/>
-          <w:sz w:val="28"/>
-          <w:szCs w:val="28"/>
-          <w:lang w:val="vi-VN"/>
-        </w:rPr>
-        <w:t>, accountP</w:t>
-      </w:r>
-      <w:r>
-        <w:rPr>
-          <w:rFonts w:ascii="Times New Roman" w:eastAsia="Times New Roman" w:hAnsi="Times New Roman" w:cs="Times New Roman"/>
-          <w:sz w:val="28"/>
-          <w:szCs w:val="28"/>
-        </w:rPr>
-        <w:t>assword)</w:t>
+          <w:lang w:val="en-US"/>
+        </w:rPr>
+        <w:t>username</w:t>
+      </w:r>
+      <w:r>
+        <w:rPr>
+          <w:rFonts w:ascii="Times New Roman" w:eastAsia="Times New Roman" w:hAnsi="Times New Roman" w:cs="Times New Roman"/>
+          <w:sz w:val="28"/>
+          <w:szCs w:val="28"/>
+          <w:lang w:val="vi-VN"/>
+        </w:rPr>
+        <w:t xml:space="preserve">, </w:t>
+      </w:r>
+      <w:r>
+        <w:rPr>
+          <w:rFonts w:ascii="Times New Roman" w:eastAsia="Times New Roman" w:hAnsi="Times New Roman" w:cs="Times New Roman"/>
+          <w:sz w:val="28"/>
+          <w:szCs w:val="28"/>
+          <w:lang w:val="en-US"/>
+        </w:rPr>
+        <w:t>password</w:t>
+      </w:r>
+      <w:r>
+        <w:rPr>
+          <w:rFonts w:ascii="Times New Roman" w:eastAsia="Times New Roman" w:hAnsi="Times New Roman" w:cs="Times New Roman"/>
+          <w:sz w:val="28"/>
+          <w:szCs w:val="28"/>
+        </w:rPr>
+        <w:t>)</w:t>
       </w:r>
     </w:p>
     <w:p>
@@ -21410,7 +21113,7 @@
 </file>
 
 <file path=customXml/itemProps1.xml><?xml version="1.0" encoding="utf-8"?>
-<ds:datastoreItem xmlns:ds="http://schemas.openxmlformats.org/officeDocument/2006/customXml" ds:itemID="{FF0E2BE6-3785-4FB7-944E-74EE6066F7AD}">
+<ds:datastoreItem xmlns:ds="http://schemas.openxmlformats.org/officeDocument/2006/customXml" ds:itemID="{97F2BDE0-CF06-4D67-8DC0-C33DBA6424CC}">
   <ds:schemaRefs>
     <ds:schemaRef ds:uri="http://schemas.openxmlformats.org/officeDocument/2006/bibliography"/>
   </ds:schemaRefs>

</xml_diff>